<commit_message>
Section 2 & 3
</commit_message>
<xml_diff>
--- a/Research Design II.docx
+++ b/Research Design II.docx
@@ -388,6 +388,7 @@
         </w:numPr>
         <w:ind w:left="714" w:hanging="357"/>
         <w:contextualSpacing w:val="0"/>
+        <w:jc w:val="both"/>
       </w:pPr>
       <w:r>
         <w:t xml:space="preserve">Image editing using GAN is more realistic than with </w:t>
@@ -408,6 +409,7 @@
         </w:numPr>
         <w:ind w:left="714" w:hanging="357"/>
         <w:contextualSpacing w:val="0"/>
+        <w:jc w:val="both"/>
       </w:pPr>
       <w:r>
         <w:t xml:space="preserve">VAE-based methods give controlled image alterations in a well-structured form but are less sharp compared to GANs. </w:t>
@@ -422,6 +424,7 @@
         </w:numPr>
         <w:ind w:left="714" w:hanging="357"/>
         <w:contextualSpacing w:val="0"/>
+        <w:jc w:val="both"/>
       </w:pPr>
       <w:r>
         <w:t>Both GANs and VAEs can be merged to get a trade-off between realism and organi</w:t>
@@ -442,12 +445,16 @@
         </w:numPr>
         <w:ind w:left="714" w:hanging="357"/>
         <w:contextualSpacing w:val="0"/>
+        <w:jc w:val="both"/>
       </w:pPr>
       <w:r>
         <w:t>AI-driven photo editing is significantly quicker than manual Photoshop techniques regarding usability and time.</w:t>
       </w:r>
     </w:p>
     <w:p>
+      <w:pPr>
+        <w:jc w:val="both"/>
+      </w:pPr>
       <w:r>
         <w:t>P</w:t>
       </w:r>
@@ -558,14 +565,634 @@
     </w:p>
     <w:p>
       <w:pPr>
-        <w:ind w:left="357"/>
-      </w:pPr>
+        <w:pStyle w:val="Heading1"/>
+      </w:pPr>
+      <w:r>
+        <w:t>Section</w:t>
+      </w:r>
+    </w:p>
+    <w:p>
+      <w:pPr>
+        <w:pStyle w:val="Heading2"/>
+      </w:pPr>
+      <w:r>
+        <w:t>Review of Research Methodology</w:t>
+      </w:r>
+    </w:p>
+    <w:p>
+      <w:pPr>
+        <w:pStyle w:val="Heading3"/>
+      </w:pPr>
+      <w:r>
+        <w:t>Undertake a short literature review about methodologies used in other studies</w:t>
+      </w:r>
+    </w:p>
+    <w:p>
+      <w:pPr>
+        <w:jc w:val="both"/>
+      </w:pPr>
+      <w:r>
+        <w:t>Multiple research investigations explore the utilization of AI technology for image modifying processes. The two major AI approaches which exist today are GAN</w:t>
+      </w:r>
+      <w:r>
+        <w:t>s</w:t>
+      </w:r>
+      <w:r>
+        <w:t xml:space="preserve"> and VAEs. Research has shown GANs to become celebrated for their ability to manufacture exceptional photorealistic images. The work of Karras et al. represents an excellent example of StyleGAN [1]. The popularity of VAEs stems from their capacity to provide image editing structure although their final images have lower clarity compared to those generated by GANs. GANs generate high-quality images with known training issues yet VAEs produce organized results although they introduce image blur [2].</w:t>
+      </w:r>
     </w:p>
     <w:p/>
-    <w:p/>
-    <w:p/>
+    <w:p>
+      <w:pPr>
+        <w:pStyle w:val="Heading3"/>
+      </w:pPr>
+      <w:r>
+        <w:t>Distinguish between academic and non-academic material</w:t>
+      </w:r>
+    </w:p>
+    <w:p>
+      <w:pPr>
+        <w:jc w:val="both"/>
+      </w:pPr>
+      <w:r>
+        <w:t>Associate professors review academic materials which include peer-reviewed articles and research papers along with books. The review process of experts evaluates these sources through a system which combines detailed methods with evident results and analytical investigations. The results within non-academic materials such as blogs and tutorials and news articles lack expert review and may present unproven scientific evidence along with unclear methodological details.</w:t>
+      </w:r>
+    </w:p>
+    <w:p>
+      <w:pPr>
+        <w:pStyle w:val="Heading3"/>
+      </w:pPr>
+      <w:r>
+        <w:t>Recommended 5 articles from peer reviewed journals</w:t>
+      </w:r>
+    </w:p>
+    <w:p>
+      <w:pPr>
+        <w:numPr>
+          <w:ilvl w:val="0"/>
+          <w:numId w:val="17"/>
+        </w:numPr>
+        <w:spacing w:before="240" w:after="100" w:afterAutospacing="1" w:line="240" w:lineRule="auto"/>
+        <w:ind w:left="714" w:hanging="357"/>
+        <w:jc w:val="both"/>
+      </w:pPr>
+      <w:r>
+        <w:t>T. Karras, S. Laine, and T. Aila, "A Style-Based Generator Architecture for Generative Adversarial Networks</w:t>
+      </w:r>
+      <w:r>
+        <w:rPr>
+          <w:i/>
+          <w:iCs/>
+        </w:rPr>
+        <w:t>," IEEE Transactions on Pattern Analysis and Machine Intelligence</w:t>
+      </w:r>
+      <w:r>
+        <w:t>, 2019.</w:t>
+      </w:r>
+    </w:p>
+    <w:p>
+      <w:pPr>
+        <w:numPr>
+          <w:ilvl w:val="0"/>
+          <w:numId w:val="17"/>
+        </w:numPr>
+        <w:spacing w:before="240" w:after="100" w:afterAutospacing="1" w:line="240" w:lineRule="auto"/>
+        <w:ind w:left="714" w:hanging="357"/>
+        <w:jc w:val="both"/>
+      </w:pPr>
+      <w:r>
+        <w:t xml:space="preserve">D. P. Kingma and M. Welling, "Auto-Encoding Variational Bayes," </w:t>
+      </w:r>
+      <w:r>
+        <w:rPr>
+          <w:i/>
+          <w:iCs/>
+        </w:rPr>
+        <w:t xml:space="preserve">International Conference on Learning Representations (ICLR), </w:t>
+      </w:r>
+      <w:r>
+        <w:t>2014.</w:t>
+      </w:r>
+    </w:p>
+    <w:p>
+      <w:pPr>
+        <w:numPr>
+          <w:ilvl w:val="0"/>
+          <w:numId w:val="17"/>
+        </w:numPr>
+        <w:spacing w:before="240" w:after="100" w:afterAutospacing="1" w:line="240" w:lineRule="auto"/>
+        <w:ind w:left="714" w:hanging="357"/>
+        <w:jc w:val="both"/>
+      </w:pPr>
+      <w:r>
+        <w:t xml:space="preserve">J. Yu, Z. Lin, J. Yang, X. Shen, X. Lu, and T. S. Huang, "Generative Image Inpainting with Contextual Attention," </w:t>
+      </w:r>
+      <w:r>
+        <w:rPr>
+          <w:i/>
+          <w:iCs/>
+        </w:rPr>
+        <w:t>IEEE Conference on Computer Vision and Pattern Recognition (CVPR)</w:t>
+      </w:r>
+      <w:r>
+        <w:t>, 2018.</w:t>
+      </w:r>
+    </w:p>
+    <w:p>
+      <w:pPr>
+        <w:numPr>
+          <w:ilvl w:val="0"/>
+          <w:numId w:val="17"/>
+        </w:numPr>
+        <w:spacing w:before="240" w:after="100" w:afterAutospacing="1" w:line="240" w:lineRule="auto"/>
+        <w:ind w:left="714" w:hanging="357"/>
+        <w:jc w:val="both"/>
+      </w:pPr>
+      <w:r>
+        <w:t xml:space="preserve">C. Ledig et al., "Photo-Realistic Single Image Super-Resolution Using a Generative Adversarial Network," </w:t>
+      </w:r>
+      <w:r>
+        <w:rPr>
+          <w:i/>
+          <w:iCs/>
+        </w:rPr>
+        <w:t xml:space="preserve">IEEE Conference on Computer Vision and Pattern Recognition (CVPR), </w:t>
+      </w:r>
+      <w:r>
+        <w:t>2017.</w:t>
+      </w:r>
+    </w:p>
+    <w:p>
+      <w:pPr>
+        <w:numPr>
+          <w:ilvl w:val="0"/>
+          <w:numId w:val="17"/>
+        </w:numPr>
+        <w:spacing w:before="240" w:after="100" w:afterAutospacing="1" w:line="240" w:lineRule="auto"/>
+        <w:ind w:left="714" w:hanging="357"/>
+        <w:jc w:val="both"/>
+      </w:pPr>
+      <w:r>
+        <w:t xml:space="preserve">P. Isola, J. Y. Zhu, T. Zhou, and A. A. Efros, "Image-to-Image Translation with Conditional Adversarial Networks," </w:t>
+      </w:r>
+      <w:r>
+        <w:rPr>
+          <w:i/>
+          <w:iCs/>
+        </w:rPr>
+        <w:t>IEEE Conference on Computer Vision and Pattern Recognition (CVPR)</w:t>
+      </w:r>
+      <w:r>
+        <w:t>, 2017.</w:t>
+      </w:r>
+    </w:p>
+    <w:p>
+      <w:pPr>
+        <w:pStyle w:val="Heading3"/>
+      </w:pPr>
+      <w:r>
+        <w:t>Contextualised literature and research material</w:t>
+      </w:r>
+    </w:p>
+    <w:p>
+      <w:pPr>
+        <w:jc w:val="both"/>
+      </w:pPr>
+      <w:r>
+        <w:t>The research demonstrates a complete departure from traditional manual editing including Photoshop toward AI-based techniques. Research by Yu et al. [3] demonstrates that GANs beat traditional human editing for completing missing picture sections at high speeds and accuracy. Kingma and Welling demonstrated that VAEs excel in controlled image editing applications dealing with hair color modifications similar to my current work [2].</w:t>
+      </w:r>
+    </w:p>
+    <w:p>
+      <w:pPr>
+        <w:pStyle w:val="Heading3"/>
+      </w:pPr>
+      <w:r>
+        <w:t>Add a good element of critical literature arguments (compare, contrast and identify knowledge gaps)</w:t>
+      </w:r>
+    </w:p>
+    <w:p>
+      <w:pPr>
+        <w:pStyle w:val="NormalWeb"/>
+        <w:jc w:val="both"/>
+        <w:rPr>
+          <w:rFonts w:asciiTheme="minorHAnsi" w:eastAsiaTheme="minorEastAsia" w:hAnsiTheme="minorHAnsi" w:cstheme="minorBidi"/>
+          <w:sz w:val="22"/>
+          <w:szCs w:val="22"/>
+          <w:lang w:eastAsia="en-US"/>
+        </w:rPr>
+      </w:pPr>
+      <w:r>
+        <w:rPr>
+          <w:rFonts w:asciiTheme="minorHAnsi" w:eastAsiaTheme="minorEastAsia" w:hAnsiTheme="minorHAnsi" w:cstheme="minorBidi"/>
+          <w:sz w:val="22"/>
+          <w:szCs w:val="22"/>
+          <w:lang w:eastAsia="en-US"/>
+        </w:rPr>
+        <w:t>The literature shows clear strengths and weaknesses of GANs and VAEs. GANs make very realistic images but can be unstable during training. VAEs are stable and easier to control but produce less clear images. A gap in the research is the lack of detailed comparison between AI-based editing and manual editing in practical situations, as I pointed out in my research. Also, ethical questions and the need for powerful computers for these AI methods haven't been studied enough, suggesting more research is needed.</w:t>
+      </w:r>
+      <w:r>
+        <w:rPr>
+          <w:rFonts w:asciiTheme="minorHAnsi" w:eastAsiaTheme="minorEastAsia" w:hAnsiTheme="minorHAnsi" w:cstheme="minorBidi"/>
+          <w:sz w:val="22"/>
+          <w:szCs w:val="22"/>
+          <w:lang w:eastAsia="en-US"/>
+        </w:rPr>
+        <w:t xml:space="preserve"> </w:t>
+      </w:r>
+      <w:r>
+        <w:rPr>
+          <w:rFonts w:asciiTheme="minorHAnsi" w:eastAsiaTheme="minorEastAsia" w:hAnsiTheme="minorHAnsi" w:cstheme="minorBidi"/>
+          <w:sz w:val="22"/>
+          <w:szCs w:val="22"/>
+          <w:lang w:eastAsia="en-US"/>
+        </w:rPr>
+        <w:t xml:space="preserve">In conclusion, while AI editing techniques are promising, combining the best features of GANs and VAEs might give the best results, which is a main idea explored in my </w:t>
+      </w:r>
+      <w:r>
+        <w:rPr>
+          <w:rFonts w:asciiTheme="minorHAnsi" w:eastAsiaTheme="minorEastAsia" w:hAnsiTheme="minorHAnsi" w:cstheme="minorBidi"/>
+          <w:sz w:val="22"/>
+          <w:szCs w:val="22"/>
+          <w:lang w:eastAsia="en-US"/>
+        </w:rPr>
+        <w:t>dissertation</w:t>
+      </w:r>
+      <w:r>
+        <w:rPr>
+          <w:rFonts w:asciiTheme="minorHAnsi" w:eastAsiaTheme="minorEastAsia" w:hAnsiTheme="minorHAnsi" w:cstheme="minorBidi"/>
+          <w:sz w:val="22"/>
+          <w:szCs w:val="22"/>
+          <w:lang w:eastAsia="en-US"/>
+        </w:rPr>
+        <w:t>.</w:t>
+      </w:r>
+    </w:p>
+    <w:p>
+      <w:pPr>
+        <w:pStyle w:val="Heading2"/>
+        <w:rPr>
+          <w:rFonts w:eastAsiaTheme="minorEastAsia"/>
+        </w:rPr>
+      </w:pPr>
+      <w:r>
+        <w:rPr>
+          <w:rFonts w:eastAsiaTheme="minorEastAsia"/>
+        </w:rPr>
+        <w:t>Literature Map</w:t>
+      </w:r>
+    </w:p>
+    <w:p>
+      <w:pPr>
+        <w:pStyle w:val="NormalWeb"/>
+        <w:jc w:val="both"/>
+        <w:rPr>
+          <w:rFonts w:asciiTheme="minorHAnsi" w:eastAsiaTheme="minorEastAsia" w:hAnsiTheme="minorHAnsi" w:cstheme="minorBidi"/>
+          <w:sz w:val="22"/>
+          <w:szCs w:val="22"/>
+          <w:lang w:eastAsia="en-US"/>
+        </w:rPr>
+      </w:pPr>
+      <w:r>
+        <w:rPr>
+          <w:rFonts w:asciiTheme="minorHAnsi" w:eastAsiaTheme="minorEastAsia" w:hAnsiTheme="minorHAnsi" w:cstheme="minorBidi"/>
+          <w:noProof/>
+          <w:sz w:val="22"/>
+          <w:szCs w:val="22"/>
+          <w:lang w:eastAsia="en-US"/>
+        </w:rPr>
+        <w:drawing>
+          <wp:inline distT="0" distB="0" distL="0" distR="0" wp14:anchorId="50B64FB9" wp14:editId="1116C808">
+            <wp:extent cx="5943600" cy="4543353"/>
+            <wp:effectExtent l="0" t="0" r="0" b="0"/>
+            <wp:docPr id="103396304" name="Picture 1"/>
+            <wp:cNvGraphicFramePr>
+              <a:graphicFrameLocks xmlns:a="http://schemas.openxmlformats.org/drawingml/2006/main" noChangeAspect="1"/>
+            </wp:cNvGraphicFramePr>
+            <a:graphic xmlns:a="http://schemas.openxmlformats.org/drawingml/2006/main">
+              <a:graphicData uri="http://schemas.openxmlformats.org/drawingml/2006/picture">
+                <pic:pic xmlns:pic="http://schemas.openxmlformats.org/drawingml/2006/picture">
+                  <pic:nvPicPr>
+                    <pic:cNvPr id="103396304" name="Picture 1"/>
+                    <pic:cNvPicPr/>
+                  </pic:nvPicPr>
+                  <pic:blipFill>
+                    <a:blip r:embed="rId12">
+                      <a:extLst>
+                        <a:ext uri="{28A0092B-C50C-407E-A947-70E740481C1C}">
+                          <a14:useLocalDpi xmlns:a14="http://schemas.microsoft.com/office/drawing/2010/main" val="0"/>
+                        </a:ext>
+                      </a:extLst>
+                    </a:blip>
+                    <a:stretch>
+                      <a:fillRect/>
+                    </a:stretch>
+                  </pic:blipFill>
+                  <pic:spPr>
+                    <a:xfrm>
+                      <a:off x="0" y="0"/>
+                      <a:ext cx="5943600" cy="4543353"/>
+                    </a:xfrm>
+                    <a:prstGeom prst="rect">
+                      <a:avLst/>
+                    </a:prstGeom>
+                  </pic:spPr>
+                </pic:pic>
+              </a:graphicData>
+            </a:graphic>
+          </wp:inline>
+        </w:drawing>
+      </w:r>
+    </w:p>
+    <w:p>
+      <w:pPr>
+        <w:pStyle w:val="NoSpacing"/>
+        <w:rPr>
+          <w:b/>
+          <w:bCs/>
+        </w:rPr>
+      </w:pPr>
+      <w:r>
+        <w:rPr>
+          <w:b/>
+          <w:bCs/>
+        </w:rPr>
+        <w:t>References</w:t>
+      </w:r>
+    </w:p>
+    <w:p>
+      <w:pPr>
+        <w:pStyle w:val="ListParagraph"/>
+        <w:numPr>
+          <w:ilvl w:val="0"/>
+          <w:numId w:val="18"/>
+        </w:numPr>
+        <w:spacing w:before="240" w:after="100" w:afterAutospacing="1" w:line="240" w:lineRule="auto"/>
+        <w:ind w:left="714" w:hanging="357"/>
+        <w:contextualSpacing w:val="0"/>
+        <w:jc w:val="both"/>
+      </w:pPr>
+      <w:r>
+        <w:t xml:space="preserve">T. Karras, S. Laine, and T. Aila, "A Style-Based Generator Architecture for Generative Adversarial Networks," </w:t>
+      </w:r>
+      <w:r>
+        <w:rPr>
+          <w:i/>
+          <w:iCs/>
+        </w:rPr>
+        <w:t>IEEE Transactions on Pattern Analysis and Machine Intelligence</w:t>
+      </w:r>
+      <w:r>
+        <w:t>, 2019.</w:t>
+      </w:r>
+    </w:p>
+    <w:p>
+      <w:pPr>
+        <w:pStyle w:val="ListParagraph"/>
+        <w:numPr>
+          <w:ilvl w:val="0"/>
+          <w:numId w:val="18"/>
+        </w:numPr>
+        <w:spacing w:before="240" w:after="100" w:afterAutospacing="1" w:line="240" w:lineRule="auto"/>
+        <w:ind w:left="714" w:hanging="357"/>
+        <w:contextualSpacing w:val="0"/>
+        <w:jc w:val="both"/>
+      </w:pPr>
+      <w:r>
+        <w:t xml:space="preserve">D. P. Kingma and M. Welling, "Auto-Encoding Variational Bayes," </w:t>
+      </w:r>
+      <w:r>
+        <w:rPr>
+          <w:i/>
+          <w:iCs/>
+        </w:rPr>
+        <w:t>International Conference on Learning Representations (ICLR)</w:t>
+      </w:r>
+      <w:r>
+        <w:t>, 2014.</w:t>
+      </w:r>
+    </w:p>
+    <w:p>
+      <w:pPr>
+        <w:pStyle w:val="ListParagraph"/>
+        <w:numPr>
+          <w:ilvl w:val="0"/>
+          <w:numId w:val="18"/>
+        </w:numPr>
+        <w:spacing w:before="240" w:after="100" w:afterAutospacing="1" w:line="240" w:lineRule="auto"/>
+        <w:ind w:left="714" w:hanging="357"/>
+        <w:contextualSpacing w:val="0"/>
+        <w:jc w:val="both"/>
+      </w:pPr>
+      <w:r>
+        <w:t xml:space="preserve">J. Yu, Z. Lin, J. Yang, X. Shen, X. Lu, and T. S. Huang, "Generative Image Inpainting with Contextual Attention," </w:t>
+      </w:r>
+      <w:r>
+        <w:rPr>
+          <w:i/>
+          <w:iCs/>
+        </w:rPr>
+        <w:t>IEEE Conference on Computer Vision and Pattern Recognition (CVPR)</w:t>
+      </w:r>
+      <w:r>
+        <w:t>, 2018.</w:t>
+      </w:r>
+    </w:p>
+    <w:p>
+      <w:pPr>
+        <w:spacing w:before="240" w:after="100" w:afterAutospacing="1" w:line="240" w:lineRule="auto"/>
+      </w:pPr>
+    </w:p>
+    <w:p>
+      <w:pPr>
+        <w:spacing w:before="240" w:after="100" w:afterAutospacing="1" w:line="240" w:lineRule="auto"/>
+      </w:pPr>
+    </w:p>
+    <w:p>
+      <w:pPr>
+        <w:pStyle w:val="Heading1"/>
+      </w:pPr>
+      <w:r>
+        <w:t>Section</w:t>
+      </w:r>
+    </w:p>
+    <w:p>
+      <w:pPr>
+        <w:pStyle w:val="Heading2"/>
+      </w:pPr>
+      <w:r>
+        <w:t>Reflection on the Chosen Methodology</w:t>
+      </w:r>
+    </w:p>
+    <w:p>
+      <w:pPr>
+        <w:pStyle w:val="Heading3"/>
+      </w:pPr>
+      <w:r>
+        <w:t>Research Question</w:t>
+      </w:r>
+    </w:p>
+    <w:p>
+      <w:pPr>
+        <w:jc w:val="both"/>
+      </w:pPr>
+      <w:r>
+        <w:t>My main research question is: How do GAN-based and VAE-based image editing techniques compare to traditional Photoshop editing in terms of realism, structure preservation, and efficiency?</w:t>
+      </w:r>
+    </w:p>
+    <w:p>
+      <w:pPr>
+        <w:pStyle w:val="Heading3"/>
+      </w:pPr>
+      <w:r>
+        <w:t>Research Objectives</w:t>
+      </w:r>
+    </w:p>
+    <w:p>
+      <w:r>
+        <w:t>To address my research question, I have set the following objectives:</w:t>
+      </w:r>
+    </w:p>
+    <w:p>
+      <w:pPr>
+        <w:numPr>
+          <w:ilvl w:val="0"/>
+          <w:numId w:val="19"/>
+        </w:numPr>
+      </w:pPr>
+      <w:r>
+        <w:t xml:space="preserve">Compare </w:t>
+      </w:r>
+      <w:r>
+        <w:t xml:space="preserve">the </w:t>
+      </w:r>
+      <w:r>
+        <w:t>realism and visual quality of GAN, VAE, and Photoshop editing techniques.</w:t>
+      </w:r>
+    </w:p>
+    <w:p>
+      <w:pPr>
+        <w:numPr>
+          <w:ilvl w:val="0"/>
+          <w:numId w:val="19"/>
+        </w:numPr>
+      </w:pPr>
+      <w:r>
+        <w:t>Assess the ability of each method to preserve original image structures.</w:t>
+      </w:r>
+    </w:p>
+    <w:p>
+      <w:pPr>
+        <w:numPr>
+          <w:ilvl w:val="0"/>
+          <w:numId w:val="19"/>
+        </w:numPr>
+      </w:pPr>
+      <w:r>
+        <w:t>Evaluate the efficiency and practicality of AI-driven methods compared to traditional manual editing.</w:t>
+      </w:r>
+    </w:p>
+    <w:p>
+      <w:pPr>
+        <w:pStyle w:val="Heading3"/>
+      </w:pPr>
+      <w:r>
+        <w:t>Understanding Research Philosophies, Approaches, and Paradigms</w:t>
+      </w:r>
+    </w:p>
+    <w:p>
+      <w:pPr>
+        <w:jc w:val="both"/>
+      </w:pPr>
+      <w:r>
+        <w:t>The research method adopts an ideal philosophical framework that performs quantitative measurements through measurable metrics. My research makes use of deductive methods which establish hypotheses built from previous studies then validate them through empirically collected data. The research framework follows primarily a positivist approach because it concentrates on quantitative assessments of observable details.</w:t>
+      </w:r>
+    </w:p>
+    <w:p>
+      <w:pPr>
+        <w:pStyle w:val="Heading3"/>
+      </w:pPr>
+      <w:r>
+        <w:t>Chosen Methodology</w:t>
+      </w:r>
+    </w:p>
+    <w:p>
+      <w:pPr>
+        <w:pStyle w:val="NormalWeb"/>
+        <w:jc w:val="both"/>
+        <w:rPr>
+          <w:rFonts w:asciiTheme="minorHAnsi" w:eastAsiaTheme="minorEastAsia" w:hAnsiTheme="minorHAnsi" w:cstheme="minorBidi"/>
+          <w:sz w:val="22"/>
+          <w:szCs w:val="22"/>
+          <w:lang w:eastAsia="en-US"/>
+        </w:rPr>
+      </w:pPr>
+      <w:r>
+        <w:rPr>
+          <w:rFonts w:asciiTheme="minorHAnsi" w:eastAsiaTheme="minorEastAsia" w:hAnsiTheme="minorHAnsi" w:cstheme="minorBidi"/>
+          <w:sz w:val="22"/>
+          <w:szCs w:val="22"/>
+          <w:lang w:eastAsia="en-US"/>
+        </w:rPr>
+        <w:t>From my review of methodologies, I chose a mixed approach incorporating quantitative and qualitative analyses. This combines structured quantitative metrics like Mean Squared Error (MSE), Structural Similarity Index (SSIM), and Peak Signal-to-Noise Ratio (PSNR), with qualitative visual evaluations.</w:t>
+      </w:r>
+    </w:p>
+    <w:p>
+      <w:pPr>
+        <w:pStyle w:val="Heading3"/>
+      </w:pPr>
+      <w:r>
+        <w:t>Initial Description of Chosen Research Methodology, Experiment Design, and Method of Analysis</w:t>
+      </w:r>
+    </w:p>
+    <w:p>
+      <w:pPr>
+        <w:jc w:val="both"/>
+      </w:pPr>
+      <w:r>
+        <w:t>I trained facial image datasets using GAN and VAE methods to evaluate their generated results alongside human-produced Photoshop edits. The experimental tasks involve generating assets with matching modifications like hair color changes and aesthetic repairs through all methods. Quality and realism get measured through quantitative metrics including MSE, SSIM, and PSNR. I perform visual reviews to examine how realistic and structurally sound each method appears subjectively. The use of quantitative and qualitative research methods allows targeted assessment of my investigation objectives.</w:t>
+      </w:r>
+    </w:p>
+    <w:p>
+      <w:pPr>
+        <w:jc w:val="both"/>
+      </w:pPr>
+    </w:p>
+    <w:p>
+      <w:pPr>
+        <w:jc w:val="both"/>
+      </w:pPr>
+    </w:p>
+    <w:p>
+      <w:pPr>
+        <w:pStyle w:val="Heading3"/>
+      </w:pPr>
+      <w:r>
+        <w:t>Reflections on Validity, Reliability, Generalisability/Transferability</w:t>
+      </w:r>
+    </w:p>
+    <w:p>
+      <w:pPr>
+        <w:jc w:val="both"/>
+      </w:pPr>
+      <w:r>
+        <w:t>The methodology incorporated multiple aspects for both validity tests and reliability standards. Quantitative measures used in my study enable results reproducibility which ensures measurement reliability. Human judgment through qualitative visual assessments strengthens study validity because it enables the assessment of realism and structural preservation. Future research should expand by including varied image types to enhance transferability due to limited generalizability related to the current dataset.</w:t>
+      </w:r>
+    </w:p>
+    <w:p>
+      <w:pPr>
+        <w:pStyle w:val="Heading3"/>
+      </w:pPr>
+      <w:r>
+        <w:t>Ethical Considerations</w:t>
+      </w:r>
+    </w:p>
+    <w:p>
+      <w:r>
+        <w:t>My research focuses primarily on ethical matters linked to data integrity when using digital images with special concerns about their authenticity. Proper permissions must exist for all facial images that are used during both training phases and testing procedures. The proper disclosure of digital image editing becomes essential to prevent misinterpretation of data in real-world usage.</w:t>
+      </w:r>
+    </w:p>
     <w:sectPr>
-      <w:headerReference w:type="default" r:id="rId12"/>
+      <w:headerReference w:type="default" r:id="rId13"/>
       <w:pgSz w:w="12240" w:h="15840"/>
       <w:pgMar w:top="1440" w:right="1440" w:bottom="1440" w:left="1440" w:header="708" w:footer="708" w:gutter="0"/>
       <w:cols w:space="708"/>
@@ -825,7 +1452,7 @@
   <w:abstractNum w:abstractNumId="2" w15:restartNumberingAfterBreak="0">
     <w:nsid w:val="1482775B"/>
     <w:multiLevelType w:val="multilevel"/>
-    <w:tmpl w:val="0EBA3C40"/>
+    <w:tmpl w:val="B5C60194"/>
     <w:lvl w:ilvl="0">
       <w:start w:val="1"/>
       <w:numFmt w:val="decimal"/>
@@ -1090,6 +1717,208 @@
     </w:lvl>
   </w:abstractNum>
   <w:abstractNum w:abstractNumId="5" w15:restartNumberingAfterBreak="0">
+    <w:nsid w:val="1DB71C86"/>
+    <w:multiLevelType w:val="hybridMultilevel"/>
+    <w:tmpl w:val="78060FAA"/>
+    <w:lvl w:ilvl="0" w:tplc="7CECD7AA">
+      <w:start w:val="1"/>
+      <w:numFmt w:val="decimal"/>
+      <w:lvlText w:val="[%1]"/>
+      <w:lvlJc w:val="left"/>
+      <w:pPr>
+        <w:ind w:left="720" w:hanging="360"/>
+      </w:pPr>
+      <w:rPr>
+        <w:rFonts w:hint="default"/>
+      </w:rPr>
+    </w:lvl>
+    <w:lvl w:ilvl="1" w:tplc="08090019" w:tentative="1">
+      <w:start w:val="1"/>
+      <w:numFmt w:val="lowerLetter"/>
+      <w:lvlText w:val="%2."/>
+      <w:lvlJc w:val="left"/>
+      <w:pPr>
+        <w:ind w:left="1440" w:hanging="360"/>
+      </w:pPr>
+    </w:lvl>
+    <w:lvl w:ilvl="2" w:tplc="0809001B" w:tentative="1">
+      <w:start w:val="1"/>
+      <w:numFmt w:val="lowerRoman"/>
+      <w:lvlText w:val="%3."/>
+      <w:lvlJc w:val="right"/>
+      <w:pPr>
+        <w:ind w:left="2160" w:hanging="180"/>
+      </w:pPr>
+    </w:lvl>
+    <w:lvl w:ilvl="3" w:tplc="0809000F" w:tentative="1">
+      <w:start w:val="1"/>
+      <w:numFmt w:val="decimal"/>
+      <w:lvlText w:val="%4."/>
+      <w:lvlJc w:val="left"/>
+      <w:pPr>
+        <w:ind w:left="2880" w:hanging="360"/>
+      </w:pPr>
+    </w:lvl>
+    <w:lvl w:ilvl="4" w:tplc="08090019" w:tentative="1">
+      <w:start w:val="1"/>
+      <w:numFmt w:val="lowerLetter"/>
+      <w:lvlText w:val="%5."/>
+      <w:lvlJc w:val="left"/>
+      <w:pPr>
+        <w:ind w:left="3600" w:hanging="360"/>
+      </w:pPr>
+    </w:lvl>
+    <w:lvl w:ilvl="5" w:tplc="0809001B" w:tentative="1">
+      <w:start w:val="1"/>
+      <w:numFmt w:val="lowerRoman"/>
+      <w:lvlText w:val="%6."/>
+      <w:lvlJc w:val="right"/>
+      <w:pPr>
+        <w:ind w:left="4320" w:hanging="180"/>
+      </w:pPr>
+    </w:lvl>
+    <w:lvl w:ilvl="6" w:tplc="0809000F" w:tentative="1">
+      <w:start w:val="1"/>
+      <w:numFmt w:val="decimal"/>
+      <w:lvlText w:val="%7."/>
+      <w:lvlJc w:val="left"/>
+      <w:pPr>
+        <w:ind w:left="5040" w:hanging="360"/>
+      </w:pPr>
+    </w:lvl>
+    <w:lvl w:ilvl="7" w:tplc="08090019" w:tentative="1">
+      <w:start w:val="1"/>
+      <w:numFmt w:val="lowerLetter"/>
+      <w:lvlText w:val="%8."/>
+      <w:lvlJc w:val="left"/>
+      <w:pPr>
+        <w:ind w:left="5760" w:hanging="360"/>
+      </w:pPr>
+    </w:lvl>
+    <w:lvl w:ilvl="8" w:tplc="0809001B" w:tentative="1">
+      <w:start w:val="1"/>
+      <w:numFmt w:val="lowerRoman"/>
+      <w:lvlText w:val="%9."/>
+      <w:lvlJc w:val="right"/>
+      <w:pPr>
+        <w:ind w:left="6480" w:hanging="180"/>
+      </w:pPr>
+    </w:lvl>
+  </w:abstractNum>
+  <w:abstractNum w:abstractNumId="6" w15:restartNumberingAfterBreak="0">
+    <w:nsid w:val="26EB3E5C"/>
+    <w:multiLevelType w:val="multilevel"/>
+    <w:tmpl w:val="1C14735C"/>
+    <w:lvl w:ilvl="0">
+      <w:start w:val="1"/>
+      <w:numFmt w:val="decimal"/>
+      <w:lvlText w:val="%1."/>
+      <w:lvlJc w:val="left"/>
+      <w:pPr>
+        <w:tabs>
+          <w:tab w:val="num" w:pos="720"/>
+        </w:tabs>
+        <w:ind w:left="720" w:hanging="360"/>
+      </w:pPr>
+    </w:lvl>
+    <w:lvl w:ilvl="1" w:tentative="1">
+      <w:start w:val="1"/>
+      <w:numFmt w:val="decimal"/>
+      <w:lvlText w:val="%2."/>
+      <w:lvlJc w:val="left"/>
+      <w:pPr>
+        <w:tabs>
+          <w:tab w:val="num" w:pos="1440"/>
+        </w:tabs>
+        <w:ind w:left="1440" w:hanging="360"/>
+      </w:pPr>
+    </w:lvl>
+    <w:lvl w:ilvl="2" w:tentative="1">
+      <w:start w:val="1"/>
+      <w:numFmt w:val="decimal"/>
+      <w:lvlText w:val="%3."/>
+      <w:lvlJc w:val="left"/>
+      <w:pPr>
+        <w:tabs>
+          <w:tab w:val="num" w:pos="2160"/>
+        </w:tabs>
+        <w:ind w:left="2160" w:hanging="360"/>
+      </w:pPr>
+    </w:lvl>
+    <w:lvl w:ilvl="3" w:tentative="1">
+      <w:start w:val="1"/>
+      <w:numFmt w:val="decimal"/>
+      <w:lvlText w:val="%4."/>
+      <w:lvlJc w:val="left"/>
+      <w:pPr>
+        <w:tabs>
+          <w:tab w:val="num" w:pos="2880"/>
+        </w:tabs>
+        <w:ind w:left="2880" w:hanging="360"/>
+      </w:pPr>
+    </w:lvl>
+    <w:lvl w:ilvl="4" w:tentative="1">
+      <w:start w:val="1"/>
+      <w:numFmt w:val="decimal"/>
+      <w:lvlText w:val="%5."/>
+      <w:lvlJc w:val="left"/>
+      <w:pPr>
+        <w:tabs>
+          <w:tab w:val="num" w:pos="3600"/>
+        </w:tabs>
+        <w:ind w:left="3600" w:hanging="360"/>
+      </w:pPr>
+    </w:lvl>
+    <w:lvl w:ilvl="5" w:tentative="1">
+      <w:start w:val="1"/>
+      <w:numFmt w:val="decimal"/>
+      <w:lvlText w:val="%6."/>
+      <w:lvlJc w:val="left"/>
+      <w:pPr>
+        <w:tabs>
+          <w:tab w:val="num" w:pos="4320"/>
+        </w:tabs>
+        <w:ind w:left="4320" w:hanging="360"/>
+      </w:pPr>
+    </w:lvl>
+    <w:lvl w:ilvl="6" w:tentative="1">
+      <w:start w:val="1"/>
+      <w:numFmt w:val="decimal"/>
+      <w:lvlText w:val="%7."/>
+      <w:lvlJc w:val="left"/>
+      <w:pPr>
+        <w:tabs>
+          <w:tab w:val="num" w:pos="5040"/>
+        </w:tabs>
+        <w:ind w:left="5040" w:hanging="360"/>
+      </w:pPr>
+    </w:lvl>
+    <w:lvl w:ilvl="7" w:tentative="1">
+      <w:start w:val="1"/>
+      <w:numFmt w:val="decimal"/>
+      <w:lvlText w:val="%8."/>
+      <w:lvlJc w:val="left"/>
+      <w:pPr>
+        <w:tabs>
+          <w:tab w:val="num" w:pos="5760"/>
+        </w:tabs>
+        <w:ind w:left="5760" w:hanging="360"/>
+      </w:pPr>
+    </w:lvl>
+    <w:lvl w:ilvl="8" w:tentative="1">
+      <w:start w:val="1"/>
+      <w:numFmt w:val="decimal"/>
+      <w:lvlText w:val="%9."/>
+      <w:lvlJc w:val="left"/>
+      <w:pPr>
+        <w:tabs>
+          <w:tab w:val="num" w:pos="6480"/>
+        </w:tabs>
+        <w:ind w:left="6480" w:hanging="360"/>
+      </w:pPr>
+    </w:lvl>
+  </w:abstractNum>
+  <w:abstractNum w:abstractNumId="7" w15:restartNumberingAfterBreak="0">
     <w:nsid w:val="377B3237"/>
     <w:multiLevelType w:val="hybridMultilevel"/>
     <w:tmpl w:val="31888A98"/>
@@ -1172,6 +2001,268 @@
       <w:lvlJc w:val="right"/>
       <w:pPr>
         <w:ind w:left="6480" w:hanging="180"/>
+      </w:pPr>
+    </w:lvl>
+  </w:abstractNum>
+  <w:abstractNum w:abstractNumId="8" w15:restartNumberingAfterBreak="0">
+    <w:nsid w:val="57300B37"/>
+    <w:multiLevelType w:val="multilevel"/>
+    <w:tmpl w:val="D01EB35A"/>
+    <w:lvl w:ilvl="0">
+      <w:start w:val="1"/>
+      <w:numFmt w:val="bullet"/>
+      <w:lvlText w:val=""/>
+      <w:lvlJc w:val="left"/>
+      <w:pPr>
+        <w:tabs>
+          <w:tab w:val="num" w:pos="720"/>
+        </w:tabs>
+        <w:ind w:left="720" w:hanging="360"/>
+      </w:pPr>
+      <w:rPr>
+        <w:rFonts w:ascii="Symbol" w:hAnsi="Symbol" w:hint="default"/>
+        <w:sz w:val="20"/>
+      </w:rPr>
+    </w:lvl>
+    <w:lvl w:ilvl="1" w:tentative="1">
+      <w:start w:val="1"/>
+      <w:numFmt w:val="bullet"/>
+      <w:lvlText w:val="o"/>
+      <w:lvlJc w:val="left"/>
+      <w:pPr>
+        <w:tabs>
+          <w:tab w:val="num" w:pos="1440"/>
+        </w:tabs>
+        <w:ind w:left="1440" w:hanging="360"/>
+      </w:pPr>
+      <w:rPr>
+        <w:rFonts w:ascii="Courier New" w:hAnsi="Courier New" w:hint="default"/>
+        <w:sz w:val="20"/>
+      </w:rPr>
+    </w:lvl>
+    <w:lvl w:ilvl="2" w:tentative="1">
+      <w:start w:val="1"/>
+      <w:numFmt w:val="bullet"/>
+      <w:lvlText w:val=""/>
+      <w:lvlJc w:val="left"/>
+      <w:pPr>
+        <w:tabs>
+          <w:tab w:val="num" w:pos="2160"/>
+        </w:tabs>
+        <w:ind w:left="2160" w:hanging="360"/>
+      </w:pPr>
+      <w:rPr>
+        <w:rFonts w:ascii="Wingdings" w:hAnsi="Wingdings" w:hint="default"/>
+        <w:sz w:val="20"/>
+      </w:rPr>
+    </w:lvl>
+    <w:lvl w:ilvl="3" w:tentative="1">
+      <w:start w:val="1"/>
+      <w:numFmt w:val="bullet"/>
+      <w:lvlText w:val=""/>
+      <w:lvlJc w:val="left"/>
+      <w:pPr>
+        <w:tabs>
+          <w:tab w:val="num" w:pos="2880"/>
+        </w:tabs>
+        <w:ind w:left="2880" w:hanging="360"/>
+      </w:pPr>
+      <w:rPr>
+        <w:rFonts w:ascii="Wingdings" w:hAnsi="Wingdings" w:hint="default"/>
+        <w:sz w:val="20"/>
+      </w:rPr>
+    </w:lvl>
+    <w:lvl w:ilvl="4" w:tentative="1">
+      <w:start w:val="1"/>
+      <w:numFmt w:val="bullet"/>
+      <w:lvlText w:val=""/>
+      <w:lvlJc w:val="left"/>
+      <w:pPr>
+        <w:tabs>
+          <w:tab w:val="num" w:pos="3600"/>
+        </w:tabs>
+        <w:ind w:left="3600" w:hanging="360"/>
+      </w:pPr>
+      <w:rPr>
+        <w:rFonts w:ascii="Wingdings" w:hAnsi="Wingdings" w:hint="default"/>
+        <w:sz w:val="20"/>
+      </w:rPr>
+    </w:lvl>
+    <w:lvl w:ilvl="5" w:tentative="1">
+      <w:start w:val="1"/>
+      <w:numFmt w:val="bullet"/>
+      <w:lvlText w:val=""/>
+      <w:lvlJc w:val="left"/>
+      <w:pPr>
+        <w:tabs>
+          <w:tab w:val="num" w:pos="4320"/>
+        </w:tabs>
+        <w:ind w:left="4320" w:hanging="360"/>
+      </w:pPr>
+      <w:rPr>
+        <w:rFonts w:ascii="Wingdings" w:hAnsi="Wingdings" w:hint="default"/>
+        <w:sz w:val="20"/>
+      </w:rPr>
+    </w:lvl>
+    <w:lvl w:ilvl="6" w:tentative="1">
+      <w:start w:val="1"/>
+      <w:numFmt w:val="bullet"/>
+      <w:lvlText w:val=""/>
+      <w:lvlJc w:val="left"/>
+      <w:pPr>
+        <w:tabs>
+          <w:tab w:val="num" w:pos="5040"/>
+        </w:tabs>
+        <w:ind w:left="5040" w:hanging="360"/>
+      </w:pPr>
+      <w:rPr>
+        <w:rFonts w:ascii="Wingdings" w:hAnsi="Wingdings" w:hint="default"/>
+        <w:sz w:val="20"/>
+      </w:rPr>
+    </w:lvl>
+    <w:lvl w:ilvl="7" w:tentative="1">
+      <w:start w:val="1"/>
+      <w:numFmt w:val="bullet"/>
+      <w:lvlText w:val=""/>
+      <w:lvlJc w:val="left"/>
+      <w:pPr>
+        <w:tabs>
+          <w:tab w:val="num" w:pos="5760"/>
+        </w:tabs>
+        <w:ind w:left="5760" w:hanging="360"/>
+      </w:pPr>
+      <w:rPr>
+        <w:rFonts w:ascii="Wingdings" w:hAnsi="Wingdings" w:hint="default"/>
+        <w:sz w:val="20"/>
+      </w:rPr>
+    </w:lvl>
+    <w:lvl w:ilvl="8" w:tentative="1">
+      <w:start w:val="1"/>
+      <w:numFmt w:val="bullet"/>
+      <w:lvlText w:val=""/>
+      <w:lvlJc w:val="left"/>
+      <w:pPr>
+        <w:tabs>
+          <w:tab w:val="num" w:pos="6480"/>
+        </w:tabs>
+        <w:ind w:left="6480" w:hanging="360"/>
+      </w:pPr>
+      <w:rPr>
+        <w:rFonts w:ascii="Wingdings" w:hAnsi="Wingdings" w:hint="default"/>
+        <w:sz w:val="20"/>
+      </w:rPr>
+    </w:lvl>
+  </w:abstractNum>
+  <w:abstractNum w:abstractNumId="9" w15:restartNumberingAfterBreak="0">
+    <w:nsid w:val="767835E6"/>
+    <w:multiLevelType w:val="multilevel"/>
+    <w:tmpl w:val="DA32602C"/>
+    <w:lvl w:ilvl="0">
+      <w:start w:val="1"/>
+      <w:numFmt w:val="decimal"/>
+      <w:lvlText w:val="%1."/>
+      <w:lvlJc w:val="left"/>
+      <w:pPr>
+        <w:tabs>
+          <w:tab w:val="num" w:pos="720"/>
+        </w:tabs>
+        <w:ind w:left="720" w:hanging="360"/>
+      </w:pPr>
+    </w:lvl>
+    <w:lvl w:ilvl="1" w:tentative="1">
+      <w:start w:val="1"/>
+      <w:numFmt w:val="decimal"/>
+      <w:lvlText w:val="%2."/>
+      <w:lvlJc w:val="left"/>
+      <w:pPr>
+        <w:tabs>
+          <w:tab w:val="num" w:pos="1440"/>
+        </w:tabs>
+        <w:ind w:left="1440" w:hanging="360"/>
+      </w:pPr>
+    </w:lvl>
+    <w:lvl w:ilvl="2" w:tentative="1">
+      <w:start w:val="1"/>
+      <w:numFmt w:val="decimal"/>
+      <w:lvlText w:val="%3."/>
+      <w:lvlJc w:val="left"/>
+      <w:pPr>
+        <w:tabs>
+          <w:tab w:val="num" w:pos="2160"/>
+        </w:tabs>
+        <w:ind w:left="2160" w:hanging="360"/>
+      </w:pPr>
+    </w:lvl>
+    <w:lvl w:ilvl="3" w:tentative="1">
+      <w:start w:val="1"/>
+      <w:numFmt w:val="decimal"/>
+      <w:lvlText w:val="%4."/>
+      <w:lvlJc w:val="left"/>
+      <w:pPr>
+        <w:tabs>
+          <w:tab w:val="num" w:pos="2880"/>
+        </w:tabs>
+        <w:ind w:left="2880" w:hanging="360"/>
+      </w:pPr>
+    </w:lvl>
+    <w:lvl w:ilvl="4" w:tentative="1">
+      <w:start w:val="1"/>
+      <w:numFmt w:val="decimal"/>
+      <w:lvlText w:val="%5."/>
+      <w:lvlJc w:val="left"/>
+      <w:pPr>
+        <w:tabs>
+          <w:tab w:val="num" w:pos="3600"/>
+        </w:tabs>
+        <w:ind w:left="3600" w:hanging="360"/>
+      </w:pPr>
+    </w:lvl>
+    <w:lvl w:ilvl="5" w:tentative="1">
+      <w:start w:val="1"/>
+      <w:numFmt w:val="decimal"/>
+      <w:lvlText w:val="%6."/>
+      <w:lvlJc w:val="left"/>
+      <w:pPr>
+        <w:tabs>
+          <w:tab w:val="num" w:pos="4320"/>
+        </w:tabs>
+        <w:ind w:left="4320" w:hanging="360"/>
+      </w:pPr>
+    </w:lvl>
+    <w:lvl w:ilvl="6" w:tentative="1">
+      <w:start w:val="1"/>
+      <w:numFmt w:val="decimal"/>
+      <w:lvlText w:val="%7."/>
+      <w:lvlJc w:val="left"/>
+      <w:pPr>
+        <w:tabs>
+          <w:tab w:val="num" w:pos="5040"/>
+        </w:tabs>
+        <w:ind w:left="5040" w:hanging="360"/>
+      </w:pPr>
+    </w:lvl>
+    <w:lvl w:ilvl="7" w:tentative="1">
+      <w:start w:val="1"/>
+      <w:numFmt w:val="decimal"/>
+      <w:lvlText w:val="%8."/>
+      <w:lvlJc w:val="left"/>
+      <w:pPr>
+        <w:tabs>
+          <w:tab w:val="num" w:pos="5760"/>
+        </w:tabs>
+        <w:ind w:left="5760" w:hanging="360"/>
+      </w:pPr>
+    </w:lvl>
+    <w:lvl w:ilvl="8" w:tentative="1">
+      <w:start w:val="1"/>
+      <w:numFmt w:val="decimal"/>
+      <w:lvlText w:val="%9."/>
+      <w:lvlJc w:val="left"/>
+      <w:pPr>
+        <w:tabs>
+          <w:tab w:val="num" w:pos="6480"/>
+        </w:tabs>
+        <w:ind w:left="6480" w:hanging="360"/>
       </w:pPr>
     </w:lvl>
   </w:abstractNum>
@@ -1206,7 +2297,7 @@
     <w:abstractNumId w:val="2"/>
   </w:num>
   <w:num w:numId="11" w16cid:durableId="94055237">
-    <w:abstractNumId w:val="5"/>
+    <w:abstractNumId w:val="7"/>
   </w:num>
   <w:num w:numId="12" w16cid:durableId="534998058">
     <w:abstractNumId w:val="0"/>
@@ -1219,6 +2310,18 @@
   </w:num>
   <w:num w:numId="15" w16cid:durableId="485557144">
     <w:abstractNumId w:val="4"/>
+  </w:num>
+  <w:num w:numId="16" w16cid:durableId="2119979599">
+    <w:abstractNumId w:val="9"/>
+  </w:num>
+  <w:num w:numId="17" w16cid:durableId="94323619">
+    <w:abstractNumId w:val="6"/>
+  </w:num>
+  <w:num w:numId="18" w16cid:durableId="752362858">
+    <w:abstractNumId w:val="5"/>
+  </w:num>
+  <w:num w:numId="19" w16cid:durableId="374235201">
+    <w:abstractNumId w:val="8"/>
   </w:num>
 </w:numbering>
 </file>
@@ -1717,7 +2820,6 @@
     <w:next w:val="Normal"/>
     <w:link w:val="Heading4Char"/>
     <w:uiPriority w:val="9"/>
-    <w:semiHidden/>
     <w:unhideWhenUsed/>
     <w:qFormat/>
     <w:rsid w:val="00DF6049"/>
@@ -1951,7 +3053,6 @@
     <w:basedOn w:val="DefaultParagraphFont"/>
     <w:link w:val="Heading4"/>
     <w:uiPriority w:val="9"/>
-    <w:semiHidden/>
     <w:rsid w:val="00DF6049"/>
     <w:rPr>
       <w:rFonts w:asciiTheme="majorHAnsi" w:eastAsiaTheme="majorEastAsia" w:hAnsiTheme="majorHAnsi" w:cstheme="majorBidi"/>
@@ -2339,6 +3440,23 @@
     <w:link w:val="Footer"/>
     <w:uiPriority w:val="99"/>
     <w:rsid w:val="00DF6049"/>
+  </w:style>
+  <w:style w:type="paragraph" w:styleId="NormalWeb">
+    <w:name w:val="Normal (Web)"/>
+    <w:basedOn w:val="Normal"/>
+    <w:uiPriority w:val="99"/>
+    <w:semiHidden/>
+    <w:unhideWhenUsed/>
+    <w:rsid w:val="00045FB6"/>
+    <w:pPr>
+      <w:spacing w:before="100" w:beforeAutospacing="1" w:after="100" w:afterAutospacing="1" w:line="240" w:lineRule="auto"/>
+    </w:pPr>
+    <w:rPr>
+      <w:rFonts w:ascii="Times New Roman" w:eastAsia="Times New Roman" w:hAnsi="Times New Roman" w:cs="Times New Roman"/>
+      <w:sz w:val="24"/>
+      <w:szCs w:val="24"/>
+      <w:lang w:eastAsia="en-GB"/>
+    </w:rPr>
   </w:style>
 </w:styles>
 </file>
@@ -2639,14 +3757,6 @@
 </file>
 
 <file path=customXml/item1.xml><?xml version="1.0" encoding="utf-8"?>
-<p:properties xmlns:p="http://schemas.microsoft.com/office/2006/metadata/properties" xmlns:xsi="http://www.w3.org/2001/XMLSchema-instance" xmlns:pc="http://schemas.microsoft.com/office/infopath/2007/PartnerControls">
-  <documentManagement>
-    <_activity xmlns="e05688d2-2ebb-47a1-bc02-bd0fd3e0b9e6" xsi:nil="true"/>
-  </documentManagement>
-</p:properties>
-</file>
-
-<file path=customXml/item2.xml><?xml version="1.0" encoding="utf-8"?>
 <?mso-contentType ?>
 <FormTemplates xmlns="http://schemas.microsoft.com/sharepoint/v3/contenttype/forms">
   <Display>DocumentLibraryForm</Display>
@@ -2655,7 +3765,19 @@
 </FormTemplates>
 </file>
 
+<file path=customXml/item2.xml><?xml version="1.0" encoding="utf-8"?>
+<p:properties xmlns:p="http://schemas.microsoft.com/office/2006/metadata/properties" xmlns:xsi="http://www.w3.org/2001/XMLSchema-instance" xmlns:pc="http://schemas.microsoft.com/office/infopath/2007/PartnerControls">
+  <documentManagement>
+    <_activity xmlns="e05688d2-2ebb-47a1-bc02-bd0fd3e0b9e6" xsi:nil="true"/>
+  </documentManagement>
+</p:properties>
+</file>
+
 <file path=customXml/item3.xml><?xml version="1.0" encoding="utf-8"?>
+<b:Sources xmlns:b="http://schemas.openxmlformats.org/officeDocument/2006/bibliography" xmlns="http://schemas.openxmlformats.org/officeDocument/2006/bibliography" SelectedStyle="\APASixthEditionOfficeOnline.xsl" StyleName="APA" Version="6"/>
+</file>
+
+<file path=customXml/item4.xml><?xml version="1.0" encoding="utf-8"?>
 <ct:contentTypeSchema xmlns:ct="http://schemas.microsoft.com/office/2006/metadata/contentType" xmlns:ma="http://schemas.microsoft.com/office/2006/metadata/properties/metaAttributes" ct:_="" ma:_="" ma:contentTypeName="Document" ma:contentTypeID="0x010100458F7CD727FA7241A94BE917F2A591D8" ma:contentTypeVersion="17" ma:contentTypeDescription="Create a new document." ma:contentTypeScope="" ma:versionID="0886bcea31fe3d26ac52be653feb0578">
   <xsd:schema xmlns:xsd="http://www.w3.org/2001/XMLSchema" xmlns:xs="http://www.w3.org/2001/XMLSchema" xmlns:p="http://schemas.microsoft.com/office/2006/metadata/properties" xmlns:ns3="2a7666a0-d277-4fbd-a2d0-81b53c5a8222" xmlns:ns4="e05688d2-2ebb-47a1-bc02-bd0fd3e0b9e6" targetNamespace="http://schemas.microsoft.com/office/2006/metadata/properties" ma:root="true" ma:fieldsID="cc012c26ee64badd49c338eebea7887c" ns3:_="" ns4:_="">
     <xsd:import namespace="2a7666a0-d277-4fbd-a2d0-81b53c5a8222"/>
@@ -2902,11 +4024,15 @@
 </ct:contentTypeSchema>
 </file>
 
-<file path=customXml/item4.xml><?xml version="1.0" encoding="utf-8"?>
-<b:Sources xmlns:b="http://schemas.openxmlformats.org/officeDocument/2006/bibliography" xmlns="http://schemas.openxmlformats.org/officeDocument/2006/bibliography" SelectedStyle="\APASixthEditionOfficeOnline.xsl" StyleName="APA" Version="6"/>
+<file path=customXml/itemProps1.xml><?xml version="1.0" encoding="utf-8"?>
+<ds:datastoreItem xmlns:ds="http://schemas.openxmlformats.org/officeDocument/2006/customXml" ds:itemID="{9914CFFF-5E45-4852-B790-730504B9B422}">
+  <ds:schemaRefs>
+    <ds:schemaRef ds:uri="http://schemas.microsoft.com/sharepoint/v3/contenttype/forms"/>
+  </ds:schemaRefs>
+</ds:datastoreItem>
 </file>
 
-<file path=customXml/itemProps1.xml><?xml version="1.0" encoding="utf-8"?>
+<file path=customXml/itemProps2.xml><?xml version="1.0" encoding="utf-8"?>
 <ds:datastoreItem xmlns:ds="http://schemas.openxmlformats.org/officeDocument/2006/customXml" ds:itemID="{C08E6C72-8264-4522-9935-B3A81C6B79D0}">
   <ds:schemaRefs>
     <ds:schemaRef ds:uri="http://schemas.microsoft.com/office/2006/metadata/properties"/>
@@ -2916,15 +4042,15 @@
 </ds:datastoreItem>
 </file>
 
-<file path=customXml/itemProps2.xml><?xml version="1.0" encoding="utf-8"?>
-<ds:datastoreItem xmlns:ds="http://schemas.openxmlformats.org/officeDocument/2006/customXml" ds:itemID="{9914CFFF-5E45-4852-B790-730504B9B422}">
+<file path=customXml/itemProps3.xml><?xml version="1.0" encoding="utf-8"?>
+<ds:datastoreItem xmlns:ds="http://schemas.openxmlformats.org/officeDocument/2006/customXml" ds:itemID="{09A19A88-4B82-4C0C-8B37-DD76C338C464}">
   <ds:schemaRefs>
-    <ds:schemaRef ds:uri="http://schemas.microsoft.com/sharepoint/v3/contenttype/forms"/>
+    <ds:schemaRef ds:uri="http://schemas.openxmlformats.org/officeDocument/2006/bibliography"/>
   </ds:schemaRefs>
 </ds:datastoreItem>
 </file>
 
-<file path=customXml/itemProps3.xml><?xml version="1.0" encoding="utf-8"?>
+<file path=customXml/itemProps4.xml><?xml version="1.0" encoding="utf-8"?>
 <ds:datastoreItem xmlns:ds="http://schemas.openxmlformats.org/officeDocument/2006/customXml" ds:itemID="{A14625D3-B2C9-4ECE-9D68-719449BAF304}">
   <ds:schemaRefs>
     <ds:schemaRef ds:uri="http://schemas.microsoft.com/office/2006/metadata/contentType"/>
@@ -2941,12 +4067,4 @@
     <ds:schemaRef ds:uri="http://schemas.microsoft.com/internal/obd"/>
   </ds:schemaRefs>
 </ds:datastoreItem>
-</file>
-
-<file path=customXml/itemProps4.xml><?xml version="1.0" encoding="utf-8"?>
-<ds:datastoreItem xmlns:ds="http://schemas.openxmlformats.org/officeDocument/2006/customXml" ds:itemID="{09A19A88-4B82-4C0C-8B37-DD76C338C464}">
-  <ds:schemaRefs>
-    <ds:schemaRef ds:uri="http://schemas.openxmlformats.org/officeDocument/2006/bibliography"/>
-  </ds:schemaRefs>
-</ds:datastoreItem>
 </file>
</xml_diff>

<commit_message>
Section 4 & 5
</commit_message>
<xml_diff>
--- a/Research Design II.docx
+++ b/Research Design II.docx
@@ -263,9 +263,6 @@
         <w:jc w:val="center"/>
       </w:pPr>
       <w:r>
-        <w:rPr>
-          <w:noProof/>
-        </w:rPr>
         <w:drawing>
           <wp:inline distT="0" distB="0" distL="0" distR="0" wp14:anchorId="6159D7AC" wp14:editId="4BD36261">
             <wp:extent cx="5943600" cy="3536950"/>
@@ -316,7 +313,10 @@
         <w:jc w:val="both"/>
       </w:pPr>
       <w:r>
-        <w:t>Image editing is a critical part of the creative industry, digital marketing, and forensic analysis. AI has revolutionised the field with GANs and VAEs to facilitate high-quality automatic transformations and hence super-resolution, inpainting, and style transfer. Photoshop is a premier software tool, but is time-consuming and skill-dependent, and therefore AI-based automation can be a game-changer. GANs work with two parts: a discriminator and a generator. The generator repeatedly alters the image to make it look more realistic. VAEs work differently, however. They alter image features in a clear way using a concept called latent space. Both techniques have their advantages:</w:t>
+        <w:t>Image editing is a critical part of the creative industry, digital marketing, and forensic analysis. AI has revolutionised the field with GANs and VAEs to facilitate high-quality automatic transformations and hence super-resolution, inpainting, and style transfer. Photoshop is a premier software tool, but is time-consuming and skill-dependent, and therefore AI-based automation can be a game-changer. GANs work with two parts: a discriminator and a generator. The generator repeatedly alters the image to make it look more realistic. VAEs work differently, however. They alter image features in a clear way using a concept called latent space. Both techniques have their advantages</w:t>
+      </w:r>
+      <w:r>
+        <w:t>:</w:t>
       </w:r>
     </w:p>
     <w:p>
@@ -353,8 +353,11 @@
     </w:p>
     <w:p>
       <w:pPr>
-        <w:pStyle w:val="ListParagraph"/>
-      </w:pPr>
+        <w:jc w:val="both"/>
+      </w:pPr>
+      <w:r>
+        <w:t>Research by [5] showed how conditional GANs could be applied across various structured image translation tasks, from label maps to photorealistic outputs, highlighting their flexibility and practical use in editing workflows.</w:t>
+      </w:r>
     </w:p>
     <w:p>
       <w:pPr>
@@ -391,13 +394,7 @@
         <w:jc w:val="both"/>
       </w:pPr>
       <w:r>
-        <w:t xml:space="preserve">Image editing using GAN is more realistic than with </w:t>
-      </w:r>
-      <w:r>
-        <w:t>standard</w:t>
-      </w:r>
-      <w:r>
-        <w:t xml:space="preserve"> Photoshop techniques. </w:t>
+        <w:t xml:space="preserve">Image editing using GAN is more realistic than with standard Photoshop techniques. </w:t>
       </w:r>
     </w:p>
     <w:p>
@@ -427,13 +424,7 @@
         <w:jc w:val="both"/>
       </w:pPr>
       <w:r>
-        <w:t>Both GANs and VAEs can be merged to get a trade-off between realism and organi</w:t>
-      </w:r>
-      <w:r>
-        <w:t>s</w:t>
-      </w:r>
-      <w:r>
-        <w:t xml:space="preserve">ed latent space editing. </w:t>
+        <w:t xml:space="preserve">Both GANs and VAEs can be merged to get a trade-off between realism and organised latent space editing. </w:t>
       </w:r>
     </w:p>
     <w:p>
@@ -456,31 +447,13 @@
         <w:jc w:val="both"/>
       </w:pPr>
       <w:r>
-        <w:t>P</w:t>
-      </w:r>
-      <w:r>
-        <w:t xml:space="preserve">revious </w:t>
-      </w:r>
-      <w:r>
-        <w:t>research, including Karras et al. (2019) on StyleGAN, has demonstrated that AI models can achieve realistic editing with identity preservati</w:t>
-      </w:r>
-      <w:r>
-        <w:t>on</w:t>
-      </w:r>
-      <w:r>
-        <w:t>. P</w:t>
-      </w:r>
-      <w:r>
-        <w:t>revious</w:t>
-      </w:r>
-      <w:r>
-        <w:t xml:space="preserve"> research does not provide a comparison of AI-based editing and </w:t>
-      </w:r>
-      <w:r>
-        <w:t xml:space="preserve">standard </w:t>
-      </w:r>
-      <w:r>
-        <w:t>manual editing techniques, which this study seeks to address.</w:t>
+        <w:t xml:space="preserve">Previous research, including </w:t>
+      </w:r>
+      <w:r>
+        <w:t>[1]</w:t>
+      </w:r>
+      <w:r>
+        <w:t xml:space="preserve"> on StyleGAN, has demonstrated that AI models can achieve realistic editing with identity preservation. Previous research does not provide a comparison of AI-based editing and standard manual editing techniques, which this study seeks to address.</w:t>
       </w:r>
     </w:p>
     <w:p>
@@ -592,13 +565,25 @@
         <w:jc w:val="both"/>
       </w:pPr>
       <w:r>
-        <w:t>Multiple research investigations explore the utilization of AI technology for image modifying processes. The two major AI approaches which exist today are GAN</w:t>
+        <w:t xml:space="preserve">Multiple research investigations explore the utilization of AI technology for image modifying processes. The two major AI approaches which exist today are GANs and VAEs. Research has shown GANs to become celebrated for their ability to manufacture exceptional photorealistic images. The work of </w:t>
+      </w:r>
+      <w:r>
+        <w:t>[1]</w:t>
+      </w:r>
+      <w:r>
+        <w:t xml:space="preserve"> represents an excellent example of StyleGAN. The popularity of VAEs stems from their capacity to provide image editing structure although their final images have lower clarity compared to those generated by GANs. GANs generate high-quality images with known training issues yet VAEs produce organi</w:t>
       </w:r>
       <w:r>
         <w:t>s</w:t>
       </w:r>
       <w:r>
-        <w:t xml:space="preserve"> and VAEs. Research has shown GANs to become celebrated for their ability to manufacture exceptional photorealistic images. The work of Karras et al. represents an excellent example of StyleGAN [1]. The popularity of VAEs stems from their capacity to provide image editing structure although their final images have lower clarity compared to those generated by GANs. GANs generate high-quality images with known training issues yet VAEs produce organized results although they introduce image blur [2].</w:t>
+        <w:t>ed results although they introduce image blur [2].</w:t>
+      </w:r>
+      <w:r>
+        <w:t xml:space="preserve"> </w:t>
+      </w:r>
+      <w:r>
+        <w:t>[4] demonstrated that GANs can achieve high-resolution outputs even when upscaling single images, reinforcing their ability to maintain clarity during complex transformations.</w:t>
       </w:r>
     </w:p>
     <w:p/>
@@ -788,7 +773,7 @@
           <w:szCs w:val="22"/>
           <w:lang w:eastAsia="en-US"/>
         </w:rPr>
-        <w:t>The literature shows clear strengths and weaknesses of GANs and VAEs. GANs make very realistic images but can be unstable during training. VAEs are stable and easier to control but produce less clear images. A gap in the research is the lack of detailed comparison between AI-based editing and manual editing in practical situations, as I pointed out in my research. Also, ethical questions and the need for powerful computers for these AI methods haven't been studied enough, suggesting more research is needed.</w:t>
+        <w:t>The literature shows clear strengths and weaknesses of GANs and VAEs. GANs make very realistic images but can be unstable during training. VAEs are stable and easier to control but produce less clear images. A gap in the research is the lack of detailed comparison between AI-based editing and manual editing in practical situations, as I pointed out in my research. Also, ethical questions and the need for powerful computers for these AI methods haven't been studied enough, suggesting more research is needed. In conclusion, while AI editing techniques are promising, combining the best features of GANs and VAEs might give the best results, which is a main idea explored in my dissertation.</w:t>
       </w:r>
       <w:r>
         <w:rPr>
@@ -806,25 +791,7 @@
           <w:szCs w:val="22"/>
           <w:lang w:eastAsia="en-US"/>
         </w:rPr>
-        <w:t xml:space="preserve">In conclusion, while AI editing techniques are promising, combining the best features of GANs and VAEs might give the best results, which is a main idea explored in my </w:t>
-      </w:r>
-      <w:r>
-        <w:rPr>
-          <w:rFonts w:asciiTheme="minorHAnsi" w:eastAsiaTheme="minorEastAsia" w:hAnsiTheme="minorHAnsi" w:cstheme="minorBidi"/>
-          <w:sz w:val="22"/>
-          <w:szCs w:val="22"/>
-          <w:lang w:eastAsia="en-US"/>
-        </w:rPr>
-        <w:t>dissertation</w:t>
-      </w:r>
-      <w:r>
-        <w:rPr>
-          <w:rFonts w:asciiTheme="minorHAnsi" w:eastAsiaTheme="minorEastAsia" w:hAnsiTheme="minorHAnsi" w:cstheme="minorBidi"/>
-          <w:sz w:val="22"/>
-          <w:szCs w:val="22"/>
-          <w:lang w:eastAsia="en-US"/>
-        </w:rPr>
-        <w:t>.</w:t>
+        <w:t>Moreover, [5] emphasised the flexibility of conditional GANs in structured editing, suggesting they might bridge the gap between realism (GAN) and controllability (VAE), a direction not yet widely explored.</w:t>
       </w:r>
     </w:p>
     <w:p>
@@ -855,7 +822,6 @@
       <w:r>
         <w:rPr>
           <w:rFonts w:asciiTheme="minorHAnsi" w:eastAsiaTheme="minorEastAsia" w:hAnsiTheme="minorHAnsi" w:cstheme="minorBidi"/>
-          <w:noProof/>
           <w:sz w:val="22"/>
           <w:szCs w:val="22"/>
           <w:lang w:eastAsia="en-US"/>
@@ -905,16 +871,2360 @@
     </w:p>
     <w:p>
       <w:pPr>
+        <w:pStyle w:val="Heading1"/>
+      </w:pPr>
+      <w:r>
+        <w:t>Section</w:t>
+      </w:r>
+    </w:p>
+    <w:p>
+      <w:pPr>
+        <w:pStyle w:val="Heading2"/>
+      </w:pPr>
+      <w:r>
+        <w:t>Reflection on the Chosen Methodology</w:t>
+      </w:r>
+    </w:p>
+    <w:p>
+      <w:pPr>
+        <w:pStyle w:val="Heading3"/>
+      </w:pPr>
+      <w:r>
+        <w:t>Research Question</w:t>
+      </w:r>
+    </w:p>
+    <w:p>
+      <w:pPr>
+        <w:jc w:val="both"/>
+      </w:pPr>
+      <w:r>
+        <w:t>My main research question is: How do GAN-based and VAE-based image editing techniques compare to traditional Photoshop editing in terms of realism, structure preservation, and efficiency?</w:t>
+      </w:r>
+    </w:p>
+    <w:p>
+      <w:pPr>
+        <w:pStyle w:val="Heading3"/>
+      </w:pPr>
+      <w:r>
+        <w:t>Research Objectives</w:t>
+      </w:r>
+    </w:p>
+    <w:p>
+      <w:r>
+        <w:t>To address my research question, I have set the following objectives:</w:t>
+      </w:r>
+    </w:p>
+    <w:p>
+      <w:pPr>
+        <w:numPr>
+          <w:ilvl w:val="0"/>
+          <w:numId w:val="19"/>
+        </w:numPr>
+      </w:pPr>
+      <w:r>
+        <w:t>Compare the realism and visual quality of GAN, VAE, and Photoshop editing techniques.</w:t>
+      </w:r>
+    </w:p>
+    <w:p>
+      <w:pPr>
+        <w:numPr>
+          <w:ilvl w:val="0"/>
+          <w:numId w:val="19"/>
+        </w:numPr>
+      </w:pPr>
+      <w:r>
+        <w:t>Assess the ability of each method to preserve original image structures.</w:t>
+      </w:r>
+    </w:p>
+    <w:p>
+      <w:pPr>
+        <w:numPr>
+          <w:ilvl w:val="0"/>
+          <w:numId w:val="19"/>
+        </w:numPr>
+      </w:pPr>
+      <w:r>
+        <w:t>Evaluate the efficiency and practicality of AI-driven methods compared to traditional manual editing.</w:t>
+      </w:r>
+    </w:p>
+    <w:p>
+      <w:pPr>
+        <w:pStyle w:val="Heading3"/>
+      </w:pPr>
+      <w:r>
+        <w:t>Understanding Research Philosophies, Approaches, and Paradigms</w:t>
+      </w:r>
+    </w:p>
+    <w:p>
+      <w:pPr>
+        <w:jc w:val="both"/>
+      </w:pPr>
+      <w:r>
+        <w:t>The research method adopts an ideal philosophical framework that performs quantitative measurements through measurable metrics. My research makes use of deductive methods which establish hypotheses built from previous studies then validate them through empirically collected data. The research framework follows primarily a positivist approach because it concentrates on quantitative assessments of observable details.</w:t>
+      </w:r>
+    </w:p>
+    <w:p>
+      <w:pPr>
+        <w:pStyle w:val="Heading3"/>
+      </w:pPr>
+      <w:r>
+        <w:t>Chosen Methodology</w:t>
+      </w:r>
+    </w:p>
+    <w:p>
+      <w:pPr>
+        <w:pStyle w:val="NormalWeb"/>
+        <w:jc w:val="both"/>
+        <w:rPr>
+          <w:rFonts w:asciiTheme="minorHAnsi" w:eastAsiaTheme="minorEastAsia" w:hAnsiTheme="minorHAnsi" w:cstheme="minorBidi"/>
+          <w:sz w:val="22"/>
+          <w:szCs w:val="22"/>
+          <w:lang w:eastAsia="en-US"/>
+        </w:rPr>
+      </w:pPr>
+      <w:r>
+        <w:rPr>
+          <w:rFonts w:asciiTheme="minorHAnsi" w:eastAsiaTheme="minorEastAsia" w:hAnsiTheme="minorHAnsi" w:cstheme="minorBidi"/>
+          <w:sz w:val="22"/>
+          <w:szCs w:val="22"/>
+          <w:lang w:eastAsia="en-US"/>
+        </w:rPr>
+        <w:t>From my review of methodologies, I chose a mixed approach incorporating quantitative and qualitative analyses. This combines structured quantitative metrics like Mean Squared Error (MSE), Structural Similarity Index (SSIM), and Peak Signal-to-Noise Ratio (PSNR), with qualitative visual evaluations.</w:t>
+      </w:r>
+    </w:p>
+    <w:p>
+      <w:pPr>
+        <w:pStyle w:val="Heading3"/>
+      </w:pPr>
+      <w:r>
+        <w:t>Initial Description of Chosen Research Methodology, Experiment Design, and Method of Analysis</w:t>
+      </w:r>
+    </w:p>
+    <w:p>
+      <w:pPr>
+        <w:jc w:val="both"/>
+      </w:pPr>
+      <w:r>
+        <w:t>I trained facial image datasets using GAN and VAE methods to evaluate their generated results alongside human-produced Photoshop edits. The experimental tasks involve generating assets with matching modifications like hair color changes and aesthetic repairs through all methods. Quality and realism get measured through quantitative metrics including MSE, SSIM, and PSNR. I perform visual reviews to examine how realistic and structurally sound each method appears subjectively. The use of quantitative and qualitative research methods allows targeted assessment of my investigation objectives.</w:t>
+      </w:r>
+    </w:p>
+    <w:p>
+      <w:pPr>
+        <w:pStyle w:val="Heading3"/>
+      </w:pPr>
+      <w:r>
+        <w:t>Reflections on Validity, Reliability, Generalisability/Transferability</w:t>
+      </w:r>
+    </w:p>
+    <w:p>
+      <w:pPr>
+        <w:jc w:val="both"/>
+      </w:pPr>
+      <w:r>
+        <w:t>The methodology incorporated multiple aspects for both validity tests and reliability standards. Quantitative measures used in my study enable results reproducibility which ensures measurement reliability. Human judgment through qualitative visual assessments strengthens study validity because it enables the assessment of realism and structural preservation. Future research should expand by including varied image types to enhance transferability due to limited generali</w:t>
+      </w:r>
+      <w:r>
+        <w:t>s</w:t>
+      </w:r>
+      <w:r>
+        <w:t>ability related to the current dataset.</w:t>
+      </w:r>
+    </w:p>
+    <w:p>
+      <w:pPr>
+        <w:pStyle w:val="Heading3"/>
+      </w:pPr>
+      <w:r>
+        <w:t>Ethical Considerations</w:t>
+      </w:r>
+    </w:p>
+    <w:p>
+      <w:pPr>
+        <w:jc w:val="both"/>
+      </w:pPr>
+      <w:r>
+        <w:t>My research focuses primarily on ethical matters linked to data integrity when using digital images with special concerns about their authenticity. Proper permissions must exist for all facial images that are used during both training phases and testing procedures. The proper disclosure of digital image editing becomes essential to prevent misinterpretation of data in real-world usage.</w:t>
+      </w:r>
+    </w:p>
+    <w:p>
+      <w:pPr>
+        <w:pStyle w:val="Heading1"/>
+      </w:pPr>
+      <w:r>
+        <w:t>Section</w:t>
+      </w:r>
+    </w:p>
+    <w:p>
+      <w:pPr>
+        <w:pStyle w:val="Heading2"/>
+      </w:pPr>
+      <w:r>
+        <w:t>Results, Analysis &amp; Discussion</w:t>
+      </w:r>
+    </w:p>
+    <w:p>
+      <w:pPr>
+        <w:pStyle w:val="Heading3"/>
+        <w:contextualSpacing/>
+      </w:pPr>
+      <w:r>
+        <w:t>Presentation of Results</w:t>
+      </w:r>
+    </w:p>
+    <w:p>
+      <w:pPr>
+        <w:pStyle w:val="NormalWeb"/>
+        <w:spacing w:before="160" w:beforeAutospacing="0" w:after="160" w:afterAutospacing="0"/>
+        <w:jc w:val="both"/>
+        <w:rPr>
+          <w:rFonts w:asciiTheme="minorHAnsi" w:eastAsiaTheme="minorEastAsia" w:hAnsiTheme="minorHAnsi" w:cstheme="minorBidi"/>
+          <w:sz w:val="22"/>
+          <w:szCs w:val="22"/>
+          <w:lang w:eastAsia="en-US"/>
+        </w:rPr>
+      </w:pPr>
+      <w:r>
+        <w:rPr>
+          <w:rFonts w:asciiTheme="minorHAnsi" w:eastAsiaTheme="minorEastAsia" w:hAnsiTheme="minorHAnsi" w:cstheme="minorBidi"/>
+          <w:sz w:val="22"/>
+          <w:szCs w:val="22"/>
+          <w:lang w:eastAsia="en-US"/>
+        </w:rPr>
+        <w:t>In this study, I compared three different methods for editing images: GAN-based, VAE-based, and traditional Photoshop techniques. To measure how well each method worked, I used three quantitative metric</w:t>
+      </w:r>
+      <w:r>
+        <w:rPr>
+          <w:rFonts w:asciiTheme="minorHAnsi" w:eastAsiaTheme="minorEastAsia" w:hAnsiTheme="minorHAnsi" w:cstheme="minorBidi"/>
+          <w:sz w:val="22"/>
+          <w:szCs w:val="22"/>
+          <w:lang w:eastAsia="en-US"/>
+        </w:rPr>
+        <w:t xml:space="preserve">s; </w:t>
+      </w:r>
+      <w:r>
+        <w:rPr>
+          <w:rFonts w:asciiTheme="minorHAnsi" w:eastAsiaTheme="minorEastAsia" w:hAnsiTheme="minorHAnsi" w:cstheme="minorBidi"/>
+          <w:sz w:val="22"/>
+          <w:szCs w:val="22"/>
+          <w:lang w:eastAsia="en-US"/>
+        </w:rPr>
+        <w:t>Mean Squared Error (MSE), Structural Similarity Index (SSIM), and Peak Signal-to-Noise Ratio (PSNR)</w:t>
+      </w:r>
+      <w:r>
+        <w:rPr>
+          <w:rFonts w:asciiTheme="minorHAnsi" w:eastAsiaTheme="minorEastAsia" w:hAnsiTheme="minorHAnsi" w:cstheme="minorBidi"/>
+          <w:sz w:val="22"/>
+          <w:szCs w:val="22"/>
+          <w:lang w:eastAsia="en-US"/>
+        </w:rPr>
+        <w:t xml:space="preserve">, </w:t>
+      </w:r>
+      <w:r>
+        <w:rPr>
+          <w:rFonts w:asciiTheme="minorHAnsi" w:eastAsiaTheme="minorEastAsia" w:hAnsiTheme="minorHAnsi" w:cstheme="minorBidi"/>
+          <w:sz w:val="22"/>
+          <w:szCs w:val="22"/>
+          <w:lang w:eastAsia="en-US"/>
+        </w:rPr>
+        <w:t>alongside a user study that collected qualitative feedback based on perceived realism, blending, and detail preservation.</w:t>
+      </w:r>
+    </w:p>
+    <w:p>
+      <w:pPr>
+        <w:pStyle w:val="Heading3"/>
+        <w:spacing w:before="160" w:after="160"/>
+      </w:pPr>
+      <w:r>
+        <w:t>Quantitative Metrics</w:t>
+      </w:r>
+    </w:p>
+    <w:tbl>
+      <w:tblPr>
+        <w:tblStyle w:val="GridTable1Light"/>
+        <w:tblW w:w="9493" w:type="dxa"/>
+        <w:tblLook w:val="04A0" w:firstRow="1" w:lastRow="0" w:firstColumn="1" w:lastColumn="0" w:noHBand="0" w:noVBand="1"/>
+      </w:tblPr>
+      <w:tblGrid>
+        <w:gridCol w:w="1870"/>
+        <w:gridCol w:w="2236"/>
+        <w:gridCol w:w="1701"/>
+        <w:gridCol w:w="1701"/>
+        <w:gridCol w:w="1985"/>
+      </w:tblGrid>
+      <w:tr>
+        <w:trPr>
+          <w:cnfStyle w:val="100000000000" w:firstRow="1" w:lastRow="0" w:firstColumn="0" w:lastColumn="0" w:oddVBand="0" w:evenVBand="0" w:oddHBand="0" w:evenHBand="0" w:firstRowFirstColumn="0" w:firstRowLastColumn="0" w:lastRowFirstColumn="0" w:lastRowLastColumn="0"/>
+        </w:trPr>
+        <w:tc>
+          <w:tcPr>
+            <w:cnfStyle w:val="001000000000" w:firstRow="0" w:lastRow="0" w:firstColumn="1" w:lastColumn="0" w:oddVBand="0" w:evenVBand="0" w:oddHBand="0" w:evenHBand="0" w:firstRowFirstColumn="0" w:firstRowLastColumn="0" w:lastRowFirstColumn="0" w:lastRowLastColumn="0"/>
+            <w:tcW w:w="1870" w:type="dxa"/>
+          </w:tcPr>
+          <w:p>
+            <w:pPr>
+              <w:jc w:val="center"/>
+              <w:rPr>
+                <w:lang w:val="en-US"/>
+              </w:rPr>
+            </w:pPr>
+            <w:r>
+              <w:rPr>
+                <w:lang w:val="en-US"/>
+              </w:rPr>
+              <w:t>Method</w:t>
+            </w:r>
+          </w:p>
+        </w:tc>
+        <w:tc>
+          <w:tcPr>
+            <w:tcW w:w="2236" w:type="dxa"/>
+          </w:tcPr>
+          <w:p>
+            <w:pPr>
+              <w:jc w:val="center"/>
+              <w:cnfStyle w:val="100000000000" w:firstRow="1" w:lastRow="0" w:firstColumn="0" w:lastColumn="0" w:oddVBand="0" w:evenVBand="0" w:oddHBand="0" w:evenHBand="0" w:firstRowFirstColumn="0" w:firstRowLastColumn="0" w:lastRowFirstColumn="0" w:lastRowLastColumn="0"/>
+              <w:rPr>
+                <w:lang w:val="en-US"/>
+              </w:rPr>
+            </w:pPr>
+            <w:r>
+              <w:rPr>
+                <w:lang w:val="en-US"/>
+              </w:rPr>
+              <w:t>Task</w:t>
+            </w:r>
+          </w:p>
+        </w:tc>
+        <w:tc>
+          <w:tcPr>
+            <w:tcW w:w="1701" w:type="dxa"/>
+          </w:tcPr>
+          <w:p>
+            <w:pPr>
+              <w:jc w:val="center"/>
+              <w:cnfStyle w:val="100000000000" w:firstRow="1" w:lastRow="0" w:firstColumn="0" w:lastColumn="0" w:oddVBand="0" w:evenVBand="0" w:oddHBand="0" w:evenHBand="0" w:firstRowFirstColumn="0" w:firstRowLastColumn="0" w:lastRowFirstColumn="0" w:lastRowLastColumn="0"/>
+              <w:rPr>
+                <w:b w:val="0"/>
+                <w:bCs w:val="0"/>
+                <w:lang w:val="en-US"/>
+              </w:rPr>
+            </w:pPr>
+            <w:r>
+              <w:rPr>
+                <w:lang w:val="en-US"/>
+              </w:rPr>
+              <w:t xml:space="preserve">MSE (Mean </w:t>
+            </w:r>
+            <w:r>
+              <w:rPr>
+                <w:lang w:val="en-US"/>
+              </w:rPr>
+              <w:t>±</w:t>
+            </w:r>
+            <w:r>
+              <w:rPr>
+                <w:lang w:val="en-US"/>
+              </w:rPr>
+              <w:t xml:space="preserve"> SD)</w:t>
+            </w:r>
+          </w:p>
+        </w:tc>
+        <w:tc>
+          <w:tcPr>
+            <w:tcW w:w="1701" w:type="dxa"/>
+          </w:tcPr>
+          <w:p>
+            <w:pPr>
+              <w:jc w:val="center"/>
+              <w:cnfStyle w:val="100000000000" w:firstRow="1" w:lastRow="0" w:firstColumn="0" w:lastColumn="0" w:oddVBand="0" w:evenVBand="0" w:oddHBand="0" w:evenHBand="0" w:firstRowFirstColumn="0" w:firstRowLastColumn="0" w:lastRowFirstColumn="0" w:lastRowLastColumn="0"/>
+              <w:rPr>
+                <w:lang w:val="en-US"/>
+              </w:rPr>
+            </w:pPr>
+            <w:r>
+              <w:rPr>
+                <w:lang w:val="en-US"/>
+              </w:rPr>
+              <w:t xml:space="preserve">SSIM </w:t>
+            </w:r>
+            <w:r>
+              <w:rPr>
+                <w:lang w:val="en-US"/>
+              </w:rPr>
+              <w:t>(Mean ± SD)</w:t>
+            </w:r>
+          </w:p>
+        </w:tc>
+        <w:tc>
+          <w:tcPr>
+            <w:tcW w:w="1985" w:type="dxa"/>
+          </w:tcPr>
+          <w:p>
+            <w:pPr>
+              <w:jc w:val="center"/>
+              <w:cnfStyle w:val="100000000000" w:firstRow="1" w:lastRow="0" w:firstColumn="0" w:lastColumn="0" w:oddVBand="0" w:evenVBand="0" w:oddHBand="0" w:evenHBand="0" w:firstRowFirstColumn="0" w:firstRowLastColumn="0" w:lastRowFirstColumn="0" w:lastRowLastColumn="0"/>
+              <w:rPr>
+                <w:lang w:val="en-US"/>
+              </w:rPr>
+            </w:pPr>
+            <w:r>
+              <w:rPr>
+                <w:lang w:val="en-US"/>
+              </w:rPr>
+              <w:t xml:space="preserve">PSNR </w:t>
+            </w:r>
+            <w:r>
+              <w:rPr>
+                <w:lang w:val="en-US"/>
+              </w:rPr>
+              <w:t>(Mean ± SD)</w:t>
+            </w:r>
+          </w:p>
+        </w:tc>
+      </w:tr>
+      <w:tr>
+        <w:tc>
+          <w:tcPr>
+            <w:cnfStyle w:val="001000000000" w:firstRow="0" w:lastRow="0" w:firstColumn="1" w:lastColumn="0" w:oddVBand="0" w:evenVBand="0" w:oddHBand="0" w:evenHBand="0" w:firstRowFirstColumn="0" w:firstRowLastColumn="0" w:lastRowFirstColumn="0" w:lastRowLastColumn="0"/>
+            <w:tcW w:w="1870" w:type="dxa"/>
+          </w:tcPr>
+          <w:p>
+            <w:pPr>
+              <w:jc w:val="center"/>
+              <w:rPr>
+                <w:b w:val="0"/>
+                <w:bCs w:val="0"/>
+                <w:lang w:val="en-US"/>
+              </w:rPr>
+            </w:pPr>
+            <w:r>
+              <w:rPr>
+                <w:b w:val="0"/>
+                <w:bCs w:val="0"/>
+                <w:lang w:val="en-US"/>
+              </w:rPr>
+              <w:t>G</w:t>
+            </w:r>
+            <w:r>
+              <w:rPr>
+                <w:b w:val="0"/>
+                <w:bCs w:val="0"/>
+                <w:lang w:val="en-US"/>
+              </w:rPr>
+              <w:t>AN</w:t>
+            </w:r>
+          </w:p>
+        </w:tc>
+        <w:tc>
+          <w:tcPr>
+            <w:tcW w:w="2236" w:type="dxa"/>
+          </w:tcPr>
+          <w:p>
+            <w:pPr>
+              <w:jc w:val="center"/>
+              <w:cnfStyle w:val="000000000000" w:firstRow="0" w:lastRow="0" w:firstColumn="0" w:lastColumn="0" w:oddVBand="0" w:evenVBand="0" w:oddHBand="0" w:evenHBand="0" w:firstRowFirstColumn="0" w:firstRowLastColumn="0" w:lastRowFirstColumn="0" w:lastRowLastColumn="0"/>
+              <w:rPr>
+                <w:lang w:val="en-US"/>
+              </w:rPr>
+            </w:pPr>
+            <w:r>
+              <w:rPr>
+                <w:lang w:val="en-US"/>
+              </w:rPr>
+              <w:t>Hair Colour Change</w:t>
+            </w:r>
+          </w:p>
+        </w:tc>
+        <w:tc>
+          <w:tcPr>
+            <w:tcW w:w="1701" w:type="dxa"/>
+          </w:tcPr>
+          <w:p>
+            <w:pPr>
+              <w:jc w:val="center"/>
+              <w:cnfStyle w:val="000000000000" w:firstRow="0" w:lastRow="0" w:firstColumn="0" w:lastColumn="0" w:oddVBand="0" w:evenVBand="0" w:oddHBand="0" w:evenHBand="0" w:firstRowFirstColumn="0" w:firstRowLastColumn="0" w:lastRowFirstColumn="0" w:lastRowLastColumn="0"/>
+            </w:pPr>
+            <w:r>
+              <w:t>0.023 ± 0.007</w:t>
+            </w:r>
+          </w:p>
+        </w:tc>
+        <w:tc>
+          <w:tcPr>
+            <w:tcW w:w="1701" w:type="dxa"/>
+            <w:vAlign w:val="center"/>
+          </w:tcPr>
+          <w:p>
+            <w:pPr>
+              <w:jc w:val="center"/>
+              <w:cnfStyle w:val="000000000000" w:firstRow="0" w:lastRow="0" w:firstColumn="0" w:lastColumn="0" w:oddVBand="0" w:evenVBand="0" w:oddHBand="0" w:evenHBand="0" w:firstRowFirstColumn="0" w:firstRowLastColumn="0" w:lastRowFirstColumn="0" w:lastRowLastColumn="0"/>
+              <w:rPr>
+                <w:lang w:val="en-US"/>
+              </w:rPr>
+            </w:pPr>
+            <w:r>
+              <w:t>0.95 ± 0.02</w:t>
+            </w:r>
+          </w:p>
+        </w:tc>
+        <w:tc>
+          <w:tcPr>
+            <w:tcW w:w="1985" w:type="dxa"/>
+            <w:vAlign w:val="center"/>
+          </w:tcPr>
+          <w:p>
+            <w:pPr>
+              <w:jc w:val="center"/>
+              <w:cnfStyle w:val="000000000000" w:firstRow="0" w:lastRow="0" w:firstColumn="0" w:lastColumn="0" w:oddVBand="0" w:evenVBand="0" w:oddHBand="0" w:evenHBand="0" w:firstRowFirstColumn="0" w:firstRowLastColumn="0" w:lastRowFirstColumn="0" w:lastRowLastColumn="0"/>
+              <w:rPr>
+                <w:lang w:val="en-US"/>
+              </w:rPr>
+            </w:pPr>
+            <w:r>
+              <w:t>31.5 ± 1.2</w:t>
+            </w:r>
+          </w:p>
+        </w:tc>
+      </w:tr>
+      <w:tr>
+        <w:tc>
+          <w:tcPr>
+            <w:cnfStyle w:val="001000000000" w:firstRow="0" w:lastRow="0" w:firstColumn="1" w:lastColumn="0" w:oddVBand="0" w:evenVBand="0" w:oddHBand="0" w:evenHBand="0" w:firstRowFirstColumn="0" w:firstRowLastColumn="0" w:lastRowFirstColumn="0" w:lastRowLastColumn="0"/>
+            <w:tcW w:w="1870" w:type="dxa"/>
+          </w:tcPr>
+          <w:p>
+            <w:pPr>
+              <w:jc w:val="center"/>
+              <w:rPr>
+                <w:b w:val="0"/>
+                <w:bCs w:val="0"/>
+                <w:lang w:val="en-US"/>
+              </w:rPr>
+            </w:pPr>
+            <w:r>
+              <w:rPr>
+                <w:b w:val="0"/>
+                <w:bCs w:val="0"/>
+                <w:lang w:val="en-US"/>
+              </w:rPr>
+              <w:t>VAE</w:t>
+            </w:r>
+          </w:p>
+        </w:tc>
+        <w:tc>
+          <w:tcPr>
+            <w:tcW w:w="2236" w:type="dxa"/>
+          </w:tcPr>
+          <w:p>
+            <w:pPr>
+              <w:jc w:val="center"/>
+              <w:cnfStyle w:val="000000000000" w:firstRow="0" w:lastRow="0" w:firstColumn="0" w:lastColumn="0" w:oddVBand="0" w:evenVBand="0" w:oddHBand="0" w:evenHBand="0" w:firstRowFirstColumn="0" w:firstRowLastColumn="0" w:lastRowFirstColumn="0" w:lastRowLastColumn="0"/>
+              <w:rPr>
+                <w:lang w:val="en-US"/>
+              </w:rPr>
+            </w:pPr>
+            <w:r>
+              <w:rPr>
+                <w:lang w:val="en-US"/>
+              </w:rPr>
+              <w:t>Hair Colour Change</w:t>
+            </w:r>
+          </w:p>
+        </w:tc>
+        <w:tc>
+          <w:tcPr>
+            <w:tcW w:w="1701" w:type="dxa"/>
+          </w:tcPr>
+          <w:p>
+            <w:pPr>
+              <w:jc w:val="center"/>
+              <w:cnfStyle w:val="000000000000" w:firstRow="0" w:lastRow="0" w:firstColumn="0" w:lastColumn="0" w:oddVBand="0" w:evenVBand="0" w:oddHBand="0" w:evenHBand="0" w:firstRowFirstColumn="0" w:firstRowLastColumn="0" w:lastRowFirstColumn="0" w:lastRowLastColumn="0"/>
+            </w:pPr>
+            <w:r>
+              <w:t>0.048 ± 0.010</w:t>
+            </w:r>
+          </w:p>
+        </w:tc>
+        <w:tc>
+          <w:tcPr>
+            <w:tcW w:w="1701" w:type="dxa"/>
+            <w:vAlign w:val="center"/>
+          </w:tcPr>
+          <w:p>
+            <w:pPr>
+              <w:jc w:val="center"/>
+              <w:cnfStyle w:val="000000000000" w:firstRow="0" w:lastRow="0" w:firstColumn="0" w:lastColumn="0" w:oddVBand="0" w:evenVBand="0" w:oddHBand="0" w:evenHBand="0" w:firstRowFirstColumn="0" w:firstRowLastColumn="0" w:lastRowFirstColumn="0" w:lastRowLastColumn="0"/>
+              <w:rPr>
+                <w:lang w:val="en-US"/>
+              </w:rPr>
+            </w:pPr>
+            <w:r>
+              <w:t>0.89 ± 0.03</w:t>
+            </w:r>
+          </w:p>
+        </w:tc>
+        <w:tc>
+          <w:tcPr>
+            <w:tcW w:w="1985" w:type="dxa"/>
+            <w:vAlign w:val="center"/>
+          </w:tcPr>
+          <w:p>
+            <w:pPr>
+              <w:jc w:val="center"/>
+              <w:cnfStyle w:val="000000000000" w:firstRow="0" w:lastRow="0" w:firstColumn="0" w:lastColumn="0" w:oddVBand="0" w:evenVBand="0" w:oddHBand="0" w:evenHBand="0" w:firstRowFirstColumn="0" w:firstRowLastColumn="0" w:lastRowFirstColumn="0" w:lastRowLastColumn="0"/>
+              <w:rPr>
+                <w:lang w:val="en-US"/>
+              </w:rPr>
+            </w:pPr>
+            <w:r>
+              <w:t>28.7 ± 1.5</w:t>
+            </w:r>
+          </w:p>
+        </w:tc>
+      </w:tr>
+      <w:tr>
+        <w:tc>
+          <w:tcPr>
+            <w:cnfStyle w:val="001000000000" w:firstRow="0" w:lastRow="0" w:firstColumn="1" w:lastColumn="0" w:oddVBand="0" w:evenVBand="0" w:oddHBand="0" w:evenHBand="0" w:firstRowFirstColumn="0" w:firstRowLastColumn="0" w:lastRowFirstColumn="0" w:lastRowLastColumn="0"/>
+            <w:tcW w:w="1870" w:type="dxa"/>
+          </w:tcPr>
+          <w:p>
+            <w:pPr>
+              <w:jc w:val="center"/>
+              <w:rPr>
+                <w:b w:val="0"/>
+                <w:bCs w:val="0"/>
+                <w:lang w:val="en-US"/>
+              </w:rPr>
+            </w:pPr>
+            <w:r>
+              <w:rPr>
+                <w:b w:val="0"/>
+                <w:bCs w:val="0"/>
+                <w:lang w:val="en-US"/>
+              </w:rPr>
+              <w:t>Photoshop</w:t>
+            </w:r>
+          </w:p>
+        </w:tc>
+        <w:tc>
+          <w:tcPr>
+            <w:tcW w:w="2236" w:type="dxa"/>
+          </w:tcPr>
+          <w:p>
+            <w:pPr>
+              <w:jc w:val="center"/>
+              <w:cnfStyle w:val="000000000000" w:firstRow="0" w:lastRow="0" w:firstColumn="0" w:lastColumn="0" w:oddVBand="0" w:evenVBand="0" w:oddHBand="0" w:evenHBand="0" w:firstRowFirstColumn="0" w:firstRowLastColumn="0" w:lastRowFirstColumn="0" w:lastRowLastColumn="0"/>
+              <w:rPr>
+                <w:lang w:val="en-US"/>
+              </w:rPr>
+            </w:pPr>
+            <w:r>
+              <w:rPr>
+                <w:lang w:val="en-US"/>
+              </w:rPr>
+              <w:t>Hair Colour Change</w:t>
+            </w:r>
+          </w:p>
+        </w:tc>
+        <w:tc>
+          <w:tcPr>
+            <w:tcW w:w="1701" w:type="dxa"/>
+          </w:tcPr>
+          <w:p>
+            <w:pPr>
+              <w:jc w:val="center"/>
+              <w:cnfStyle w:val="000000000000" w:firstRow="0" w:lastRow="0" w:firstColumn="0" w:lastColumn="0" w:oddVBand="0" w:evenVBand="0" w:oddHBand="0" w:evenHBand="0" w:firstRowFirstColumn="0" w:firstRowLastColumn="0" w:lastRowFirstColumn="0" w:lastRowLastColumn="0"/>
+            </w:pPr>
+            <w:r>
+              <w:t>0.019 ± 0.006</w:t>
+            </w:r>
+          </w:p>
+        </w:tc>
+        <w:tc>
+          <w:tcPr>
+            <w:tcW w:w="1701" w:type="dxa"/>
+            <w:vAlign w:val="center"/>
+          </w:tcPr>
+          <w:p>
+            <w:pPr>
+              <w:jc w:val="center"/>
+              <w:cnfStyle w:val="000000000000" w:firstRow="0" w:lastRow="0" w:firstColumn="0" w:lastColumn="0" w:oddVBand="0" w:evenVBand="0" w:oddHBand="0" w:evenHBand="0" w:firstRowFirstColumn="0" w:firstRowLastColumn="0" w:lastRowFirstColumn="0" w:lastRowLastColumn="0"/>
+              <w:rPr>
+                <w:lang w:val="en-US"/>
+              </w:rPr>
+            </w:pPr>
+            <w:r>
+              <w:t>0.97 ± 0.01</w:t>
+            </w:r>
+          </w:p>
+        </w:tc>
+        <w:tc>
+          <w:tcPr>
+            <w:tcW w:w="1985" w:type="dxa"/>
+            <w:vAlign w:val="center"/>
+          </w:tcPr>
+          <w:p>
+            <w:pPr>
+              <w:jc w:val="center"/>
+              <w:cnfStyle w:val="000000000000" w:firstRow="0" w:lastRow="0" w:firstColumn="0" w:lastColumn="0" w:oddVBand="0" w:evenVBand="0" w:oddHBand="0" w:evenHBand="0" w:firstRowFirstColumn="0" w:firstRowLastColumn="0" w:lastRowFirstColumn="0" w:lastRowLastColumn="0"/>
+              <w:rPr>
+                <w:lang w:val="en-US"/>
+              </w:rPr>
+            </w:pPr>
+            <w:r>
+              <w:t>33.0 ± 1.0</w:t>
+            </w:r>
+          </w:p>
+        </w:tc>
+      </w:tr>
+      <w:tr>
+        <w:tc>
+          <w:tcPr>
+            <w:cnfStyle w:val="001000000000" w:firstRow="0" w:lastRow="0" w:firstColumn="1" w:lastColumn="0" w:oddVBand="0" w:evenVBand="0" w:oddHBand="0" w:evenHBand="0" w:firstRowFirstColumn="0" w:firstRowLastColumn="0" w:lastRowFirstColumn="0" w:lastRowLastColumn="0"/>
+            <w:tcW w:w="1870" w:type="dxa"/>
+          </w:tcPr>
+          <w:p>
+            <w:pPr>
+              <w:jc w:val="center"/>
+              <w:rPr>
+                <w:b w:val="0"/>
+                <w:bCs w:val="0"/>
+                <w:lang w:val="en-US"/>
+              </w:rPr>
+            </w:pPr>
+            <w:r>
+              <w:rPr>
+                <w:b w:val="0"/>
+                <w:bCs w:val="0"/>
+                <w:lang w:val="en-US"/>
+              </w:rPr>
+              <w:t>GAN</w:t>
+            </w:r>
+          </w:p>
+        </w:tc>
+        <w:tc>
+          <w:tcPr>
+            <w:tcW w:w="2236" w:type="dxa"/>
+          </w:tcPr>
+          <w:p>
+            <w:pPr>
+              <w:jc w:val="center"/>
+              <w:cnfStyle w:val="000000000000" w:firstRow="0" w:lastRow="0" w:firstColumn="0" w:lastColumn="0" w:oddVBand="0" w:evenVBand="0" w:oddHBand="0" w:evenHBand="0" w:firstRowFirstColumn="0" w:firstRowLastColumn="0" w:lastRowFirstColumn="0" w:lastRowLastColumn="0"/>
+              <w:rPr>
+                <w:lang w:val="en-US"/>
+              </w:rPr>
+            </w:pPr>
+            <w:r>
+              <w:rPr>
+                <w:lang w:val="en-US"/>
+              </w:rPr>
+              <w:t>Image Inpainting</w:t>
+            </w:r>
+          </w:p>
+        </w:tc>
+        <w:tc>
+          <w:tcPr>
+            <w:tcW w:w="1701" w:type="dxa"/>
+          </w:tcPr>
+          <w:p>
+            <w:pPr>
+              <w:jc w:val="center"/>
+              <w:cnfStyle w:val="000000000000" w:firstRow="0" w:lastRow="0" w:firstColumn="0" w:lastColumn="0" w:oddVBand="0" w:evenVBand="0" w:oddHBand="0" w:evenHBand="0" w:firstRowFirstColumn="0" w:firstRowLastColumn="0" w:lastRowFirstColumn="0" w:lastRowLastColumn="0"/>
+            </w:pPr>
+            <w:r>
+              <w:t>0.031 ± 0.008</w:t>
+            </w:r>
+          </w:p>
+        </w:tc>
+        <w:tc>
+          <w:tcPr>
+            <w:tcW w:w="1701" w:type="dxa"/>
+            <w:vAlign w:val="center"/>
+          </w:tcPr>
+          <w:p>
+            <w:pPr>
+              <w:jc w:val="center"/>
+              <w:cnfStyle w:val="000000000000" w:firstRow="0" w:lastRow="0" w:firstColumn="0" w:lastColumn="0" w:oddVBand="0" w:evenVBand="0" w:oddHBand="0" w:evenHBand="0" w:firstRowFirstColumn="0" w:firstRowLastColumn="0" w:lastRowFirstColumn="0" w:lastRowLastColumn="0"/>
+              <w:rPr>
+                <w:lang w:val="en-US"/>
+              </w:rPr>
+            </w:pPr>
+            <w:r>
+              <w:t>0.93 ± 0.02</w:t>
+            </w:r>
+          </w:p>
+        </w:tc>
+        <w:tc>
+          <w:tcPr>
+            <w:tcW w:w="1985" w:type="dxa"/>
+            <w:vAlign w:val="center"/>
+          </w:tcPr>
+          <w:p>
+            <w:pPr>
+              <w:jc w:val="center"/>
+              <w:cnfStyle w:val="000000000000" w:firstRow="0" w:lastRow="0" w:firstColumn="0" w:lastColumn="0" w:oddVBand="0" w:evenVBand="0" w:oddHBand="0" w:evenHBand="0" w:firstRowFirstColumn="0" w:firstRowLastColumn="0" w:lastRowFirstColumn="0" w:lastRowLastColumn="0"/>
+              <w:rPr>
+                <w:lang w:val="en-US"/>
+              </w:rPr>
+            </w:pPr>
+            <w:r>
+              <w:t>30.2 ± 1.4</w:t>
+            </w:r>
+          </w:p>
+        </w:tc>
+      </w:tr>
+      <w:tr>
+        <w:tc>
+          <w:tcPr>
+            <w:cnfStyle w:val="001000000000" w:firstRow="0" w:lastRow="0" w:firstColumn="1" w:lastColumn="0" w:oddVBand="0" w:evenVBand="0" w:oddHBand="0" w:evenHBand="0" w:firstRowFirstColumn="0" w:firstRowLastColumn="0" w:lastRowFirstColumn="0" w:lastRowLastColumn="0"/>
+            <w:tcW w:w="1870" w:type="dxa"/>
+          </w:tcPr>
+          <w:p>
+            <w:pPr>
+              <w:jc w:val="center"/>
+              <w:rPr>
+                <w:b w:val="0"/>
+                <w:bCs w:val="0"/>
+                <w:lang w:val="en-US"/>
+              </w:rPr>
+            </w:pPr>
+            <w:r>
+              <w:rPr>
+                <w:b w:val="0"/>
+                <w:bCs w:val="0"/>
+                <w:lang w:val="en-US"/>
+              </w:rPr>
+              <w:t>VAE</w:t>
+            </w:r>
+          </w:p>
+        </w:tc>
+        <w:tc>
+          <w:tcPr>
+            <w:tcW w:w="2236" w:type="dxa"/>
+          </w:tcPr>
+          <w:p>
+            <w:pPr>
+              <w:jc w:val="center"/>
+              <w:cnfStyle w:val="000000000000" w:firstRow="0" w:lastRow="0" w:firstColumn="0" w:lastColumn="0" w:oddVBand="0" w:evenVBand="0" w:oddHBand="0" w:evenHBand="0" w:firstRowFirstColumn="0" w:firstRowLastColumn="0" w:lastRowFirstColumn="0" w:lastRowLastColumn="0"/>
+              <w:rPr>
+                <w:lang w:val="en-US"/>
+              </w:rPr>
+            </w:pPr>
+            <w:r>
+              <w:rPr>
+                <w:lang w:val="en-US"/>
+              </w:rPr>
+              <w:t>Image Inpainting</w:t>
+            </w:r>
+          </w:p>
+        </w:tc>
+        <w:tc>
+          <w:tcPr>
+            <w:tcW w:w="1701" w:type="dxa"/>
+          </w:tcPr>
+          <w:p>
+            <w:pPr>
+              <w:jc w:val="center"/>
+              <w:cnfStyle w:val="000000000000" w:firstRow="0" w:lastRow="0" w:firstColumn="0" w:lastColumn="0" w:oddVBand="0" w:evenVBand="0" w:oddHBand="0" w:evenHBand="0" w:firstRowFirstColumn="0" w:firstRowLastColumn="0" w:lastRowFirstColumn="0" w:lastRowLastColumn="0"/>
+            </w:pPr>
+            <w:r>
+              <w:t>0.056 ± 0.011</w:t>
+            </w:r>
+          </w:p>
+        </w:tc>
+        <w:tc>
+          <w:tcPr>
+            <w:tcW w:w="1701" w:type="dxa"/>
+            <w:vAlign w:val="center"/>
+          </w:tcPr>
+          <w:p>
+            <w:pPr>
+              <w:jc w:val="center"/>
+              <w:cnfStyle w:val="000000000000" w:firstRow="0" w:lastRow="0" w:firstColumn="0" w:lastColumn="0" w:oddVBand="0" w:evenVBand="0" w:oddHBand="0" w:evenHBand="0" w:firstRowFirstColumn="0" w:firstRowLastColumn="0" w:lastRowFirstColumn="0" w:lastRowLastColumn="0"/>
+              <w:rPr>
+                <w:lang w:val="en-US"/>
+              </w:rPr>
+            </w:pPr>
+            <w:r>
+              <w:t>0.87 ± 0.03</w:t>
+            </w:r>
+          </w:p>
+        </w:tc>
+        <w:tc>
+          <w:tcPr>
+            <w:tcW w:w="1985" w:type="dxa"/>
+            <w:vAlign w:val="center"/>
+          </w:tcPr>
+          <w:p>
+            <w:pPr>
+              <w:jc w:val="center"/>
+              <w:cnfStyle w:val="000000000000" w:firstRow="0" w:lastRow="0" w:firstColumn="0" w:lastColumn="0" w:oddVBand="0" w:evenVBand="0" w:oddHBand="0" w:evenHBand="0" w:firstRowFirstColumn="0" w:firstRowLastColumn="0" w:lastRowFirstColumn="0" w:lastRowLastColumn="0"/>
+              <w:rPr>
+                <w:lang w:val="en-US"/>
+              </w:rPr>
+            </w:pPr>
+            <w:r>
+              <w:t>27.4 ± 1.6</w:t>
+            </w:r>
+          </w:p>
+        </w:tc>
+      </w:tr>
+      <w:tr>
+        <w:tc>
+          <w:tcPr>
+            <w:cnfStyle w:val="001000000000" w:firstRow="0" w:lastRow="0" w:firstColumn="1" w:lastColumn="0" w:oddVBand="0" w:evenVBand="0" w:oddHBand="0" w:evenHBand="0" w:firstRowFirstColumn="0" w:firstRowLastColumn="0" w:lastRowFirstColumn="0" w:lastRowLastColumn="0"/>
+            <w:tcW w:w="1870" w:type="dxa"/>
+          </w:tcPr>
+          <w:p>
+            <w:pPr>
+              <w:jc w:val="center"/>
+              <w:rPr>
+                <w:b w:val="0"/>
+                <w:bCs w:val="0"/>
+                <w:lang w:val="en-US"/>
+              </w:rPr>
+            </w:pPr>
+            <w:r>
+              <w:rPr>
+                <w:b w:val="0"/>
+                <w:bCs w:val="0"/>
+                <w:lang w:val="en-US"/>
+              </w:rPr>
+              <w:t>Photoshop</w:t>
+            </w:r>
+          </w:p>
+        </w:tc>
+        <w:tc>
+          <w:tcPr>
+            <w:tcW w:w="2236" w:type="dxa"/>
+          </w:tcPr>
+          <w:p>
+            <w:pPr>
+              <w:jc w:val="center"/>
+              <w:cnfStyle w:val="000000000000" w:firstRow="0" w:lastRow="0" w:firstColumn="0" w:lastColumn="0" w:oddVBand="0" w:evenVBand="0" w:oddHBand="0" w:evenHBand="0" w:firstRowFirstColumn="0" w:firstRowLastColumn="0" w:lastRowFirstColumn="0" w:lastRowLastColumn="0"/>
+              <w:rPr>
+                <w:lang w:val="en-US"/>
+              </w:rPr>
+            </w:pPr>
+            <w:r>
+              <w:rPr>
+                <w:lang w:val="en-US"/>
+              </w:rPr>
+              <w:t>Image Inpainting</w:t>
+            </w:r>
+          </w:p>
+        </w:tc>
+        <w:tc>
+          <w:tcPr>
+            <w:tcW w:w="1701" w:type="dxa"/>
+            <w:vAlign w:val="center"/>
+          </w:tcPr>
+          <w:p>
+            <w:pPr>
+              <w:jc w:val="center"/>
+              <w:cnfStyle w:val="000000000000" w:firstRow="0" w:lastRow="0" w:firstColumn="0" w:lastColumn="0" w:oddVBand="0" w:evenVBand="0" w:oddHBand="0" w:evenHBand="0" w:firstRowFirstColumn="0" w:firstRowLastColumn="0" w:lastRowFirstColumn="0" w:lastRowLastColumn="0"/>
+              <w:rPr>
+                <w:lang w:val="en-US"/>
+              </w:rPr>
+            </w:pPr>
+            <w:r>
+              <w:t>0.025 ± 0.007</w:t>
+            </w:r>
+          </w:p>
+        </w:tc>
+        <w:tc>
+          <w:tcPr>
+            <w:tcW w:w="1701" w:type="dxa"/>
+            <w:vAlign w:val="center"/>
+          </w:tcPr>
+          <w:p>
+            <w:pPr>
+              <w:jc w:val="center"/>
+              <w:cnfStyle w:val="000000000000" w:firstRow="0" w:lastRow="0" w:firstColumn="0" w:lastColumn="0" w:oddVBand="0" w:evenVBand="0" w:oddHBand="0" w:evenHBand="0" w:firstRowFirstColumn="0" w:firstRowLastColumn="0" w:lastRowFirstColumn="0" w:lastRowLastColumn="0"/>
+              <w:rPr>
+                <w:lang w:val="en-US"/>
+              </w:rPr>
+            </w:pPr>
+            <w:r>
+              <w:t>0.96 ± 0.01</w:t>
+            </w:r>
+          </w:p>
+        </w:tc>
+        <w:tc>
+          <w:tcPr>
+            <w:tcW w:w="1985" w:type="dxa"/>
+            <w:vAlign w:val="center"/>
+          </w:tcPr>
+          <w:p>
+            <w:pPr>
+              <w:jc w:val="center"/>
+              <w:cnfStyle w:val="000000000000" w:firstRow="0" w:lastRow="0" w:firstColumn="0" w:lastColumn="0" w:oddVBand="0" w:evenVBand="0" w:oddHBand="0" w:evenHBand="0" w:firstRowFirstColumn="0" w:firstRowLastColumn="0" w:lastRowFirstColumn="0" w:lastRowLastColumn="0"/>
+              <w:rPr>
+                <w:lang w:val="en-US"/>
+              </w:rPr>
+            </w:pPr>
+            <w:r>
+              <w:t>32.4 ± 1.1</w:t>
+            </w:r>
+          </w:p>
+        </w:tc>
+      </w:tr>
+    </w:tbl>
+    <w:p>
+      <w:pPr>
+        <w:pStyle w:val="Heading3"/>
+        <w:spacing w:before="160" w:after="160"/>
+        <w:rPr>
+          <w:lang w:val="en-US"/>
+        </w:rPr>
+      </w:pPr>
+      <w:r>
+        <w:rPr>
+          <w:lang w:val="en-US"/>
+        </w:rPr>
+        <w:t>Qualitative User Ratings</w:t>
+      </w:r>
+    </w:p>
+    <w:tbl>
+      <w:tblPr>
+        <w:tblStyle w:val="GridTable1Light"/>
+        <w:tblW w:w="10060" w:type="dxa"/>
+        <w:tblLook w:val="04A0" w:firstRow="1" w:lastRow="0" w:firstColumn="1" w:lastColumn="0" w:noHBand="0" w:noVBand="1"/>
+      </w:tblPr>
+      <w:tblGrid>
+        <w:gridCol w:w="1870"/>
+        <w:gridCol w:w="2236"/>
+        <w:gridCol w:w="1701"/>
+        <w:gridCol w:w="1701"/>
+        <w:gridCol w:w="2552"/>
+      </w:tblGrid>
+      <w:tr>
+        <w:trPr>
+          <w:cnfStyle w:val="100000000000" w:firstRow="1" w:lastRow="0" w:firstColumn="0" w:lastColumn="0" w:oddVBand="0" w:evenVBand="0" w:oddHBand="0" w:evenHBand="0" w:firstRowFirstColumn="0" w:firstRowLastColumn="0" w:lastRowFirstColumn="0" w:lastRowLastColumn="0"/>
+          <w:trHeight w:val="536"/>
+        </w:trPr>
+        <w:tc>
+          <w:tcPr>
+            <w:cnfStyle w:val="001000000000" w:firstRow="0" w:lastRow="0" w:firstColumn="1" w:lastColumn="0" w:oddVBand="0" w:evenVBand="0" w:oddHBand="0" w:evenHBand="0" w:firstRowFirstColumn="0" w:firstRowLastColumn="0" w:lastRowFirstColumn="0" w:lastRowLastColumn="0"/>
+            <w:tcW w:w="1870" w:type="dxa"/>
+            <w:vAlign w:val="center"/>
+          </w:tcPr>
+          <w:p>
+            <w:pPr>
+              <w:jc w:val="center"/>
+              <w:rPr>
+                <w:lang w:val="en-US"/>
+              </w:rPr>
+            </w:pPr>
+            <w:r>
+              <w:rPr>
+                <w:lang w:val="en-US"/>
+              </w:rPr>
+              <w:t>Method</w:t>
+            </w:r>
+          </w:p>
+        </w:tc>
+        <w:tc>
+          <w:tcPr>
+            <w:tcW w:w="2236" w:type="dxa"/>
+            <w:vAlign w:val="center"/>
+          </w:tcPr>
+          <w:p>
+            <w:pPr>
+              <w:jc w:val="center"/>
+              <w:cnfStyle w:val="100000000000" w:firstRow="1" w:lastRow="0" w:firstColumn="0" w:lastColumn="0" w:oddVBand="0" w:evenVBand="0" w:oddHBand="0" w:evenHBand="0" w:firstRowFirstColumn="0" w:firstRowLastColumn="0" w:lastRowFirstColumn="0" w:lastRowLastColumn="0"/>
+              <w:rPr>
+                <w:lang w:val="en-US"/>
+              </w:rPr>
+            </w:pPr>
+            <w:r>
+              <w:rPr>
+                <w:lang w:val="en-US"/>
+              </w:rPr>
+              <w:t>Task</w:t>
+            </w:r>
+          </w:p>
+        </w:tc>
+        <w:tc>
+          <w:tcPr>
+            <w:tcW w:w="1701" w:type="dxa"/>
+            <w:vAlign w:val="center"/>
+          </w:tcPr>
+          <w:p>
+            <w:pPr>
+              <w:jc w:val="center"/>
+              <w:cnfStyle w:val="100000000000" w:firstRow="1" w:lastRow="0" w:firstColumn="0" w:lastColumn="0" w:oddVBand="0" w:evenVBand="0" w:oddHBand="0" w:evenHBand="0" w:firstRowFirstColumn="0" w:firstRowLastColumn="0" w:lastRowFirstColumn="0" w:lastRowLastColumn="0"/>
+              <w:rPr>
+                <w:lang w:val="en-US"/>
+              </w:rPr>
+            </w:pPr>
+            <w:r>
+              <w:rPr>
+                <w:lang w:val="en-US"/>
+              </w:rPr>
+              <w:t>Realism</w:t>
+            </w:r>
+            <w:r>
+              <w:rPr>
+                <w:lang w:val="en-US"/>
+              </w:rPr>
+              <w:t xml:space="preserve"> </w:t>
+            </w:r>
+            <w:r>
+              <w:rPr>
+                <w:lang w:val="en-US"/>
+              </w:rPr>
+              <w:t xml:space="preserve"> </w:t>
+            </w:r>
+            <w:r>
+              <w:rPr>
+                <w:lang w:val="en-US"/>
+              </w:rPr>
+              <w:t>(Mean ± SD)</w:t>
+            </w:r>
+          </w:p>
+        </w:tc>
+        <w:tc>
+          <w:tcPr>
+            <w:tcW w:w="1701" w:type="dxa"/>
+            <w:vAlign w:val="center"/>
+          </w:tcPr>
+          <w:p>
+            <w:pPr>
+              <w:jc w:val="center"/>
+              <w:cnfStyle w:val="100000000000" w:firstRow="1" w:lastRow="0" w:firstColumn="0" w:lastColumn="0" w:oddVBand="0" w:evenVBand="0" w:oddHBand="0" w:evenHBand="0" w:firstRowFirstColumn="0" w:firstRowLastColumn="0" w:lastRowFirstColumn="0" w:lastRowLastColumn="0"/>
+              <w:rPr>
+                <w:lang w:val="en-US"/>
+              </w:rPr>
+            </w:pPr>
+            <w:r>
+              <w:rPr>
+                <w:lang w:val="en-US"/>
+              </w:rPr>
+              <w:t>Blending</w:t>
+            </w:r>
+            <w:r>
+              <w:rPr>
+                <w:lang w:val="en-US"/>
+              </w:rPr>
+              <w:t xml:space="preserve"> </w:t>
+            </w:r>
+            <w:r>
+              <w:rPr>
+                <w:lang w:val="en-US"/>
+              </w:rPr>
+              <w:t>(Mean ± SD)</w:t>
+            </w:r>
+          </w:p>
+        </w:tc>
+        <w:tc>
+          <w:tcPr>
+            <w:tcW w:w="2552" w:type="dxa"/>
+            <w:vAlign w:val="center"/>
+          </w:tcPr>
+          <w:p>
+            <w:pPr>
+              <w:jc w:val="center"/>
+              <w:cnfStyle w:val="100000000000" w:firstRow="1" w:lastRow="0" w:firstColumn="0" w:lastColumn="0" w:oddVBand="0" w:evenVBand="0" w:oddHBand="0" w:evenHBand="0" w:firstRowFirstColumn="0" w:firstRowLastColumn="0" w:lastRowFirstColumn="0" w:lastRowLastColumn="0"/>
+              <w:rPr>
+                <w:lang w:val="en-US"/>
+              </w:rPr>
+            </w:pPr>
+            <w:r>
+              <w:rPr>
+                <w:lang w:val="en-US"/>
+              </w:rPr>
+              <w:t>Detail Preservation</w:t>
+            </w:r>
+            <w:r>
+              <w:rPr>
+                <w:lang w:val="en-US"/>
+              </w:rPr>
+              <w:t xml:space="preserve"> </w:t>
+            </w:r>
+            <w:r>
+              <w:rPr>
+                <w:lang w:val="en-US"/>
+              </w:rPr>
+              <w:t>(Mean ± SD)</w:t>
+            </w:r>
+          </w:p>
+        </w:tc>
+      </w:tr>
+      <w:tr>
+        <w:tc>
+          <w:tcPr>
+            <w:cnfStyle w:val="001000000000" w:firstRow="0" w:lastRow="0" w:firstColumn="1" w:lastColumn="0" w:oddVBand="0" w:evenVBand="0" w:oddHBand="0" w:evenHBand="0" w:firstRowFirstColumn="0" w:firstRowLastColumn="0" w:lastRowFirstColumn="0" w:lastRowLastColumn="0"/>
+            <w:tcW w:w="1870" w:type="dxa"/>
+          </w:tcPr>
+          <w:p>
+            <w:pPr>
+              <w:jc w:val="center"/>
+              <w:rPr>
+                <w:b w:val="0"/>
+                <w:bCs w:val="0"/>
+                <w:lang w:val="en-US"/>
+              </w:rPr>
+            </w:pPr>
+            <w:r>
+              <w:rPr>
+                <w:b w:val="0"/>
+                <w:bCs w:val="0"/>
+                <w:lang w:val="en-US"/>
+              </w:rPr>
+              <w:t>G</w:t>
+            </w:r>
+            <w:r>
+              <w:rPr>
+                <w:b w:val="0"/>
+                <w:bCs w:val="0"/>
+                <w:lang w:val="en-US"/>
+              </w:rPr>
+              <w:t>AN</w:t>
+            </w:r>
+          </w:p>
+        </w:tc>
+        <w:tc>
+          <w:tcPr>
+            <w:tcW w:w="2236" w:type="dxa"/>
+          </w:tcPr>
+          <w:p>
+            <w:pPr>
+              <w:jc w:val="center"/>
+              <w:cnfStyle w:val="000000000000" w:firstRow="0" w:lastRow="0" w:firstColumn="0" w:lastColumn="0" w:oddVBand="0" w:evenVBand="0" w:oddHBand="0" w:evenHBand="0" w:firstRowFirstColumn="0" w:firstRowLastColumn="0" w:lastRowFirstColumn="0" w:lastRowLastColumn="0"/>
+              <w:rPr>
+                <w:lang w:val="en-US"/>
+              </w:rPr>
+            </w:pPr>
+            <w:r>
+              <w:rPr>
+                <w:lang w:val="en-US"/>
+              </w:rPr>
+              <w:t>Hair Colour Change</w:t>
+            </w:r>
+          </w:p>
+        </w:tc>
+        <w:tc>
+          <w:tcPr>
+            <w:tcW w:w="1701" w:type="dxa"/>
+            <w:vAlign w:val="center"/>
+          </w:tcPr>
+          <w:p>
+            <w:pPr>
+              <w:jc w:val="center"/>
+              <w:cnfStyle w:val="000000000000" w:firstRow="0" w:lastRow="0" w:firstColumn="0" w:lastColumn="0" w:oddVBand="0" w:evenVBand="0" w:oddHBand="0" w:evenHBand="0" w:firstRowFirstColumn="0" w:firstRowLastColumn="0" w:lastRowFirstColumn="0" w:lastRowLastColumn="0"/>
+            </w:pPr>
+            <w:r>
+              <w:t>4.3 ± 0.4</w:t>
+            </w:r>
+          </w:p>
+        </w:tc>
+        <w:tc>
+          <w:tcPr>
+            <w:tcW w:w="1701" w:type="dxa"/>
+            <w:vAlign w:val="center"/>
+          </w:tcPr>
+          <w:p>
+            <w:pPr>
+              <w:jc w:val="center"/>
+              <w:cnfStyle w:val="000000000000" w:firstRow="0" w:lastRow="0" w:firstColumn="0" w:lastColumn="0" w:oddVBand="0" w:evenVBand="0" w:oddHBand="0" w:evenHBand="0" w:firstRowFirstColumn="0" w:firstRowLastColumn="0" w:lastRowFirstColumn="0" w:lastRowLastColumn="0"/>
+              <w:rPr>
+                <w:lang w:val="en-US"/>
+              </w:rPr>
+            </w:pPr>
+            <w:r>
+              <w:t>4.1 ± 0.5</w:t>
+            </w:r>
+          </w:p>
+        </w:tc>
+        <w:tc>
+          <w:tcPr>
+            <w:tcW w:w="2552" w:type="dxa"/>
+            <w:vAlign w:val="center"/>
+          </w:tcPr>
+          <w:p>
+            <w:pPr>
+              <w:jc w:val="center"/>
+              <w:cnfStyle w:val="000000000000" w:firstRow="0" w:lastRow="0" w:firstColumn="0" w:lastColumn="0" w:oddVBand="0" w:evenVBand="0" w:oddHBand="0" w:evenHBand="0" w:firstRowFirstColumn="0" w:firstRowLastColumn="0" w:lastRowFirstColumn="0" w:lastRowLastColumn="0"/>
+              <w:rPr>
+                <w:lang w:val="en-US"/>
+              </w:rPr>
+            </w:pPr>
+            <w:r>
+              <w:t>3.9 ± 0.6</w:t>
+            </w:r>
+          </w:p>
+        </w:tc>
+      </w:tr>
+      <w:tr>
+        <w:tc>
+          <w:tcPr>
+            <w:cnfStyle w:val="001000000000" w:firstRow="0" w:lastRow="0" w:firstColumn="1" w:lastColumn="0" w:oddVBand="0" w:evenVBand="0" w:oddHBand="0" w:evenHBand="0" w:firstRowFirstColumn="0" w:firstRowLastColumn="0" w:lastRowFirstColumn="0" w:lastRowLastColumn="0"/>
+            <w:tcW w:w="1870" w:type="dxa"/>
+          </w:tcPr>
+          <w:p>
+            <w:pPr>
+              <w:jc w:val="center"/>
+              <w:rPr>
+                <w:b w:val="0"/>
+                <w:bCs w:val="0"/>
+                <w:lang w:val="en-US"/>
+              </w:rPr>
+            </w:pPr>
+            <w:r>
+              <w:rPr>
+                <w:b w:val="0"/>
+                <w:bCs w:val="0"/>
+                <w:lang w:val="en-US"/>
+              </w:rPr>
+              <w:t>VAE</w:t>
+            </w:r>
+          </w:p>
+        </w:tc>
+        <w:tc>
+          <w:tcPr>
+            <w:tcW w:w="2236" w:type="dxa"/>
+          </w:tcPr>
+          <w:p>
+            <w:pPr>
+              <w:jc w:val="center"/>
+              <w:cnfStyle w:val="000000000000" w:firstRow="0" w:lastRow="0" w:firstColumn="0" w:lastColumn="0" w:oddVBand="0" w:evenVBand="0" w:oddHBand="0" w:evenHBand="0" w:firstRowFirstColumn="0" w:firstRowLastColumn="0" w:lastRowFirstColumn="0" w:lastRowLastColumn="0"/>
+              <w:rPr>
+                <w:lang w:val="en-US"/>
+              </w:rPr>
+            </w:pPr>
+            <w:r>
+              <w:rPr>
+                <w:lang w:val="en-US"/>
+              </w:rPr>
+              <w:t>Hair Colour Change</w:t>
+            </w:r>
+          </w:p>
+        </w:tc>
+        <w:tc>
+          <w:tcPr>
+            <w:tcW w:w="1701" w:type="dxa"/>
+            <w:vAlign w:val="center"/>
+          </w:tcPr>
+          <w:p>
+            <w:pPr>
+              <w:jc w:val="center"/>
+              <w:cnfStyle w:val="000000000000" w:firstRow="0" w:lastRow="0" w:firstColumn="0" w:lastColumn="0" w:oddVBand="0" w:evenVBand="0" w:oddHBand="0" w:evenHBand="0" w:firstRowFirstColumn="0" w:firstRowLastColumn="0" w:lastRowFirstColumn="0" w:lastRowLastColumn="0"/>
+            </w:pPr>
+            <w:r>
+              <w:t>2.5 ± 0.9</w:t>
+            </w:r>
+          </w:p>
+        </w:tc>
+        <w:tc>
+          <w:tcPr>
+            <w:tcW w:w="1701" w:type="dxa"/>
+            <w:vAlign w:val="center"/>
+          </w:tcPr>
+          <w:p>
+            <w:pPr>
+              <w:jc w:val="center"/>
+              <w:cnfStyle w:val="000000000000" w:firstRow="0" w:lastRow="0" w:firstColumn="0" w:lastColumn="0" w:oddVBand="0" w:evenVBand="0" w:oddHBand="0" w:evenHBand="0" w:firstRowFirstColumn="0" w:firstRowLastColumn="0" w:lastRowFirstColumn="0" w:lastRowLastColumn="0"/>
+              <w:rPr>
+                <w:lang w:val="en-US"/>
+              </w:rPr>
+            </w:pPr>
+            <w:r>
+              <w:t>2.3 ± 1.0</w:t>
+            </w:r>
+          </w:p>
+        </w:tc>
+        <w:tc>
+          <w:tcPr>
+            <w:tcW w:w="2552" w:type="dxa"/>
+            <w:vAlign w:val="center"/>
+          </w:tcPr>
+          <w:p>
+            <w:pPr>
+              <w:jc w:val="center"/>
+              <w:cnfStyle w:val="000000000000" w:firstRow="0" w:lastRow="0" w:firstColumn="0" w:lastColumn="0" w:oddVBand="0" w:evenVBand="0" w:oddHBand="0" w:evenHBand="0" w:firstRowFirstColumn="0" w:firstRowLastColumn="0" w:lastRowFirstColumn="0" w:lastRowLastColumn="0"/>
+              <w:rPr>
+                <w:lang w:val="en-US"/>
+              </w:rPr>
+            </w:pPr>
+            <w:r>
+              <w:t>1.8 ± 1.1</w:t>
+            </w:r>
+          </w:p>
+        </w:tc>
+      </w:tr>
+      <w:tr>
+        <w:tc>
+          <w:tcPr>
+            <w:cnfStyle w:val="001000000000" w:firstRow="0" w:lastRow="0" w:firstColumn="1" w:lastColumn="0" w:oddVBand="0" w:evenVBand="0" w:oddHBand="0" w:evenHBand="0" w:firstRowFirstColumn="0" w:firstRowLastColumn="0" w:lastRowFirstColumn="0" w:lastRowLastColumn="0"/>
+            <w:tcW w:w="1870" w:type="dxa"/>
+          </w:tcPr>
+          <w:p>
+            <w:pPr>
+              <w:jc w:val="center"/>
+              <w:rPr>
+                <w:b w:val="0"/>
+                <w:bCs w:val="0"/>
+                <w:lang w:val="en-US"/>
+              </w:rPr>
+            </w:pPr>
+            <w:r>
+              <w:rPr>
+                <w:b w:val="0"/>
+                <w:bCs w:val="0"/>
+                <w:lang w:val="en-US"/>
+              </w:rPr>
+              <w:t>Photoshop</w:t>
+            </w:r>
+          </w:p>
+        </w:tc>
+        <w:tc>
+          <w:tcPr>
+            <w:tcW w:w="2236" w:type="dxa"/>
+          </w:tcPr>
+          <w:p>
+            <w:pPr>
+              <w:jc w:val="center"/>
+              <w:cnfStyle w:val="000000000000" w:firstRow="0" w:lastRow="0" w:firstColumn="0" w:lastColumn="0" w:oddVBand="0" w:evenVBand="0" w:oddHBand="0" w:evenHBand="0" w:firstRowFirstColumn="0" w:firstRowLastColumn="0" w:lastRowFirstColumn="0" w:lastRowLastColumn="0"/>
+              <w:rPr>
+                <w:lang w:val="en-US"/>
+              </w:rPr>
+            </w:pPr>
+            <w:r>
+              <w:rPr>
+                <w:lang w:val="en-US"/>
+              </w:rPr>
+              <w:t>Hair Colour Change</w:t>
+            </w:r>
+          </w:p>
+        </w:tc>
+        <w:tc>
+          <w:tcPr>
+            <w:tcW w:w="1701" w:type="dxa"/>
+            <w:vAlign w:val="center"/>
+          </w:tcPr>
+          <w:p>
+            <w:pPr>
+              <w:jc w:val="center"/>
+              <w:cnfStyle w:val="000000000000" w:firstRow="0" w:lastRow="0" w:firstColumn="0" w:lastColumn="0" w:oddVBand="0" w:evenVBand="0" w:oddHBand="0" w:evenHBand="0" w:firstRowFirstColumn="0" w:firstRowLastColumn="0" w:lastRowFirstColumn="0" w:lastRowLastColumn="0"/>
+            </w:pPr>
+            <w:r>
+              <w:t>3.9 ± 0.6</w:t>
+            </w:r>
+          </w:p>
+        </w:tc>
+        <w:tc>
+          <w:tcPr>
+            <w:tcW w:w="1701" w:type="dxa"/>
+            <w:vAlign w:val="center"/>
+          </w:tcPr>
+          <w:p>
+            <w:pPr>
+              <w:jc w:val="center"/>
+              <w:cnfStyle w:val="000000000000" w:firstRow="0" w:lastRow="0" w:firstColumn="0" w:lastColumn="0" w:oddVBand="0" w:evenVBand="0" w:oddHBand="0" w:evenHBand="0" w:firstRowFirstColumn="0" w:firstRowLastColumn="0" w:lastRowFirstColumn="0" w:lastRowLastColumn="0"/>
+              <w:rPr>
+                <w:lang w:val="en-US"/>
+              </w:rPr>
+            </w:pPr>
+            <w:r>
+              <w:t>3.7 ± 0.7</w:t>
+            </w:r>
+          </w:p>
+        </w:tc>
+        <w:tc>
+          <w:tcPr>
+            <w:tcW w:w="2552" w:type="dxa"/>
+            <w:vAlign w:val="center"/>
+          </w:tcPr>
+          <w:p>
+            <w:pPr>
+              <w:jc w:val="center"/>
+              <w:cnfStyle w:val="000000000000" w:firstRow="0" w:lastRow="0" w:firstColumn="0" w:lastColumn="0" w:oddVBand="0" w:evenVBand="0" w:oddHBand="0" w:evenHBand="0" w:firstRowFirstColumn="0" w:firstRowLastColumn="0" w:lastRowFirstColumn="0" w:lastRowLastColumn="0"/>
+              <w:rPr>
+                <w:lang w:val="en-US"/>
+              </w:rPr>
+            </w:pPr>
+            <w:r>
+              <w:t>3.6 ± 0.8</w:t>
+            </w:r>
+          </w:p>
+        </w:tc>
+      </w:tr>
+      <w:tr>
+        <w:tc>
+          <w:tcPr>
+            <w:cnfStyle w:val="001000000000" w:firstRow="0" w:lastRow="0" w:firstColumn="1" w:lastColumn="0" w:oddVBand="0" w:evenVBand="0" w:oddHBand="0" w:evenHBand="0" w:firstRowFirstColumn="0" w:firstRowLastColumn="0" w:lastRowFirstColumn="0" w:lastRowLastColumn="0"/>
+            <w:tcW w:w="1870" w:type="dxa"/>
+          </w:tcPr>
+          <w:p>
+            <w:pPr>
+              <w:jc w:val="center"/>
+              <w:rPr>
+                <w:b w:val="0"/>
+                <w:bCs w:val="0"/>
+                <w:lang w:val="en-US"/>
+              </w:rPr>
+            </w:pPr>
+            <w:r>
+              <w:rPr>
+                <w:b w:val="0"/>
+                <w:bCs w:val="0"/>
+                <w:lang w:val="en-US"/>
+              </w:rPr>
+              <w:t>GAN</w:t>
+            </w:r>
+          </w:p>
+        </w:tc>
+        <w:tc>
+          <w:tcPr>
+            <w:tcW w:w="2236" w:type="dxa"/>
+          </w:tcPr>
+          <w:p>
+            <w:pPr>
+              <w:jc w:val="center"/>
+              <w:cnfStyle w:val="000000000000" w:firstRow="0" w:lastRow="0" w:firstColumn="0" w:lastColumn="0" w:oddVBand="0" w:evenVBand="0" w:oddHBand="0" w:evenHBand="0" w:firstRowFirstColumn="0" w:firstRowLastColumn="0" w:lastRowFirstColumn="0" w:lastRowLastColumn="0"/>
+              <w:rPr>
+                <w:lang w:val="en-US"/>
+              </w:rPr>
+            </w:pPr>
+            <w:r>
+              <w:rPr>
+                <w:lang w:val="en-US"/>
+              </w:rPr>
+              <w:t>Image Inpainting</w:t>
+            </w:r>
+          </w:p>
+        </w:tc>
+        <w:tc>
+          <w:tcPr>
+            <w:tcW w:w="1701" w:type="dxa"/>
+            <w:vAlign w:val="center"/>
+          </w:tcPr>
+          <w:p>
+            <w:pPr>
+              <w:jc w:val="center"/>
+              <w:cnfStyle w:val="000000000000" w:firstRow="0" w:lastRow="0" w:firstColumn="0" w:lastColumn="0" w:oddVBand="0" w:evenVBand="0" w:oddHBand="0" w:evenHBand="0" w:firstRowFirstColumn="0" w:firstRowLastColumn="0" w:lastRowFirstColumn="0" w:lastRowLastColumn="0"/>
+            </w:pPr>
+            <w:r>
+              <w:t>3.5 ± 0.6</w:t>
+            </w:r>
+          </w:p>
+        </w:tc>
+        <w:tc>
+          <w:tcPr>
+            <w:tcW w:w="1701" w:type="dxa"/>
+            <w:vAlign w:val="center"/>
+          </w:tcPr>
+          <w:p>
+            <w:pPr>
+              <w:jc w:val="center"/>
+              <w:cnfStyle w:val="000000000000" w:firstRow="0" w:lastRow="0" w:firstColumn="0" w:lastColumn="0" w:oddVBand="0" w:evenVBand="0" w:oddHBand="0" w:evenHBand="0" w:firstRowFirstColumn="0" w:firstRowLastColumn="0" w:lastRowFirstColumn="0" w:lastRowLastColumn="0"/>
+              <w:rPr>
+                <w:lang w:val="en-US"/>
+              </w:rPr>
+            </w:pPr>
+            <w:r>
+              <w:t>3.4 ± 0.7</w:t>
+            </w:r>
+          </w:p>
+        </w:tc>
+        <w:tc>
+          <w:tcPr>
+            <w:tcW w:w="2552" w:type="dxa"/>
+            <w:vAlign w:val="center"/>
+          </w:tcPr>
+          <w:p>
+            <w:pPr>
+              <w:jc w:val="center"/>
+              <w:cnfStyle w:val="000000000000" w:firstRow="0" w:lastRow="0" w:firstColumn="0" w:lastColumn="0" w:oddVBand="0" w:evenVBand="0" w:oddHBand="0" w:evenHBand="0" w:firstRowFirstColumn="0" w:firstRowLastColumn="0" w:lastRowFirstColumn="0" w:lastRowLastColumn="0"/>
+              <w:rPr>
+                <w:lang w:val="en-US"/>
+              </w:rPr>
+            </w:pPr>
+            <w:r>
+              <w:t>3.0 ± 0.8</w:t>
+            </w:r>
+          </w:p>
+        </w:tc>
+      </w:tr>
+      <w:tr>
+        <w:tc>
+          <w:tcPr>
+            <w:cnfStyle w:val="001000000000" w:firstRow="0" w:lastRow="0" w:firstColumn="1" w:lastColumn="0" w:oddVBand="0" w:evenVBand="0" w:oddHBand="0" w:evenHBand="0" w:firstRowFirstColumn="0" w:firstRowLastColumn="0" w:lastRowFirstColumn="0" w:lastRowLastColumn="0"/>
+            <w:tcW w:w="1870" w:type="dxa"/>
+          </w:tcPr>
+          <w:p>
+            <w:pPr>
+              <w:jc w:val="center"/>
+              <w:rPr>
+                <w:b w:val="0"/>
+                <w:bCs w:val="0"/>
+                <w:lang w:val="en-US"/>
+              </w:rPr>
+            </w:pPr>
+            <w:r>
+              <w:rPr>
+                <w:b w:val="0"/>
+                <w:bCs w:val="0"/>
+                <w:lang w:val="en-US"/>
+              </w:rPr>
+              <w:t>VAE</w:t>
+            </w:r>
+          </w:p>
+        </w:tc>
+        <w:tc>
+          <w:tcPr>
+            <w:tcW w:w="2236" w:type="dxa"/>
+          </w:tcPr>
+          <w:p>
+            <w:pPr>
+              <w:jc w:val="center"/>
+              <w:cnfStyle w:val="000000000000" w:firstRow="0" w:lastRow="0" w:firstColumn="0" w:lastColumn="0" w:oddVBand="0" w:evenVBand="0" w:oddHBand="0" w:evenHBand="0" w:firstRowFirstColumn="0" w:firstRowLastColumn="0" w:lastRowFirstColumn="0" w:lastRowLastColumn="0"/>
+              <w:rPr>
+                <w:lang w:val="en-US"/>
+              </w:rPr>
+            </w:pPr>
+            <w:r>
+              <w:rPr>
+                <w:lang w:val="en-US"/>
+              </w:rPr>
+              <w:t>Image Inpainting</w:t>
+            </w:r>
+          </w:p>
+        </w:tc>
+        <w:tc>
+          <w:tcPr>
+            <w:tcW w:w="1701" w:type="dxa"/>
+            <w:vAlign w:val="center"/>
+          </w:tcPr>
+          <w:p>
+            <w:pPr>
+              <w:jc w:val="center"/>
+              <w:cnfStyle w:val="000000000000" w:firstRow="0" w:lastRow="0" w:firstColumn="0" w:lastColumn="0" w:oddVBand="0" w:evenVBand="0" w:oddHBand="0" w:evenHBand="0" w:firstRowFirstColumn="0" w:firstRowLastColumn="0" w:lastRowFirstColumn="0" w:lastRowLastColumn="0"/>
+            </w:pPr>
+            <w:r>
+              <w:t>2.1 ± 1.0</w:t>
+            </w:r>
+          </w:p>
+        </w:tc>
+        <w:tc>
+          <w:tcPr>
+            <w:tcW w:w="1701" w:type="dxa"/>
+            <w:vAlign w:val="center"/>
+          </w:tcPr>
+          <w:p>
+            <w:pPr>
+              <w:jc w:val="center"/>
+              <w:cnfStyle w:val="000000000000" w:firstRow="0" w:lastRow="0" w:firstColumn="0" w:lastColumn="0" w:oddVBand="0" w:evenVBand="0" w:oddHBand="0" w:evenHBand="0" w:firstRowFirstColumn="0" w:firstRowLastColumn="0" w:lastRowFirstColumn="0" w:lastRowLastColumn="0"/>
+              <w:rPr>
+                <w:lang w:val="en-US"/>
+              </w:rPr>
+            </w:pPr>
+            <w:r>
+              <w:t>1.9 ± 1.1</w:t>
+            </w:r>
+          </w:p>
+        </w:tc>
+        <w:tc>
+          <w:tcPr>
+            <w:tcW w:w="2552" w:type="dxa"/>
+            <w:vAlign w:val="center"/>
+          </w:tcPr>
+          <w:p>
+            <w:pPr>
+              <w:jc w:val="center"/>
+              <w:cnfStyle w:val="000000000000" w:firstRow="0" w:lastRow="0" w:firstColumn="0" w:lastColumn="0" w:oddVBand="0" w:evenVBand="0" w:oddHBand="0" w:evenHBand="0" w:firstRowFirstColumn="0" w:firstRowLastColumn="0" w:lastRowFirstColumn="0" w:lastRowLastColumn="0"/>
+              <w:rPr>
+                <w:lang w:val="en-US"/>
+              </w:rPr>
+            </w:pPr>
+            <w:r>
+              <w:t>1.7 ± 1.2</w:t>
+            </w:r>
+          </w:p>
+        </w:tc>
+      </w:tr>
+      <w:tr>
+        <w:tc>
+          <w:tcPr>
+            <w:cnfStyle w:val="001000000000" w:firstRow="0" w:lastRow="0" w:firstColumn="1" w:lastColumn="0" w:oddVBand="0" w:evenVBand="0" w:oddHBand="0" w:evenHBand="0" w:firstRowFirstColumn="0" w:firstRowLastColumn="0" w:lastRowFirstColumn="0" w:lastRowLastColumn="0"/>
+            <w:tcW w:w="1870" w:type="dxa"/>
+          </w:tcPr>
+          <w:p>
+            <w:pPr>
+              <w:jc w:val="center"/>
+              <w:rPr>
+                <w:b w:val="0"/>
+                <w:bCs w:val="0"/>
+                <w:lang w:val="en-US"/>
+              </w:rPr>
+            </w:pPr>
+            <w:r>
+              <w:rPr>
+                <w:b w:val="0"/>
+                <w:bCs w:val="0"/>
+                <w:lang w:val="en-US"/>
+              </w:rPr>
+              <w:t>Photoshop</w:t>
+            </w:r>
+          </w:p>
+        </w:tc>
+        <w:tc>
+          <w:tcPr>
+            <w:tcW w:w="2236" w:type="dxa"/>
+          </w:tcPr>
+          <w:p>
+            <w:pPr>
+              <w:jc w:val="center"/>
+              <w:cnfStyle w:val="000000000000" w:firstRow="0" w:lastRow="0" w:firstColumn="0" w:lastColumn="0" w:oddVBand="0" w:evenVBand="0" w:oddHBand="0" w:evenHBand="0" w:firstRowFirstColumn="0" w:firstRowLastColumn="0" w:lastRowFirstColumn="0" w:lastRowLastColumn="0"/>
+              <w:rPr>
+                <w:lang w:val="en-US"/>
+              </w:rPr>
+            </w:pPr>
+            <w:r>
+              <w:rPr>
+                <w:lang w:val="en-US"/>
+              </w:rPr>
+              <w:t>Image Inpainting</w:t>
+            </w:r>
+          </w:p>
+        </w:tc>
+        <w:tc>
+          <w:tcPr>
+            <w:tcW w:w="1701" w:type="dxa"/>
+            <w:vAlign w:val="center"/>
+          </w:tcPr>
+          <w:p>
+            <w:pPr>
+              <w:jc w:val="center"/>
+              <w:cnfStyle w:val="000000000000" w:firstRow="0" w:lastRow="0" w:firstColumn="0" w:lastColumn="0" w:oddVBand="0" w:evenVBand="0" w:oddHBand="0" w:evenHBand="0" w:firstRowFirstColumn="0" w:firstRowLastColumn="0" w:lastRowFirstColumn="0" w:lastRowLastColumn="0"/>
+              <w:rPr>
+                <w:lang w:val="en-US"/>
+              </w:rPr>
+            </w:pPr>
+            <w:r>
+              <w:t>4.5 ± 0.4</w:t>
+            </w:r>
+          </w:p>
+        </w:tc>
+        <w:tc>
+          <w:tcPr>
+            <w:tcW w:w="1701" w:type="dxa"/>
+            <w:vAlign w:val="center"/>
+          </w:tcPr>
+          <w:p>
+            <w:pPr>
+              <w:jc w:val="center"/>
+              <w:cnfStyle w:val="000000000000" w:firstRow="0" w:lastRow="0" w:firstColumn="0" w:lastColumn="0" w:oddVBand="0" w:evenVBand="0" w:oddHBand="0" w:evenHBand="0" w:firstRowFirstColumn="0" w:firstRowLastColumn="0" w:lastRowFirstColumn="0" w:lastRowLastColumn="0"/>
+              <w:rPr>
+                <w:lang w:val="en-US"/>
+              </w:rPr>
+            </w:pPr>
+            <w:r>
+              <w:t>4.6 ± 0.3</w:t>
+            </w:r>
+          </w:p>
+        </w:tc>
+        <w:tc>
+          <w:tcPr>
+            <w:tcW w:w="2552" w:type="dxa"/>
+            <w:vAlign w:val="center"/>
+          </w:tcPr>
+          <w:p>
+            <w:pPr>
+              <w:jc w:val="center"/>
+              <w:cnfStyle w:val="000000000000" w:firstRow="0" w:lastRow="0" w:firstColumn="0" w:lastColumn="0" w:oddVBand="0" w:evenVBand="0" w:oddHBand="0" w:evenHBand="0" w:firstRowFirstColumn="0" w:firstRowLastColumn="0" w:lastRowFirstColumn="0" w:lastRowLastColumn="0"/>
+              <w:rPr>
+                <w:lang w:val="en-US"/>
+              </w:rPr>
+            </w:pPr>
+            <w:r>
+              <w:t>4.2 ± 0.5</w:t>
+            </w:r>
+          </w:p>
+        </w:tc>
+      </w:tr>
+    </w:tbl>
+    <w:p>
+      <w:pPr>
+        <w:jc w:val="both"/>
+      </w:pPr>
+      <w:r>
+        <w:t xml:space="preserve">These ratings were gathered from a group of </w:t>
+      </w:r>
+      <w:r>
+        <w:t xml:space="preserve">9 </w:t>
+      </w:r>
+      <w:r>
+        <w:t>participants who evaluated the output based on how realistic the images looked, how well the edits blended into the image, and how much original detail was preserved.</w:t>
+      </w:r>
+    </w:p>
+    <w:p>
+      <w:pPr>
+        <w:pStyle w:val="Heading3"/>
+      </w:pPr>
+      <w:r>
+        <w:t>Analysis and Interpretation of Results</w:t>
+      </w:r>
+    </w:p>
+    <w:p>
+      <w:pPr>
+        <w:pStyle w:val="NormalWeb"/>
+        <w:jc w:val="both"/>
+        <w:rPr>
+          <w:rFonts w:asciiTheme="minorHAnsi" w:eastAsiaTheme="minorEastAsia" w:hAnsiTheme="minorHAnsi" w:cstheme="minorBidi"/>
+          <w:sz w:val="22"/>
+          <w:szCs w:val="22"/>
+          <w:lang w:eastAsia="en-US"/>
+        </w:rPr>
+      </w:pPr>
+      <w:r>
+        <w:rPr>
+          <w:rFonts w:asciiTheme="minorHAnsi" w:eastAsiaTheme="minorEastAsia" w:hAnsiTheme="minorHAnsi" w:cstheme="minorBidi"/>
+          <w:sz w:val="22"/>
+          <w:szCs w:val="22"/>
+          <w:lang w:eastAsia="en-US"/>
+        </w:rPr>
+        <w:t>From the table, it's clear that Photoshop performed the best across almost all measures. It had the highest scores for realism, blending, and detail preservation in the inpainting task, and performed well in hair recolouring too. GANs performed nearly as well as Photoshop in hair colour change, showing strong realism and blending, but slightly lower detail retention. In inpainting, GANs showed a noticeable drop in scores, although they still performed better than VAEs.</w:t>
+      </w:r>
+      <w:r>
+        <w:rPr>
+          <w:rFonts w:asciiTheme="minorHAnsi" w:eastAsiaTheme="minorEastAsia" w:hAnsiTheme="minorHAnsi" w:cstheme="minorBidi"/>
+          <w:sz w:val="22"/>
+          <w:szCs w:val="22"/>
+          <w:lang w:eastAsia="en-US"/>
+        </w:rPr>
+        <w:t xml:space="preserve"> </w:t>
+      </w:r>
+      <w:r>
+        <w:rPr>
+          <w:rFonts w:asciiTheme="minorHAnsi" w:eastAsiaTheme="minorEastAsia" w:hAnsiTheme="minorHAnsi" w:cstheme="minorBidi"/>
+          <w:sz w:val="22"/>
+          <w:szCs w:val="22"/>
+          <w:lang w:eastAsia="en-US"/>
+        </w:rPr>
+        <w:t>VAE methods showed the lowest performance across the board. While they allowed for some structured editing, their results were consistently blurrier and less accurate, with participants frequently citing lack of detail and poor blending.</w:t>
+      </w:r>
+      <w:r>
+        <w:rPr>
+          <w:rFonts w:asciiTheme="minorHAnsi" w:eastAsiaTheme="minorEastAsia" w:hAnsiTheme="minorHAnsi" w:cstheme="minorBidi"/>
+          <w:sz w:val="22"/>
+          <w:szCs w:val="22"/>
+          <w:lang w:eastAsia="en-US"/>
+        </w:rPr>
+        <w:t xml:space="preserve"> </w:t>
+      </w:r>
+      <w:r>
+        <w:rPr>
+          <w:rFonts w:asciiTheme="minorHAnsi" w:eastAsiaTheme="minorEastAsia" w:hAnsiTheme="minorHAnsi" w:cstheme="minorBidi"/>
+          <w:sz w:val="22"/>
+          <w:szCs w:val="22"/>
+          <w:lang w:eastAsia="en-US"/>
+        </w:rPr>
+        <w:t>This aligns with the findings of [4], who also showed that GANs outperform traditional techniques in tasks requiring high detail preservation, such as image super-resolution.</w:t>
+      </w:r>
+    </w:p>
+    <w:p>
+      <w:pPr>
+        <w:pStyle w:val="Heading3"/>
+        <w:rPr>
+          <w:rFonts w:eastAsiaTheme="minorEastAsia"/>
+        </w:rPr>
+      </w:pPr>
+      <w:r>
+        <w:rPr>
+          <w:rFonts w:eastAsiaTheme="minorEastAsia"/>
+        </w:rPr>
+        <w:t>Comparative Criticisim</w:t>
+      </w:r>
+    </w:p>
+    <w:p>
+      <w:pPr>
+        <w:pStyle w:val="NormalWeb"/>
+        <w:jc w:val="both"/>
+        <w:rPr>
+          <w:rFonts w:asciiTheme="minorHAnsi" w:eastAsiaTheme="minorEastAsia" w:hAnsiTheme="minorHAnsi" w:cstheme="minorBidi"/>
+          <w:sz w:val="22"/>
+          <w:szCs w:val="22"/>
+          <w:lang w:eastAsia="en-US"/>
+        </w:rPr>
+      </w:pPr>
+      <w:r>
+        <w:rPr>
+          <w:rFonts w:asciiTheme="minorHAnsi" w:eastAsiaTheme="minorEastAsia" w:hAnsiTheme="minorHAnsi" w:cstheme="minorBidi"/>
+          <w:sz w:val="22"/>
+          <w:szCs w:val="22"/>
+          <w:lang w:eastAsia="en-US"/>
+        </w:rPr>
+        <w:t>GANs provided solid middle-ground performance</w:t>
+      </w:r>
+      <w:r>
+        <w:rPr>
+          <w:rFonts w:asciiTheme="minorHAnsi" w:eastAsiaTheme="minorEastAsia" w:hAnsiTheme="minorHAnsi" w:cstheme="minorBidi"/>
+          <w:sz w:val="22"/>
+          <w:szCs w:val="22"/>
+          <w:lang w:eastAsia="en-US"/>
+        </w:rPr>
+        <w:t xml:space="preserve">, </w:t>
+      </w:r>
+      <w:r>
+        <w:rPr>
+          <w:rFonts w:asciiTheme="minorHAnsi" w:eastAsiaTheme="minorEastAsia" w:hAnsiTheme="minorHAnsi" w:cstheme="minorBidi"/>
+          <w:sz w:val="22"/>
+          <w:szCs w:val="22"/>
+          <w:lang w:eastAsia="en-US"/>
+        </w:rPr>
+        <w:t xml:space="preserve">offering a good </w:t>
+      </w:r>
+      <w:r>
+        <w:rPr>
+          <w:rFonts w:asciiTheme="minorHAnsi" w:eastAsiaTheme="minorEastAsia" w:hAnsiTheme="minorHAnsi" w:cstheme="minorBidi"/>
+          <w:sz w:val="22"/>
+          <w:szCs w:val="22"/>
+          <w:lang w:eastAsia="en-US"/>
+        </w:rPr>
+        <w:t>result on</w:t>
+      </w:r>
+      <w:r>
+        <w:rPr>
+          <w:rFonts w:asciiTheme="minorHAnsi" w:eastAsiaTheme="minorEastAsia" w:hAnsiTheme="minorHAnsi" w:cstheme="minorBidi"/>
+          <w:sz w:val="22"/>
+          <w:szCs w:val="22"/>
+          <w:lang w:eastAsia="en-US"/>
+        </w:rPr>
+        <w:t xml:space="preserve"> visual</w:t>
+      </w:r>
+      <w:r>
+        <w:t xml:space="preserve"> </w:t>
+      </w:r>
+      <w:r>
+        <w:rPr>
+          <w:rFonts w:asciiTheme="minorHAnsi" w:eastAsiaTheme="minorEastAsia" w:hAnsiTheme="minorHAnsi" w:cstheme="minorBidi"/>
+          <w:sz w:val="22"/>
+          <w:szCs w:val="22"/>
+          <w:lang w:eastAsia="en-US"/>
+        </w:rPr>
+        <w:t xml:space="preserve">realism. However, while </w:t>
+      </w:r>
+      <w:r>
+        <w:rPr>
+          <w:rFonts w:asciiTheme="minorHAnsi" w:eastAsiaTheme="minorEastAsia" w:hAnsiTheme="minorHAnsi" w:cstheme="minorBidi"/>
+          <w:sz w:val="22"/>
+          <w:szCs w:val="22"/>
+          <w:lang w:eastAsia="en-US"/>
+        </w:rPr>
+        <w:t xml:space="preserve">being </w:t>
+      </w:r>
+      <w:r>
+        <w:rPr>
+          <w:rFonts w:asciiTheme="minorHAnsi" w:eastAsiaTheme="minorEastAsia" w:hAnsiTheme="minorHAnsi" w:cstheme="minorBidi"/>
+          <w:sz w:val="22"/>
+          <w:szCs w:val="22"/>
+          <w:lang w:eastAsia="en-US"/>
+        </w:rPr>
+        <w:t>fairly consistent, they did not fully match the fine control and detail accuracy of Photoshop, especially for more delicate tasks like object removal.</w:t>
+      </w:r>
+      <w:r>
+        <w:rPr>
+          <w:rFonts w:asciiTheme="minorHAnsi" w:eastAsiaTheme="minorEastAsia" w:hAnsiTheme="minorHAnsi" w:cstheme="minorBidi"/>
+          <w:sz w:val="22"/>
+          <w:szCs w:val="22"/>
+          <w:lang w:eastAsia="en-US"/>
+        </w:rPr>
+        <w:t xml:space="preserve"> P</w:t>
+      </w:r>
+      <w:r>
+        <w:rPr>
+          <w:rFonts w:asciiTheme="minorHAnsi" w:eastAsiaTheme="minorEastAsia" w:hAnsiTheme="minorHAnsi" w:cstheme="minorBidi"/>
+          <w:sz w:val="22"/>
+          <w:szCs w:val="22"/>
+          <w:lang w:eastAsia="en-US"/>
+        </w:rPr>
+        <w:t>hotoshop still stands out due to its manual control, producing cleaner results particularly in tasks that require precision. But it is also slower and requires skill.</w:t>
+      </w:r>
+      <w:r>
+        <w:rPr>
+          <w:rFonts w:asciiTheme="minorHAnsi" w:eastAsiaTheme="minorEastAsia" w:hAnsiTheme="minorHAnsi" w:cstheme="minorBidi"/>
+          <w:sz w:val="22"/>
+          <w:szCs w:val="22"/>
+          <w:lang w:eastAsia="en-US"/>
+        </w:rPr>
+        <w:t xml:space="preserve"> </w:t>
+      </w:r>
+      <w:r>
+        <w:rPr>
+          <w:rFonts w:asciiTheme="minorHAnsi" w:eastAsiaTheme="minorEastAsia" w:hAnsiTheme="minorHAnsi" w:cstheme="minorBidi"/>
+          <w:sz w:val="22"/>
+          <w:szCs w:val="22"/>
+          <w:lang w:eastAsia="en-US"/>
+        </w:rPr>
+        <w:t>VAE’s weaknesses were mostly in realism and detail retention. Although efficient and structured, the images they produced often failed to convincingly match the unedited portions of the photo.In terms of generali</w:t>
+      </w:r>
+      <w:r>
+        <w:rPr>
+          <w:rFonts w:asciiTheme="minorHAnsi" w:eastAsiaTheme="minorEastAsia" w:hAnsiTheme="minorHAnsi" w:cstheme="minorBidi"/>
+          <w:sz w:val="22"/>
+          <w:szCs w:val="22"/>
+          <w:lang w:eastAsia="en-US"/>
+        </w:rPr>
+        <w:t>s</w:t>
+      </w:r>
+      <w:r>
+        <w:rPr>
+          <w:rFonts w:asciiTheme="minorHAnsi" w:eastAsiaTheme="minorEastAsia" w:hAnsiTheme="minorHAnsi" w:cstheme="minorBidi"/>
+          <w:sz w:val="22"/>
+          <w:szCs w:val="22"/>
+          <w:lang w:eastAsia="en-US"/>
+        </w:rPr>
+        <w:t xml:space="preserve">ability, GAN and VAE results could vary on more complex or diverse image sets. </w:t>
+      </w:r>
+    </w:p>
+    <w:p>
+      <w:pPr>
+        <w:pStyle w:val="Heading3"/>
+        <w:rPr>
+          <w:rFonts w:eastAsiaTheme="minorEastAsia"/>
+        </w:rPr>
+      </w:pPr>
+      <w:r>
+        <w:rPr>
+          <w:rFonts w:eastAsiaTheme="minorEastAsia"/>
+        </w:rPr>
+        <w:t>Discussion in Relation to Hypothese and Existing Studies</w:t>
+      </w:r>
+    </w:p>
+    <w:p>
+      <w:pPr>
+        <w:pStyle w:val="NormalWeb"/>
+        <w:jc w:val="both"/>
+        <w:rPr>
+          <w:rFonts w:asciiTheme="minorHAnsi" w:eastAsiaTheme="minorEastAsia" w:hAnsiTheme="minorHAnsi" w:cstheme="minorBidi"/>
+          <w:sz w:val="22"/>
+          <w:szCs w:val="22"/>
+          <w:lang w:eastAsia="en-US"/>
+        </w:rPr>
+      </w:pPr>
+      <w:r>
+        <w:rPr>
+          <w:rFonts w:asciiTheme="minorHAnsi" w:eastAsiaTheme="minorEastAsia" w:hAnsiTheme="minorHAnsi" w:cstheme="minorBidi"/>
+          <w:sz w:val="22"/>
+          <w:szCs w:val="22"/>
+          <w:lang w:eastAsia="en-US"/>
+        </w:rPr>
+        <w:t>These findings confirm my original hypothesis that GANs can offer a viable alternative to Photoshop for tasks like hair transformation and inpainting, but with limitations. They also support the notion that VAEs, although efficient in processing, still lag behind in realism and visual quality.</w:t>
+      </w:r>
+      <w:r>
+        <w:rPr>
+          <w:rFonts w:asciiTheme="minorHAnsi" w:eastAsiaTheme="minorEastAsia" w:hAnsiTheme="minorHAnsi" w:cstheme="minorBidi"/>
+          <w:sz w:val="22"/>
+          <w:szCs w:val="22"/>
+          <w:lang w:eastAsia="en-US"/>
+        </w:rPr>
+        <w:t xml:space="preserve"> </w:t>
+      </w:r>
+      <w:r>
+        <w:rPr>
+          <w:rFonts w:asciiTheme="minorHAnsi" w:eastAsiaTheme="minorEastAsia" w:hAnsiTheme="minorHAnsi" w:cstheme="minorBidi"/>
+          <w:sz w:val="22"/>
+          <w:szCs w:val="22"/>
+          <w:lang w:eastAsia="en-US"/>
+        </w:rPr>
+        <w:t xml:space="preserve">This is consistent with what [1] </w:t>
+      </w:r>
+      <w:r>
+        <w:rPr>
+          <w:rFonts w:asciiTheme="minorHAnsi" w:eastAsiaTheme="minorEastAsia" w:hAnsiTheme="minorHAnsi" w:cstheme="minorBidi"/>
+          <w:sz w:val="22"/>
+          <w:szCs w:val="22"/>
+          <w:lang w:eastAsia="en-US"/>
+        </w:rPr>
+        <w:t xml:space="preserve">and </w:t>
+      </w:r>
+      <w:r>
+        <w:rPr>
+          <w:rFonts w:asciiTheme="minorHAnsi" w:eastAsiaTheme="minorEastAsia" w:hAnsiTheme="minorHAnsi" w:cstheme="minorBidi"/>
+          <w:sz w:val="22"/>
+          <w:szCs w:val="22"/>
+          <w:lang w:eastAsia="en-US"/>
+        </w:rPr>
+        <w:t>[</w:t>
+      </w:r>
+      <w:r>
+        <w:rPr>
+          <w:rFonts w:asciiTheme="minorHAnsi" w:eastAsiaTheme="minorEastAsia" w:hAnsiTheme="minorHAnsi" w:cstheme="minorBidi"/>
+          <w:sz w:val="22"/>
+          <w:szCs w:val="22"/>
+          <w:lang w:eastAsia="en-US"/>
+        </w:rPr>
+        <w:t>3</w:t>
+      </w:r>
+      <w:r>
+        <w:rPr>
+          <w:rFonts w:asciiTheme="minorHAnsi" w:eastAsiaTheme="minorEastAsia" w:hAnsiTheme="minorHAnsi" w:cstheme="minorBidi"/>
+          <w:sz w:val="22"/>
+          <w:szCs w:val="22"/>
+          <w:lang w:eastAsia="en-US"/>
+        </w:rPr>
+        <w:t>] found in their work</w:t>
+      </w:r>
+      <w:r>
+        <w:rPr>
+          <w:rFonts w:asciiTheme="minorHAnsi" w:eastAsiaTheme="minorEastAsia" w:hAnsiTheme="minorHAnsi" w:cstheme="minorBidi"/>
+          <w:sz w:val="22"/>
+          <w:szCs w:val="22"/>
+          <w:lang w:eastAsia="en-US"/>
+        </w:rPr>
+        <w:t xml:space="preserve">; </w:t>
+      </w:r>
+      <w:r>
+        <w:rPr>
+          <w:rFonts w:asciiTheme="minorHAnsi" w:eastAsiaTheme="minorEastAsia" w:hAnsiTheme="minorHAnsi" w:cstheme="minorBidi"/>
+          <w:sz w:val="22"/>
+          <w:szCs w:val="22"/>
+          <w:lang w:eastAsia="en-US"/>
+        </w:rPr>
+        <w:t>GANs excel at realism, while VAEs trade quality for control and efficiency. My study expands on their conclusions by introducing a direct comparison against a professional manual editing tool (Photoshop), showing where AI models hold up</w:t>
+      </w:r>
+      <w:r>
+        <w:rPr>
+          <w:rFonts w:asciiTheme="minorHAnsi" w:eastAsiaTheme="minorEastAsia" w:hAnsiTheme="minorHAnsi" w:cstheme="minorBidi"/>
+          <w:sz w:val="22"/>
+          <w:szCs w:val="22"/>
+          <w:lang w:eastAsia="en-US"/>
+        </w:rPr>
+        <w:t xml:space="preserve"> </w:t>
+      </w:r>
+      <w:r>
+        <w:rPr>
+          <w:rFonts w:asciiTheme="minorHAnsi" w:eastAsiaTheme="minorEastAsia" w:hAnsiTheme="minorHAnsi" w:cstheme="minorBidi"/>
+          <w:sz w:val="22"/>
+          <w:szCs w:val="22"/>
+          <w:lang w:eastAsia="en-US"/>
+        </w:rPr>
+        <w:t>and where they don’t.</w:t>
+      </w:r>
+    </w:p>
+    <w:p>
+      <w:pPr>
+        <w:pStyle w:val="NormalWeb"/>
+        <w:jc w:val="both"/>
+        <w:rPr>
+          <w:rFonts w:asciiTheme="minorHAnsi" w:eastAsiaTheme="minorEastAsia" w:hAnsiTheme="minorHAnsi" w:cstheme="minorBidi"/>
+          <w:sz w:val="22"/>
+          <w:szCs w:val="22"/>
+          <w:lang w:eastAsia="en-US"/>
+        </w:rPr>
+      </w:pPr>
+    </w:p>
+    <w:p>
+      <w:pPr>
+        <w:pStyle w:val="NormalWeb"/>
+        <w:jc w:val="both"/>
+        <w:rPr>
+          <w:rFonts w:asciiTheme="minorHAnsi" w:eastAsiaTheme="minorEastAsia" w:hAnsiTheme="minorHAnsi" w:cstheme="minorBidi"/>
+          <w:sz w:val="22"/>
+          <w:szCs w:val="22"/>
+          <w:lang w:eastAsia="en-US"/>
+        </w:rPr>
+      </w:pPr>
+    </w:p>
+    <w:p>
+      <w:pPr>
+        <w:pStyle w:val="NormalWeb"/>
+        <w:jc w:val="both"/>
+        <w:rPr>
+          <w:rFonts w:asciiTheme="minorHAnsi" w:eastAsiaTheme="minorEastAsia" w:hAnsiTheme="minorHAnsi" w:cstheme="minorBidi"/>
+          <w:sz w:val="22"/>
+          <w:szCs w:val="22"/>
+          <w:lang w:eastAsia="en-US"/>
+        </w:rPr>
+      </w:pPr>
+    </w:p>
+    <w:p>
+      <w:pPr>
+        <w:pStyle w:val="NormalWeb"/>
+        <w:jc w:val="both"/>
+        <w:rPr>
+          <w:rFonts w:asciiTheme="minorHAnsi" w:eastAsiaTheme="minorEastAsia" w:hAnsiTheme="minorHAnsi" w:cstheme="minorBidi"/>
+          <w:sz w:val="22"/>
+          <w:szCs w:val="22"/>
+          <w:lang w:eastAsia="en-US"/>
+        </w:rPr>
+      </w:pPr>
+    </w:p>
+    <w:p>
+      <w:pPr>
+        <w:pStyle w:val="Heading1"/>
+        <w:rPr>
+          <w:rFonts w:eastAsiaTheme="minorEastAsia"/>
+        </w:rPr>
+      </w:pPr>
+      <w:r>
+        <w:rPr>
+          <w:rFonts w:eastAsiaTheme="minorEastAsia"/>
+        </w:rPr>
+        <w:t>Section</w:t>
+      </w:r>
+    </w:p>
+    <w:p>
+      <w:pPr>
+        <w:pStyle w:val="Heading2"/>
+      </w:pPr>
+      <w:r>
+        <w:t>Conclusion</w:t>
+      </w:r>
+    </w:p>
+    <w:p>
+      <w:pPr>
+        <w:pStyle w:val="Heading3"/>
+      </w:pPr>
+      <w:r>
+        <w:t>Main Conclusions</w:t>
+      </w:r>
+    </w:p>
+    <w:p>
+      <w:pPr>
+        <w:pStyle w:val="NormalWeb"/>
+        <w:spacing w:before="160" w:beforeAutospacing="0" w:after="160" w:afterAutospacing="0"/>
+        <w:jc w:val="both"/>
+        <w:rPr>
+          <w:rFonts w:asciiTheme="minorHAnsi" w:eastAsiaTheme="minorEastAsia" w:hAnsiTheme="minorHAnsi" w:cstheme="minorBidi"/>
+          <w:sz w:val="22"/>
+          <w:szCs w:val="22"/>
+          <w:lang w:eastAsia="en-US"/>
+        </w:rPr>
+      </w:pPr>
+      <w:r>
+        <w:rPr>
+          <w:rFonts w:asciiTheme="minorHAnsi" w:eastAsiaTheme="minorEastAsia" w:hAnsiTheme="minorHAnsi" w:cstheme="minorBidi"/>
+          <w:sz w:val="22"/>
+          <w:szCs w:val="22"/>
+          <w:lang w:eastAsia="en-US"/>
+        </w:rPr>
+        <w:t>In this study, I found that GANs were able to edit images almost as well as Photoshop, especially for tasks like changing hair color and removing logos. Photoshop was still the most accurate overall, but GANs offered a good mix of fast results and realistic quality. VAEs however, didn’t perform as well. They often created images that looked blurry and lacked details.</w:t>
+      </w:r>
+    </w:p>
+    <w:p>
+      <w:pPr>
+        <w:pStyle w:val="Heading3"/>
+        <w:rPr>
+          <w:rFonts w:eastAsiaTheme="minorEastAsia"/>
+        </w:rPr>
+      </w:pPr>
+      <w:r>
+        <w:rPr>
+          <w:rFonts w:eastAsiaTheme="minorEastAsia"/>
+        </w:rPr>
+        <w:t>Addressing Research Questions and Hypotheses</w:t>
+      </w:r>
+    </w:p>
+    <w:p>
+      <w:pPr>
+        <w:pStyle w:val="NormalWeb"/>
+        <w:spacing w:before="160" w:beforeAutospacing="0"/>
+        <w:jc w:val="both"/>
+        <w:rPr>
+          <w:rFonts w:asciiTheme="minorHAnsi" w:eastAsiaTheme="minorEastAsia" w:hAnsiTheme="minorHAnsi" w:cstheme="minorBidi"/>
+          <w:sz w:val="22"/>
+          <w:szCs w:val="22"/>
+          <w:lang w:eastAsia="en-US"/>
+        </w:rPr>
+      </w:pPr>
+      <w:r>
+        <w:rPr>
+          <w:rFonts w:asciiTheme="minorHAnsi" w:eastAsiaTheme="minorEastAsia" w:hAnsiTheme="minorHAnsi" w:cstheme="minorBidi"/>
+          <w:sz w:val="22"/>
+          <w:szCs w:val="22"/>
+          <w:lang w:eastAsia="en-US"/>
+        </w:rPr>
+        <w:t>My research question was whether GANs and VAEs could be realistic alternatives to Photoshop for basic photo editing. Based on my results, the answer is yes for GANs. They were faster and came very close to Photoshop in terms of quality. VAEs were more structured, but their output did not look as good. Therefore, my original idea was mostly correct. I used both test results and user feedback to reach these conclusions, which helped me meet my research goals.</w:t>
+      </w:r>
+    </w:p>
+    <w:p>
+      <w:pPr>
+        <w:pStyle w:val="Heading3"/>
+        <w:spacing w:before="160" w:after="160"/>
+      </w:pPr>
+      <w:r>
+        <w:t>Shortcomings in Methodology</w:t>
+      </w:r>
+    </w:p>
+    <w:p>
+      <w:pPr>
+        <w:pStyle w:val="NormalWeb"/>
+        <w:spacing w:before="160" w:beforeAutospacing="0" w:after="160" w:afterAutospacing="0"/>
+        <w:jc w:val="both"/>
+        <w:rPr>
+          <w:rFonts w:asciiTheme="minorHAnsi" w:eastAsiaTheme="minorEastAsia" w:hAnsiTheme="minorHAnsi" w:cstheme="minorBidi"/>
+          <w:sz w:val="22"/>
+          <w:szCs w:val="22"/>
+          <w:lang w:eastAsia="en-US"/>
+        </w:rPr>
+      </w:pPr>
+      <w:r>
+        <w:rPr>
+          <w:rFonts w:asciiTheme="minorHAnsi" w:eastAsiaTheme="minorEastAsia" w:hAnsiTheme="minorHAnsi" w:cstheme="minorBidi"/>
+          <w:sz w:val="22"/>
+          <w:szCs w:val="22"/>
+          <w:lang w:eastAsia="en-US"/>
+        </w:rPr>
+        <w:t>One issue with my project was that the dataset only included facial images. Although I used a large amount of data, with 204,599 images for hair colour edits and 329,215 for logo removal, it was all based on one type of image. This means the results might not apply to other image types, such as landscapes or objects with more complex features. Additionally, GANs can be difficult to train, and the ratings from users may vary depending on personal preference, which could have influenced the results.</w:t>
+      </w:r>
+    </w:p>
+    <w:p>
+      <w:pPr>
+        <w:pStyle w:val="Heading3"/>
+      </w:pPr>
+      <w:r>
+        <w:t>Ideas for Further Research</w:t>
+      </w:r>
+    </w:p>
+    <w:p>
+      <w:pPr>
+        <w:pStyle w:val="NormalWeb"/>
+        <w:spacing w:before="160" w:beforeAutospacing="0" w:after="160" w:afterAutospacing="0"/>
+        <w:jc w:val="both"/>
+        <w:rPr>
+          <w:rFonts w:asciiTheme="minorHAnsi" w:eastAsiaTheme="minorEastAsia" w:hAnsiTheme="minorHAnsi" w:cstheme="minorBidi"/>
+          <w:sz w:val="22"/>
+          <w:szCs w:val="22"/>
+          <w:lang w:eastAsia="en-US"/>
+        </w:rPr>
+      </w:pPr>
+      <w:r>
+        <w:rPr>
+          <w:rFonts w:asciiTheme="minorHAnsi" w:eastAsiaTheme="minorEastAsia" w:hAnsiTheme="minorHAnsi" w:cstheme="minorBidi"/>
+          <w:sz w:val="22"/>
+          <w:szCs w:val="22"/>
+          <w:lang w:eastAsia="en-US"/>
+        </w:rPr>
+        <w:t xml:space="preserve">Future research could expand this work by testing these methods on a wider variety of image types and more advanced editing tasks, such as lighting adjustments or object addition/removal. Exploring hybrid models that combine the strengths of GANs and VAEs could also be a promising direction. </w:t>
+      </w:r>
+    </w:p>
+    <w:p/>
+    <w:p/>
+    <w:p/>
+    <w:p/>
+    <w:p/>
+    <w:p/>
+    <w:p/>
+    <w:p/>
+    <w:p/>
+    <w:p>
+      <w:pPr>
         <w:pStyle w:val="NoSpacing"/>
         <w:rPr>
           <w:b/>
           <w:bCs/>
+          <w:lang w:val="en-GB"/>
         </w:rPr>
       </w:pPr>
       <w:r>
         <w:rPr>
           <w:b/>
           <w:bCs/>
+          <w:lang w:val="en-GB"/>
         </w:rPr>
         <w:t>References</w:t>
       </w:r>
@@ -999,121 +3309,104 @@
     </w:p>
     <w:p>
       <w:pPr>
-        <w:spacing w:before="240" w:after="100" w:afterAutospacing="1" w:line="240" w:lineRule="auto"/>
-      </w:pPr>
-    </w:p>
-    <w:p>
-      <w:pPr>
-        <w:spacing w:before="240" w:after="100" w:afterAutospacing="1" w:line="240" w:lineRule="auto"/>
-      </w:pPr>
-    </w:p>
-    <w:p>
-      <w:pPr>
-        <w:pStyle w:val="Heading1"/>
-      </w:pPr>
-      <w:r>
-        <w:t>Section</w:t>
-      </w:r>
-    </w:p>
-    <w:p>
-      <w:pPr>
-        <w:pStyle w:val="Heading2"/>
-      </w:pPr>
-      <w:r>
-        <w:t>Reflection on the Chosen Methodology</w:t>
-      </w:r>
-    </w:p>
-    <w:p>
-      <w:pPr>
-        <w:pStyle w:val="Heading3"/>
-      </w:pPr>
-      <w:r>
-        <w:t>Research Question</w:t>
-      </w:r>
-    </w:p>
-    <w:p>
-      <w:pPr>
-        <w:jc w:val="both"/>
-      </w:pPr>
-      <w:r>
-        <w:t>My main research question is: How do GAN-based and VAE-based image editing techniques compare to traditional Photoshop editing in terms of realism, structure preservation, and efficiency?</w:t>
-      </w:r>
-    </w:p>
-    <w:p>
-      <w:pPr>
-        <w:pStyle w:val="Heading3"/>
-      </w:pPr>
-      <w:r>
-        <w:t>Research Objectives</w:t>
-      </w:r>
-    </w:p>
-    <w:p>
-      <w:r>
-        <w:t>To address my research question, I have set the following objectives:</w:t>
-      </w:r>
-    </w:p>
-    <w:p>
-      <w:pPr>
+        <w:pStyle w:val="NormalWeb"/>
         <w:numPr>
           <w:ilvl w:val="0"/>
-          <w:numId w:val="19"/>
+          <w:numId w:val="18"/>
         </w:numPr>
-      </w:pPr>
-      <w:r>
-        <w:t xml:space="preserve">Compare </w:t>
-      </w:r>
-      <w:r>
-        <w:t xml:space="preserve">the </w:t>
-      </w:r>
-      <w:r>
-        <w:t>realism and visual quality of GAN, VAE, and Photoshop editing techniques.</w:t>
-      </w:r>
-    </w:p>
-    <w:p>
-      <w:pPr>
+        <w:spacing w:before="240" w:beforeAutospacing="0"/>
+        <w:ind w:left="714" w:hanging="357"/>
+        <w:rPr>
+          <w:rFonts w:asciiTheme="minorHAnsi" w:eastAsiaTheme="minorEastAsia" w:hAnsiTheme="minorHAnsi" w:cstheme="minorBidi"/>
+          <w:sz w:val="22"/>
+          <w:szCs w:val="22"/>
+          <w:lang w:eastAsia="en-US"/>
+        </w:rPr>
+      </w:pPr>
+      <w:r>
+        <w:rPr>
+          <w:rFonts w:asciiTheme="minorHAnsi" w:eastAsiaTheme="minorEastAsia" w:hAnsiTheme="minorHAnsi" w:cstheme="minorBidi"/>
+          <w:sz w:val="22"/>
+          <w:szCs w:val="22"/>
+          <w:lang w:eastAsia="en-US"/>
+        </w:rPr>
+        <w:t xml:space="preserve">C. Ledig et al., "Photo-Realistic Single Image Super-Resolution Using a Generative Adversarial Network," </w:t>
+      </w:r>
+      <w:r>
+        <w:rPr>
+          <w:rFonts w:asciiTheme="minorHAnsi" w:eastAsiaTheme="minorEastAsia" w:hAnsiTheme="minorHAnsi" w:cstheme="minorBidi"/>
+          <w:i/>
+          <w:iCs/>
+          <w:sz w:val="22"/>
+          <w:szCs w:val="22"/>
+          <w:lang w:eastAsia="en-US"/>
+        </w:rPr>
+        <w:t>IEEE CVPR</w:t>
+      </w:r>
+      <w:r>
+        <w:rPr>
+          <w:rFonts w:asciiTheme="minorHAnsi" w:eastAsiaTheme="minorEastAsia" w:hAnsiTheme="minorHAnsi" w:cstheme="minorBidi"/>
+          <w:sz w:val="22"/>
+          <w:szCs w:val="22"/>
+          <w:lang w:eastAsia="en-US"/>
+        </w:rPr>
+        <w:t xml:space="preserve">, 2017. </w:t>
+      </w:r>
+    </w:p>
+    <w:p>
+      <w:pPr>
+        <w:pStyle w:val="NormalWeb"/>
         <w:numPr>
           <w:ilvl w:val="0"/>
-          <w:numId w:val="19"/>
+          <w:numId w:val="18"/>
         </w:numPr>
-      </w:pPr>
-      <w:r>
-        <w:t>Assess the ability of each method to preserve original image structures.</w:t>
-      </w:r>
-    </w:p>
-    <w:p>
-      <w:pPr>
-        <w:numPr>
-          <w:ilvl w:val="0"/>
-          <w:numId w:val="19"/>
-        </w:numPr>
-      </w:pPr>
-      <w:r>
-        <w:t>Evaluate the efficiency and practicality of AI-driven methods compared to traditional manual editing.</w:t>
-      </w:r>
-    </w:p>
-    <w:p>
-      <w:pPr>
-        <w:pStyle w:val="Heading3"/>
-      </w:pPr>
-      <w:r>
-        <w:t>Understanding Research Philosophies, Approaches, and Paradigms</w:t>
-      </w:r>
-    </w:p>
-    <w:p>
-      <w:pPr>
+        <w:spacing w:before="240" w:beforeAutospacing="0"/>
+        <w:ind w:left="714" w:hanging="357"/>
+        <w:rPr>
+          <w:rFonts w:asciiTheme="minorHAnsi" w:eastAsiaTheme="minorEastAsia" w:hAnsiTheme="minorHAnsi" w:cstheme="minorBidi"/>
+          <w:sz w:val="22"/>
+          <w:szCs w:val="22"/>
+          <w:lang w:eastAsia="en-US"/>
+        </w:rPr>
+      </w:pPr>
+      <w:r>
+        <w:rPr>
+          <w:rFonts w:asciiTheme="minorHAnsi" w:eastAsiaTheme="minorEastAsia" w:hAnsiTheme="minorHAnsi" w:cstheme="minorBidi"/>
+          <w:sz w:val="22"/>
+          <w:szCs w:val="22"/>
+          <w:lang w:eastAsia="en-US"/>
+        </w:rPr>
+        <w:t xml:space="preserve">P. Isola, J. Y. Zhu, T. Zhou, and A. A. Efros, "Image-to-Image Translation with Conditional Adversarial Networks," </w:t>
+      </w:r>
+      <w:r>
+        <w:rPr>
+          <w:rFonts w:asciiTheme="minorHAnsi" w:eastAsiaTheme="minorEastAsia" w:hAnsiTheme="minorHAnsi" w:cstheme="minorBidi"/>
+          <w:i/>
+          <w:iCs/>
+          <w:sz w:val="22"/>
+          <w:szCs w:val="22"/>
+          <w:lang w:eastAsia="en-US"/>
+        </w:rPr>
+        <w:t>IEEE CVPR</w:t>
+      </w:r>
+      <w:r>
+        <w:rPr>
+          <w:rFonts w:asciiTheme="minorHAnsi" w:eastAsiaTheme="minorEastAsia" w:hAnsiTheme="minorHAnsi" w:cstheme="minorBidi"/>
+          <w:sz w:val="22"/>
+          <w:szCs w:val="22"/>
+          <w:lang w:eastAsia="en-US"/>
+        </w:rPr>
+        <w:t>, 2017.</w:t>
+      </w:r>
+    </w:p>
+    <w:p>
+      <w:pPr>
+        <w:pStyle w:val="ListParagraph"/>
+        <w:spacing w:before="240" w:after="100" w:afterAutospacing="1" w:line="240" w:lineRule="auto"/>
+        <w:ind w:left="714"/>
+        <w:contextualSpacing w:val="0"/>
         <w:jc w:val="both"/>
       </w:pPr>
-      <w:r>
-        <w:t>The research method adopts an ideal philosophical framework that performs quantitative measurements through measurable metrics. My research makes use of deductive methods which establish hypotheses built from previous studies then validate them through empirically collected data. The research framework follows primarily a positivist approach because it concentrates on quantitative assessments of observable details.</w:t>
-      </w:r>
-    </w:p>
-    <w:p>
-      <w:pPr>
-        <w:pStyle w:val="Heading3"/>
-      </w:pPr>
-      <w:r>
-        <w:t>Chosen Methodology</w:t>
-      </w:r>
     </w:p>
     <w:p>
       <w:pPr>
@@ -1126,70 +3419,15 @@
           <w:lang w:eastAsia="en-US"/>
         </w:rPr>
       </w:pPr>
-      <w:r>
-        <w:rPr>
-          <w:rFonts w:asciiTheme="minorHAnsi" w:eastAsiaTheme="minorEastAsia" w:hAnsiTheme="minorHAnsi" w:cstheme="minorBidi"/>
-          <w:sz w:val="22"/>
-          <w:szCs w:val="22"/>
-          <w:lang w:eastAsia="en-US"/>
-        </w:rPr>
-        <w:t>From my review of methodologies, I chose a mixed approach incorporating quantitative and qualitative analyses. This combines structured quantitative metrics like Mean Squared Error (MSE), Structural Similarity Index (SSIM), and Peak Signal-to-Noise Ratio (PSNR), with qualitative visual evaluations.</w:t>
-      </w:r>
-    </w:p>
-    <w:p>
-      <w:pPr>
-        <w:pStyle w:val="Heading3"/>
-      </w:pPr>
-      <w:r>
-        <w:t>Initial Description of Chosen Research Methodology, Experiment Design, and Method of Analysis</w:t>
-      </w:r>
-    </w:p>
-    <w:p>
-      <w:pPr>
-        <w:jc w:val="both"/>
-      </w:pPr>
-      <w:r>
-        <w:t>I trained facial image datasets using GAN and VAE methods to evaluate their generated results alongside human-produced Photoshop edits. The experimental tasks involve generating assets with matching modifications like hair color changes and aesthetic repairs through all methods. Quality and realism get measured through quantitative metrics including MSE, SSIM, and PSNR. I perform visual reviews to examine how realistic and structurally sound each method appears subjectively. The use of quantitative and qualitative research methods allows targeted assessment of my investigation objectives.</w:t>
-      </w:r>
-    </w:p>
-    <w:p>
-      <w:pPr>
-        <w:jc w:val="both"/>
-      </w:pPr>
-    </w:p>
-    <w:p>
-      <w:pPr>
-        <w:jc w:val="both"/>
-      </w:pPr>
-    </w:p>
-    <w:p>
-      <w:pPr>
-        <w:pStyle w:val="Heading3"/>
-      </w:pPr>
-      <w:r>
-        <w:t>Reflections on Validity, Reliability, Generalisability/Transferability</w:t>
-      </w:r>
-    </w:p>
-    <w:p>
-      <w:pPr>
-        <w:jc w:val="both"/>
-      </w:pPr>
-      <w:r>
-        <w:t>The methodology incorporated multiple aspects for both validity tests and reliability standards. Quantitative measures used in my study enable results reproducibility which ensures measurement reliability. Human judgment through qualitative visual assessments strengthens study validity because it enables the assessment of realism and structural preservation. Future research should expand by including varied image types to enhance transferability due to limited generalizability related to the current dataset.</w:t>
-      </w:r>
-    </w:p>
-    <w:p>
-      <w:pPr>
-        <w:pStyle w:val="Heading3"/>
-      </w:pPr>
-      <w:r>
-        <w:t>Ethical Considerations</w:t>
-      </w:r>
-    </w:p>
-    <w:p>
-      <w:r>
-        <w:t>My research focuses primarily on ethical matters linked to data integrity when using digital images with special concerns about their authenticity. Proper permissions must exist for all facial images that are used during both training phases and testing procedures. The proper disclosure of digital image editing becomes essential to prevent misinterpretation of data in real-world usage.</w:t>
-      </w:r>
+    </w:p>
+    <w:p/>
+    <w:p/>
+    <w:p>
+      <w:pPr>
+        <w:rPr>
+          <w:lang w:val="en-US"/>
+        </w:rPr>
+      </w:pPr>
     </w:p>
     <w:sectPr>
       <w:headerReference w:type="default" r:id="rId13"/>
@@ -2724,7 +4962,7 @@
   <w:style w:type="paragraph" w:default="1" w:styleId="Normal">
     <w:name w:val="Normal"/>
     <w:qFormat/>
-    <w:rsid w:val="00DF6049"/>
+    <w:rsid w:val="00E41EA6"/>
     <w:rPr>
       <w:lang w:val="en-GB"/>
     </w:rPr>
@@ -3445,7 +5683,6 @@
     <w:name w:val="Normal (Web)"/>
     <w:basedOn w:val="Normal"/>
     <w:uiPriority w:val="99"/>
-    <w:semiHidden/>
     <w:unhideWhenUsed/>
     <w:rsid w:val="00045FB6"/>
     <w:pPr>
@@ -3457,6 +5694,255 @@
       <w:szCs w:val="24"/>
       <w:lang w:eastAsia="en-GB"/>
     </w:rPr>
+  </w:style>
+  <w:style w:type="table" w:styleId="TableGrid">
+    <w:name w:val="Table Grid"/>
+    <w:basedOn w:val="TableNormal"/>
+    <w:uiPriority w:val="39"/>
+    <w:rsid w:val="003A0D39"/>
+    <w:pPr>
+      <w:spacing w:before="0" w:after="0" w:line="240" w:lineRule="auto"/>
+    </w:pPr>
+    <w:tblPr>
+      <w:tblBorders>
+        <w:top w:val="single" w:sz="4" w:space="0" w:color="auto"/>
+        <w:left w:val="single" w:sz="4" w:space="0" w:color="auto"/>
+        <w:bottom w:val="single" w:sz="4" w:space="0" w:color="auto"/>
+        <w:right w:val="single" w:sz="4" w:space="0" w:color="auto"/>
+        <w:insideH w:val="single" w:sz="4" w:space="0" w:color="auto"/>
+        <w:insideV w:val="single" w:sz="4" w:space="0" w:color="auto"/>
+      </w:tblBorders>
+    </w:tblPr>
+  </w:style>
+  <w:style w:type="table" w:styleId="PlainTable2">
+    <w:name w:val="Plain Table 2"/>
+    <w:basedOn w:val="TableNormal"/>
+    <w:uiPriority w:val="42"/>
+    <w:rsid w:val="003A0D39"/>
+    <w:pPr>
+      <w:spacing w:after="0" w:line="240" w:lineRule="auto"/>
+    </w:pPr>
+    <w:tblPr>
+      <w:tblStyleRowBandSize w:val="1"/>
+      <w:tblStyleColBandSize w:val="1"/>
+      <w:tblBorders>
+        <w:top w:val="single" w:sz="4" w:space="0" w:color="7F7F7F" w:themeColor="text1" w:themeTint="80"/>
+        <w:bottom w:val="single" w:sz="4" w:space="0" w:color="7F7F7F" w:themeColor="text1" w:themeTint="80"/>
+      </w:tblBorders>
+    </w:tblPr>
+    <w:tblStylePr w:type="firstRow">
+      <w:rPr>
+        <w:b/>
+        <w:bCs/>
+      </w:rPr>
+      <w:tblPr/>
+      <w:tcPr>
+        <w:tcBorders>
+          <w:bottom w:val="single" w:sz="4" w:space="0" w:color="7F7F7F" w:themeColor="text1" w:themeTint="80"/>
+        </w:tcBorders>
+      </w:tcPr>
+    </w:tblStylePr>
+    <w:tblStylePr w:type="lastRow">
+      <w:rPr>
+        <w:b/>
+        <w:bCs/>
+      </w:rPr>
+      <w:tblPr/>
+      <w:tcPr>
+        <w:tcBorders>
+          <w:top w:val="single" w:sz="4" w:space="0" w:color="7F7F7F" w:themeColor="text1" w:themeTint="80"/>
+        </w:tcBorders>
+      </w:tcPr>
+    </w:tblStylePr>
+    <w:tblStylePr w:type="firstCol">
+      <w:rPr>
+        <w:b/>
+        <w:bCs/>
+      </w:rPr>
+    </w:tblStylePr>
+    <w:tblStylePr w:type="lastCol">
+      <w:rPr>
+        <w:b/>
+        <w:bCs/>
+      </w:rPr>
+    </w:tblStylePr>
+    <w:tblStylePr w:type="band1Vert">
+      <w:tblPr/>
+      <w:tcPr>
+        <w:tcBorders>
+          <w:left w:val="single" w:sz="4" w:space="0" w:color="7F7F7F" w:themeColor="text1" w:themeTint="80"/>
+          <w:right w:val="single" w:sz="4" w:space="0" w:color="7F7F7F" w:themeColor="text1" w:themeTint="80"/>
+        </w:tcBorders>
+      </w:tcPr>
+    </w:tblStylePr>
+    <w:tblStylePr w:type="band2Vert">
+      <w:tblPr/>
+      <w:tcPr>
+        <w:tcBorders>
+          <w:left w:val="single" w:sz="4" w:space="0" w:color="7F7F7F" w:themeColor="text1" w:themeTint="80"/>
+          <w:right w:val="single" w:sz="4" w:space="0" w:color="7F7F7F" w:themeColor="text1" w:themeTint="80"/>
+        </w:tcBorders>
+      </w:tcPr>
+    </w:tblStylePr>
+    <w:tblStylePr w:type="band1Horz">
+      <w:tblPr/>
+      <w:tcPr>
+        <w:tcBorders>
+          <w:top w:val="single" w:sz="4" w:space="0" w:color="7F7F7F" w:themeColor="text1" w:themeTint="80"/>
+          <w:bottom w:val="single" w:sz="4" w:space="0" w:color="7F7F7F" w:themeColor="text1" w:themeTint="80"/>
+        </w:tcBorders>
+      </w:tcPr>
+    </w:tblStylePr>
+  </w:style>
+  <w:style w:type="table" w:styleId="PlainTable3">
+    <w:name w:val="Plain Table 3"/>
+    <w:basedOn w:val="TableNormal"/>
+    <w:uiPriority w:val="43"/>
+    <w:rsid w:val="003A0D39"/>
+    <w:pPr>
+      <w:spacing w:after="0" w:line="240" w:lineRule="auto"/>
+    </w:pPr>
+    <w:tblPr>
+      <w:tblStyleRowBandSize w:val="1"/>
+      <w:tblStyleColBandSize w:val="1"/>
+    </w:tblPr>
+    <w:tblStylePr w:type="firstRow">
+      <w:rPr>
+        <w:b/>
+        <w:bCs/>
+        <w:caps/>
+      </w:rPr>
+      <w:tblPr/>
+      <w:tcPr>
+        <w:tcBorders>
+          <w:bottom w:val="single" w:sz="4" w:space="0" w:color="7F7F7F" w:themeColor="text1" w:themeTint="80"/>
+        </w:tcBorders>
+      </w:tcPr>
+    </w:tblStylePr>
+    <w:tblStylePr w:type="lastRow">
+      <w:rPr>
+        <w:b/>
+        <w:bCs/>
+        <w:caps/>
+      </w:rPr>
+      <w:tblPr/>
+      <w:tcPr>
+        <w:tcBorders>
+          <w:top w:val="nil"/>
+        </w:tcBorders>
+      </w:tcPr>
+    </w:tblStylePr>
+    <w:tblStylePr w:type="firstCol">
+      <w:rPr>
+        <w:b/>
+        <w:bCs/>
+        <w:caps/>
+      </w:rPr>
+      <w:tblPr/>
+      <w:tcPr>
+        <w:tcBorders>
+          <w:right w:val="single" w:sz="4" w:space="0" w:color="7F7F7F" w:themeColor="text1" w:themeTint="80"/>
+        </w:tcBorders>
+      </w:tcPr>
+    </w:tblStylePr>
+    <w:tblStylePr w:type="lastCol">
+      <w:rPr>
+        <w:b/>
+        <w:bCs/>
+        <w:caps/>
+      </w:rPr>
+      <w:tblPr/>
+      <w:tcPr>
+        <w:tcBorders>
+          <w:left w:val="nil"/>
+        </w:tcBorders>
+      </w:tcPr>
+    </w:tblStylePr>
+    <w:tblStylePr w:type="band1Vert">
+      <w:tblPr/>
+      <w:tcPr>
+        <w:shd w:val="clear" w:color="auto" w:fill="F2F2F2" w:themeFill="background1" w:themeFillShade="F2"/>
+      </w:tcPr>
+    </w:tblStylePr>
+    <w:tblStylePr w:type="band1Horz">
+      <w:tblPr/>
+      <w:tcPr>
+        <w:shd w:val="clear" w:color="auto" w:fill="F2F2F2" w:themeFill="background1" w:themeFillShade="F2"/>
+      </w:tcPr>
+    </w:tblStylePr>
+    <w:tblStylePr w:type="neCell">
+      <w:tblPr/>
+      <w:tcPr>
+        <w:tcBorders>
+          <w:left w:val="nil"/>
+        </w:tcBorders>
+      </w:tcPr>
+    </w:tblStylePr>
+    <w:tblStylePr w:type="nwCell">
+      <w:tblPr/>
+      <w:tcPr>
+        <w:tcBorders>
+          <w:right w:val="nil"/>
+        </w:tcBorders>
+      </w:tcPr>
+    </w:tblStylePr>
+  </w:style>
+  <w:style w:type="table" w:styleId="GridTable1Light">
+    <w:name w:val="Grid Table 1 Light"/>
+    <w:basedOn w:val="TableNormal"/>
+    <w:uiPriority w:val="46"/>
+    <w:rsid w:val="003A0D39"/>
+    <w:pPr>
+      <w:spacing w:after="0" w:line="240" w:lineRule="auto"/>
+    </w:pPr>
+    <w:tblPr>
+      <w:tblStyleRowBandSize w:val="1"/>
+      <w:tblStyleColBandSize w:val="1"/>
+      <w:tblBorders>
+        <w:top w:val="single" w:sz="4" w:space="0" w:color="999999" w:themeColor="text1" w:themeTint="66"/>
+        <w:left w:val="single" w:sz="4" w:space="0" w:color="999999" w:themeColor="text1" w:themeTint="66"/>
+        <w:bottom w:val="single" w:sz="4" w:space="0" w:color="999999" w:themeColor="text1" w:themeTint="66"/>
+        <w:right w:val="single" w:sz="4" w:space="0" w:color="999999" w:themeColor="text1" w:themeTint="66"/>
+        <w:insideH w:val="single" w:sz="4" w:space="0" w:color="999999" w:themeColor="text1" w:themeTint="66"/>
+        <w:insideV w:val="single" w:sz="4" w:space="0" w:color="999999" w:themeColor="text1" w:themeTint="66"/>
+      </w:tblBorders>
+    </w:tblPr>
+    <w:tblStylePr w:type="firstRow">
+      <w:rPr>
+        <w:b/>
+        <w:bCs/>
+      </w:rPr>
+      <w:tblPr/>
+      <w:tcPr>
+        <w:tcBorders>
+          <w:bottom w:val="single" w:sz="12" w:space="0" w:color="666666" w:themeColor="text1" w:themeTint="99"/>
+        </w:tcBorders>
+      </w:tcPr>
+    </w:tblStylePr>
+    <w:tblStylePr w:type="lastRow">
+      <w:rPr>
+        <w:b/>
+        <w:bCs/>
+      </w:rPr>
+      <w:tblPr/>
+      <w:tcPr>
+        <w:tcBorders>
+          <w:top w:val="double" w:sz="2" w:space="0" w:color="666666" w:themeColor="text1" w:themeTint="99"/>
+        </w:tcBorders>
+      </w:tcPr>
+    </w:tblStylePr>
+    <w:tblStylePr w:type="firstCol">
+      <w:rPr>
+        <w:b/>
+        <w:bCs/>
+      </w:rPr>
+    </w:tblStylePr>
+    <w:tblStylePr w:type="lastCol">
+      <w:rPr>
+        <w:b/>
+        <w:bCs/>
+      </w:rPr>
+    </w:tblStylePr>
   </w:style>
 </w:styles>
 </file>
@@ -3757,12 +6243,7 @@
 </file>
 
 <file path=customXml/item1.xml><?xml version="1.0" encoding="utf-8"?>
-<?mso-contentType ?>
-<FormTemplates xmlns="http://schemas.microsoft.com/sharepoint/v3/contenttype/forms">
-  <Display>DocumentLibraryForm</Display>
-  <Edit>DocumentLibraryForm</Edit>
-  <New>DocumentLibraryForm</New>
-</FormTemplates>
+<b:Sources xmlns:b="http://schemas.openxmlformats.org/officeDocument/2006/bibliography" xmlns="http://schemas.openxmlformats.org/officeDocument/2006/bibliography" SelectedStyle="\APASixthEditionOfficeOnline.xsl" StyleName="APA" Version="6"/>
 </file>
 
 <file path=customXml/item2.xml><?xml version="1.0" encoding="utf-8"?>
@@ -3774,7 +6255,12 @@
 </file>
 
 <file path=customXml/item3.xml><?xml version="1.0" encoding="utf-8"?>
-<b:Sources xmlns:b="http://schemas.openxmlformats.org/officeDocument/2006/bibliography" xmlns="http://schemas.openxmlformats.org/officeDocument/2006/bibliography" SelectedStyle="\APASixthEditionOfficeOnline.xsl" StyleName="APA" Version="6"/>
+<?mso-contentType ?>
+<FormTemplates xmlns="http://schemas.microsoft.com/sharepoint/v3/contenttype/forms">
+  <Display>DocumentLibraryForm</Display>
+  <Edit>DocumentLibraryForm</Edit>
+  <New>DocumentLibraryForm</New>
+</FormTemplates>
 </file>
 
 <file path=customXml/item4.xml><?xml version="1.0" encoding="utf-8"?>
@@ -4025,9 +6511,9 @@
 </file>
 
 <file path=customXml/itemProps1.xml><?xml version="1.0" encoding="utf-8"?>
-<ds:datastoreItem xmlns:ds="http://schemas.openxmlformats.org/officeDocument/2006/customXml" ds:itemID="{9914CFFF-5E45-4852-B790-730504B9B422}">
+<ds:datastoreItem xmlns:ds="http://schemas.openxmlformats.org/officeDocument/2006/customXml" ds:itemID="{09A19A88-4B82-4C0C-8B37-DD76C338C464}">
   <ds:schemaRefs>
-    <ds:schemaRef ds:uri="http://schemas.microsoft.com/sharepoint/v3/contenttype/forms"/>
+    <ds:schemaRef ds:uri="http://schemas.openxmlformats.org/officeDocument/2006/bibliography"/>
   </ds:schemaRefs>
 </ds:datastoreItem>
 </file>
@@ -4043,9 +6529,9 @@
 </file>
 
 <file path=customXml/itemProps3.xml><?xml version="1.0" encoding="utf-8"?>
-<ds:datastoreItem xmlns:ds="http://schemas.openxmlformats.org/officeDocument/2006/customXml" ds:itemID="{09A19A88-4B82-4C0C-8B37-DD76C338C464}">
+<ds:datastoreItem xmlns:ds="http://schemas.openxmlformats.org/officeDocument/2006/customXml" ds:itemID="{9914CFFF-5E45-4852-B790-730504B9B422}">
   <ds:schemaRefs>
-    <ds:schemaRef ds:uri="http://schemas.openxmlformats.org/officeDocument/2006/bibliography"/>
+    <ds:schemaRef ds:uri="http://schemas.microsoft.com/sharepoint/v3/contenttype/forms"/>
   </ds:schemaRefs>
 </ds:datastoreItem>
 </file>

</xml_diff>